<commit_message>
Finalized Resume and About
</commit_message>
<xml_diff>
--- a/src/Components/Shared/Navbar/WordResume.docx
+++ b/src/Components/Shared/Navbar/WordResume.docx
@@ -9,7 +9,7 @@
         <w:rPr>
           <w:rFonts w:ascii="Arial" w:hAnsi="Arial" w:cs="Arial"/>
           <w:noProof/>
-          <w:color w:val="1F3864" w:themeColor="accent1" w:themeShade="80"/>
+          <w:color w:val="061539"/>
           <w:sz w:val="48"/>
           <w:szCs w:val="48"/>
         </w:rPr>
@@ -18,227 +18,248 @@
         <w:rPr>
           <w:rFonts w:ascii="Arial" w:hAnsi="Arial" w:cs="Arial"/>
           <w:noProof/>
-          <w:color w:val="1F3864" w:themeColor="accent1" w:themeShade="80"/>
+          <w:color w:val="061539"/>
           <w:sz w:val="48"/>
           <w:szCs w:val="48"/>
         </w:rPr>
         <mc:AlternateContent>
           <mc:Choice Requires="wps">
             <w:drawing>
-              <wp:anchor distT="91440" distB="91440" distL="114300" distR="114300" simplePos="0" relativeHeight="251660288" behindDoc="1" locked="0" layoutInCell="1" allowOverlap="1" wp14:anchorId="4BCCCFB5" wp14:editId="4608A616">
+              <wp:anchor distT="0" distB="0" distL="114300" distR="114300" simplePos="0" relativeHeight="251659264" behindDoc="1" locked="0" layoutInCell="1" allowOverlap="1" wp14:anchorId="3EAA808D" wp14:editId="7250F069">
                 <wp:simplePos x="0" y="0"/>
-                <wp:positionH relativeFrom="page">
-                  <wp:posOffset>5313680</wp:posOffset>
+                <wp:positionH relativeFrom="margin">
+                  <wp:align>right</wp:align>
                 </wp:positionH>
                 <wp:positionV relativeFrom="paragraph">
-                  <wp:posOffset>11430</wp:posOffset>
+                  <wp:posOffset>12184</wp:posOffset>
                 </wp:positionV>
-                <wp:extent cx="1878330" cy="1403985"/>
-                <wp:effectExtent l="0" t="0" r="0" b="5715"/>
+                <wp:extent cx="1974850" cy="1267460"/>
+                <wp:effectExtent l="0" t="0" r="0" b="0"/>
                 <wp:wrapTight wrapText="bothSides">
                   <wp:wrapPolygon edited="0">
-                    <wp:start x="657" y="0"/>
-                    <wp:lineTo x="657" y="21296"/>
-                    <wp:lineTo x="20811" y="21296"/>
-                    <wp:lineTo x="20811" y="0"/>
-                    <wp:lineTo x="657" y="0"/>
+                    <wp:start x="625" y="0"/>
+                    <wp:lineTo x="625" y="21102"/>
+                    <wp:lineTo x="20836" y="21102"/>
+                    <wp:lineTo x="20836" y="0"/>
+                    <wp:lineTo x="625" y="0"/>
                   </wp:wrapPolygon>
                 </wp:wrapTight>
-                <wp:docPr id="307" name="Text Box 2"/>
-                <wp:cNvGraphicFramePr>
-                  <a:graphicFrameLocks xmlns:a="http://schemas.openxmlformats.org/drawingml/2006/main"/>
-                </wp:cNvGraphicFramePr>
+                <wp:docPr id="3" name="Text Box 3"/>
+                <wp:cNvGraphicFramePr/>
                 <a:graphic xmlns:a="http://schemas.openxmlformats.org/drawingml/2006/main">
                   <a:graphicData uri="http://schemas.microsoft.com/office/word/2010/wordprocessingShape">
                     <wps:wsp>
-                      <wps:cNvSpPr txBox="1">
-                        <a:spLocks noChangeArrowheads="1"/>
-                      </wps:cNvSpPr>
-                      <wps:spPr bwMode="auto">
+                      <wps:cNvSpPr txBox="1"/>
+                      <wps:spPr>
                         <a:xfrm>
                           <a:off x="0" y="0"/>
-                          <a:ext cx="1878330" cy="1403985"/>
+                          <a:ext cx="1974850" cy="1268083"/>
                         </a:xfrm>
                         <a:prstGeom prst="rect">
                           <a:avLst/>
                         </a:prstGeom>
                         <a:noFill/>
-                        <a:ln w="9525">
+                        <a:ln w="6350">
                           <a:noFill/>
-                          <a:miter lim="800000"/>
-                          <a:headEnd/>
-                          <a:tailEnd/>
                         </a:ln>
                       </wps:spPr>
                       <wps:txbx>
                         <w:txbxContent>
+                          <w:tbl>
+                            <w:tblPr>
+                              <w:tblStyle w:val="TableGrid"/>
+                              <w:tblW w:w="0" w:type="auto"/>
+                              <w:jc w:val="center"/>
+                              <w:tblBorders>
+                                <w:top w:val="single" w:sz="24" w:space="0" w:color="061539"/>
+                                <w:left w:val="none" w:sz="0" w:space="0" w:color="auto"/>
+                                <w:bottom w:val="single" w:sz="24" w:space="0" w:color="061539"/>
+                                <w:right w:val="none" w:sz="0" w:space="0" w:color="auto"/>
+                                <w:insideH w:val="none" w:sz="0" w:space="0" w:color="auto"/>
+                                <w:insideV w:val="none" w:sz="0" w:space="0" w:color="auto"/>
+                              </w:tblBorders>
+                              <w:tblLook w:val="04A0" w:firstRow="1" w:lastRow="0" w:firstColumn="1" w:lastColumn="0" w:noHBand="0" w:noVBand="1"/>
+                            </w:tblPr>
+                            <w:tblGrid>
+                              <w:gridCol w:w="2812"/>
+                            </w:tblGrid>
+                            <w:tr>
+                              <w:trPr>
+                                <w:trHeight w:val="1418"/>
+                                <w:jc w:val="center"/>
+                              </w:trPr>
+                              <w:tc>
+                                <w:tcPr>
+                                  <w:tcW w:w="2817" w:type="dxa"/>
+                                  <w:vAlign w:val="center"/>
+                                </w:tcPr>
+                                <w:p>
+                                  <w:pPr>
+                                    <w:spacing w:line="360" w:lineRule="auto"/>
+                                    <w:rPr>
+                                      <w:rFonts w:ascii="Arial" w:hAnsi="Arial" w:cs="Arial"/>
+                                      <w:color w:val="7887AB"/>
+                                    </w:rPr>
+                                  </w:pPr>
+                                  <w:r>
+                                    <w:rPr>
+                                      <w:rFonts w:ascii="Arial" w:hAnsi="Arial" w:cs="Arial"/>
+                                      <w:color w:val="7887AB"/>
+                                    </w:rPr>
+                                    <w:t>Johannesburg</w:t>
+                                  </w:r>
+                                </w:p>
+                                <w:p>
+                                  <w:pPr>
+                                    <w:spacing w:line="360" w:lineRule="auto"/>
+                                    <w:rPr>
+                                      <w:rFonts w:ascii="Arial" w:hAnsi="Arial" w:cs="Arial"/>
+                                      <w:b/>
+                                      <w:color w:val="7887AB"/>
+                                    </w:rPr>
+                                  </w:pPr>
+                                  <w:r>
+                                    <w:rPr>
+                                      <w:rFonts w:ascii="Arial" w:hAnsi="Arial" w:cs="Arial"/>
+                                      <w:b/>
+                                      <w:color w:val="7887AB"/>
+                                    </w:rPr>
+                                    <w:t>South Africa</w:t>
+                                  </w:r>
+                                </w:p>
+                                <w:p>
+                                  <w:pPr>
+                                    <w:spacing w:line="360" w:lineRule="auto"/>
+                                    <w:rPr>
+                                      <w:rFonts w:ascii="Arial" w:hAnsi="Arial" w:cs="Arial"/>
+                                      <w:u w:val="single"/>
+                                    </w:rPr>
+                                  </w:pPr>
+                                  <w:r>
+                                    <w:rPr>
+                                      <w:rFonts w:ascii="Arial" w:hAnsi="Arial" w:cs="Arial"/>
+                                      <w:color w:val="7887AB"/>
+                                      <w:u w:val="single"/>
+                                    </w:rPr>
+                                    <w:t>louisevdb84@gmail.com</w:t>
+                                  </w:r>
+                                </w:p>
+                              </w:tc>
+                            </w:tr>
+                          </w:tbl>
+                          <w:p/>
+                        </w:txbxContent>
+                      </wps:txbx>
+                      <wps:bodyPr rot="0" spcFirstLastPara="0" vertOverflow="overflow" horzOverflow="overflow" vert="horz" wrap="square" lIns="91440" tIns="45720" rIns="91440" bIns="45720" numCol="1" spcCol="0" rtlCol="0" fromWordArt="0" anchor="t" anchorCtr="0" forceAA="0" compatLnSpc="1">
+                        <a:prstTxWarp prst="textNoShape">
+                          <a:avLst/>
+                        </a:prstTxWarp>
+                        <a:noAutofit/>
+                      </wps:bodyPr>
+                    </wps:wsp>
+                  </a:graphicData>
+                </a:graphic>
+                <wp14:sizeRelV relativeFrom="margin">
+                  <wp14:pctHeight>0</wp14:pctHeight>
+                </wp14:sizeRelV>
+              </wp:anchor>
+            </w:drawing>
+          </mc:Choice>
+          <mc:Fallback>
+            <w:pict>
+              <v:shapetype w14:anchorId="3EAA808D" id="_x0000_t202" coordsize="21600,21600" o:spt="202" path="m,l,21600r21600,l21600,xe">
+                <v:stroke joinstyle="miter"/>
+                <v:path gradientshapeok="t" o:connecttype="rect"/>
+              </v:shapetype>
+              <v:shape id="Text Box 3" o:spid="_x0000_s1026" type="#_x0000_t202" style="position:absolute;left:0;text-align:left;margin-left:104.3pt;margin-top:.95pt;width:155.5pt;height:99.8pt;z-index:-251657216;visibility:visible;mso-wrap-style:square;mso-height-percent:0;mso-wrap-distance-left:9pt;mso-wrap-distance-top:0;mso-wrap-distance-right:9pt;mso-wrap-distance-bottom:0;mso-position-horizontal:right;mso-position-horizontal-relative:margin;mso-position-vertical:absolute;mso-position-vertical-relative:text;mso-height-percent:0;mso-height-relative:margin;v-text-anchor:top" o:gfxdata="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" filled="f" stroked="f" strokeweight=".5pt">
+                <v:textbox>
+                  <w:txbxContent>
+                    <w:tbl>
+                      <w:tblPr>
+                        <w:tblStyle w:val="TableGrid"/>
+                        <w:tblW w:w="0" w:type="auto"/>
+                        <w:jc w:val="center"/>
+                        <w:tblBorders>
+                          <w:top w:val="single" w:sz="24" w:space="0" w:color="061539"/>
+                          <w:left w:val="none" w:sz="0" w:space="0" w:color="auto"/>
+                          <w:bottom w:val="single" w:sz="24" w:space="0" w:color="061539"/>
+                          <w:right w:val="none" w:sz="0" w:space="0" w:color="auto"/>
+                          <w:insideH w:val="none" w:sz="0" w:space="0" w:color="auto"/>
+                          <w:insideV w:val="none" w:sz="0" w:space="0" w:color="auto"/>
+                        </w:tblBorders>
+                        <w:tblLook w:val="04A0" w:firstRow="1" w:lastRow="0" w:firstColumn="1" w:lastColumn="0" w:noHBand="0" w:noVBand="1"/>
+                      </w:tblPr>
+                      <w:tblGrid>
+                        <w:gridCol w:w="2812"/>
+                      </w:tblGrid>
+                      <w:tr>
+                        <w:trPr>
+                          <w:trHeight w:val="1418"/>
+                          <w:jc w:val="center"/>
+                        </w:trPr>
+                        <w:tc>
+                          <w:tcPr>
+                            <w:tcW w:w="2817" w:type="dxa"/>
+                            <w:vAlign w:val="center"/>
+                          </w:tcPr>
                           <w:p>
                             <w:pPr>
-                              <w:pBdr>
-                                <w:top w:val="single" w:sz="24" w:space="8" w:color="4472C4" w:themeColor="accent1"/>
-                                <w:bottom w:val="single" w:sz="24" w:space="8" w:color="4472C4" w:themeColor="accent1"/>
-                              </w:pBdr>
-                              <w:spacing w:after="0" w:line="360" w:lineRule="auto"/>
+                              <w:spacing w:line="360" w:lineRule="auto"/>
                               <w:rPr>
                                 <w:rFonts w:ascii="Arial" w:hAnsi="Arial" w:cs="Arial"/>
-                                <w:iCs/>
-                                <w:color w:val="1F3864" w:themeColor="accent1" w:themeShade="80"/>
+                                <w:color w:val="7887AB"/>
                               </w:rPr>
                             </w:pPr>
                             <w:r>
                               <w:rPr>
                                 <w:rFonts w:ascii="Arial" w:hAnsi="Arial" w:cs="Arial"/>
-                                <w:iCs/>
-                                <w:color w:val="1F3864" w:themeColor="accent1" w:themeShade="80"/>
+                                <w:color w:val="7887AB"/>
                               </w:rPr>
                               <w:t>Johannesburg</w:t>
                             </w:r>
                           </w:p>
                           <w:p>
                             <w:pPr>
-                              <w:pBdr>
-                                <w:top w:val="single" w:sz="24" w:space="8" w:color="4472C4" w:themeColor="accent1"/>
-                                <w:bottom w:val="single" w:sz="24" w:space="8" w:color="4472C4" w:themeColor="accent1"/>
-                              </w:pBdr>
-                              <w:spacing w:after="0" w:line="360" w:lineRule="auto"/>
+                              <w:spacing w:line="360" w:lineRule="auto"/>
                               <w:rPr>
                                 <w:rFonts w:ascii="Arial" w:hAnsi="Arial" w:cs="Arial"/>
-                                <w:iCs/>
-                                <w:color w:val="1F3864" w:themeColor="accent1" w:themeShade="80"/>
+                                <w:b/>
+                                <w:color w:val="7887AB"/>
                               </w:rPr>
                             </w:pPr>
                             <w:r>
                               <w:rPr>
                                 <w:rFonts w:ascii="Arial" w:hAnsi="Arial" w:cs="Arial"/>
-                                <w:iCs/>
-                                <w:color w:val="1F3864" w:themeColor="accent1" w:themeShade="80"/>
+                                <w:b/>
+                                <w:color w:val="7887AB"/>
                               </w:rPr>
                               <w:t>South Africa</w:t>
                             </w:r>
                           </w:p>
                           <w:p>
                             <w:pPr>
-                              <w:pBdr>
-                                <w:top w:val="single" w:sz="24" w:space="8" w:color="4472C4" w:themeColor="accent1"/>
-                                <w:bottom w:val="single" w:sz="24" w:space="8" w:color="4472C4" w:themeColor="accent1"/>
-                              </w:pBdr>
-                              <w:spacing w:after="0" w:line="360" w:lineRule="auto"/>
+                              <w:spacing w:line="360" w:lineRule="auto"/>
                               <w:rPr>
                                 <w:rFonts w:ascii="Arial" w:hAnsi="Arial" w:cs="Arial"/>
-                                <w:iCs/>
-                                <w:color w:val="1F3864" w:themeColor="accent1" w:themeShade="80"/>
+                                <w:u w:val="single"/>
                               </w:rPr>
                             </w:pPr>
-                            <w:hyperlink r:id="rId6" w:history="1">
-                              <w:r>
-                                <w:rPr>
-                                  <w:rStyle w:val="Hyperlink"/>
-                                  <w:rFonts w:ascii="Arial" w:hAnsi="Arial" w:cs="Arial"/>
-                                  <w:iCs/>
-                                  <w:color w:val="1F3864" w:themeColor="accent1" w:themeShade="80"/>
-                                </w:rPr>
-                                <w:t>louisevdb84@gmail.com</w:t>
-                              </w:r>
-                            </w:hyperlink>
+                            <w:r>
+                              <w:rPr>
+                                <w:rFonts w:ascii="Arial" w:hAnsi="Arial" w:cs="Arial"/>
+                                <w:color w:val="7887AB"/>
+                                <w:u w:val="single"/>
+                              </w:rPr>
+                              <w:t>louisevdb84@gmail.com</w:t>
+                            </w:r>
                           </w:p>
-                        </w:txbxContent>
-                      </wps:txbx>
-                      <wps:bodyPr rot="0" vert="horz" wrap="square" lIns="91440" tIns="45720" rIns="91440" bIns="45720" anchor="t" anchorCtr="0">
-                        <a:spAutoFit/>
-                      </wps:bodyPr>
-                    </wps:wsp>
-                  </a:graphicData>
-                </a:graphic>
-                <wp14:sizeRelH relativeFrom="margin">
-                  <wp14:pctWidth>0</wp14:pctWidth>
-                </wp14:sizeRelH>
-                <wp14:sizeRelV relativeFrom="margin">
-                  <wp14:pctHeight>20000</wp14:pctHeight>
-                </wp14:sizeRelV>
-              </wp:anchor>
-            </w:drawing>
-          </mc:Choice>
-          <mc:Fallback>
-            <w:pict>
-              <v:shapetype w14:anchorId="4BCCCFB5" id="_x0000_t202" coordsize="21600,21600" o:spt="202" path="m,l,21600r21600,l21600,xe">
-                <v:stroke joinstyle="miter"/>
-                <v:path gradientshapeok="t" o:connecttype="rect"/>
-              </v:shapetype>
-              <v:shape id="Text Box 2" o:spid="_x0000_s1026" type="#_x0000_t202" style="position:absolute;left:0;text-align:left;margin-left:418.4pt;margin-top:.9pt;width:147.9pt;height:110.55pt;z-index:-251656192;visibility:visible;mso-wrap-style:square;mso-width-percent:0;mso-height-percent:200;mso-wrap-distance-left:9pt;mso-wrap-distance-top:7.2pt;mso-wrap-distance-right:9pt;mso-wrap-distance-bottom:7.2pt;mso-position-horizontal:absolute;mso-position-horizontal-relative:page;mso-position-vertical:absolute;mso-position-vertical-relative:text;mso-width-percent:0;mso-height-percent:200;mso-width-relative:margin;mso-height-relative:margin;v-text-anchor:top" o:gfxdata="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" filled="f" stroked="f">
-                <v:textbox style="mso-fit-shape-to-text:t">
-                  <w:txbxContent>
-                    <w:p>
-                      <w:pPr>
-                        <w:pBdr>
-                          <w:top w:val="single" w:sz="24" w:space="8" w:color="4472C4" w:themeColor="accent1"/>
-                          <w:bottom w:val="single" w:sz="24" w:space="8" w:color="4472C4" w:themeColor="accent1"/>
-                        </w:pBdr>
-                        <w:spacing w:after="0" w:line="360" w:lineRule="auto"/>
-                        <w:rPr>
-                          <w:rFonts w:ascii="Arial" w:hAnsi="Arial" w:cs="Arial"/>
-                          <w:iCs/>
-                          <w:color w:val="1F3864" w:themeColor="accent1" w:themeShade="80"/>
-                        </w:rPr>
-                      </w:pPr>
-                      <w:r>
-                        <w:rPr>
-                          <w:rFonts w:ascii="Arial" w:hAnsi="Arial" w:cs="Arial"/>
-                          <w:iCs/>
-                          <w:color w:val="1F3864" w:themeColor="accent1" w:themeShade="80"/>
-                        </w:rPr>
-                        <w:t>Johannesburg</w:t>
-                      </w:r>
-                    </w:p>
-                    <w:p>
-                      <w:pPr>
-                        <w:pBdr>
-                          <w:top w:val="single" w:sz="24" w:space="8" w:color="4472C4" w:themeColor="accent1"/>
-                          <w:bottom w:val="single" w:sz="24" w:space="8" w:color="4472C4" w:themeColor="accent1"/>
-                        </w:pBdr>
-                        <w:spacing w:after="0" w:line="360" w:lineRule="auto"/>
-                        <w:rPr>
-                          <w:rFonts w:ascii="Arial" w:hAnsi="Arial" w:cs="Arial"/>
-                          <w:iCs/>
-                          <w:color w:val="1F3864" w:themeColor="accent1" w:themeShade="80"/>
-                        </w:rPr>
-                      </w:pPr>
-                      <w:r>
-                        <w:rPr>
-                          <w:rFonts w:ascii="Arial" w:hAnsi="Arial" w:cs="Arial"/>
-                          <w:iCs/>
-                          <w:color w:val="1F3864" w:themeColor="accent1" w:themeShade="80"/>
-                        </w:rPr>
-                        <w:t>South Africa</w:t>
-                      </w:r>
-                    </w:p>
-                    <w:p>
-                      <w:pPr>
-                        <w:pBdr>
-                          <w:top w:val="single" w:sz="24" w:space="8" w:color="4472C4" w:themeColor="accent1"/>
-                          <w:bottom w:val="single" w:sz="24" w:space="8" w:color="4472C4" w:themeColor="accent1"/>
-                        </w:pBdr>
-                        <w:spacing w:after="0" w:line="360" w:lineRule="auto"/>
-                        <w:rPr>
-                          <w:rFonts w:ascii="Arial" w:hAnsi="Arial" w:cs="Arial"/>
-                          <w:iCs/>
-                          <w:color w:val="1F3864" w:themeColor="accent1" w:themeShade="80"/>
-                        </w:rPr>
-                      </w:pPr>
-                      <w:hyperlink r:id="rId7" w:history="1">
-                        <w:r>
-                          <w:rPr>
-                            <w:rStyle w:val="Hyperlink"/>
-                            <w:rFonts w:ascii="Arial" w:hAnsi="Arial" w:cs="Arial"/>
-                            <w:iCs/>
-                            <w:color w:val="1F3864" w:themeColor="accent1" w:themeShade="80"/>
-                          </w:rPr>
-                          <w:t>louisevdb84@gmail.com</w:t>
-                        </w:r>
-                      </w:hyperlink>
-                    </w:p>
+                        </w:tc>
+                      </w:tr>
+                    </w:tbl>
+                    <w:p/>
                   </w:txbxContent>
                 </v:textbox>
-                <w10:wrap type="tight" anchorx="page"/>
+                <w10:wrap type="tight" anchorx="margin"/>
               </v:shape>
             </w:pict>
           </mc:Fallback>
@@ -248,12 +269,12 @@
         <w:rPr>
           <w:rFonts w:ascii="Arial" w:hAnsi="Arial" w:cs="Arial"/>
           <w:noProof/>
-          <w:color w:val="1F3864" w:themeColor="accent1" w:themeShade="80"/>
+          <w:color w:val="061539"/>
           <w:sz w:val="48"/>
           <w:szCs w:val="48"/>
         </w:rPr>
         <w:drawing>
-          <wp:anchor distT="0" distB="0" distL="114300" distR="114300" simplePos="0" relativeHeight="251658240" behindDoc="0" locked="0" layoutInCell="1" allowOverlap="1" wp14:anchorId="0D4EDA4D" wp14:editId="1A5F88A2">
+          <wp:anchor distT="0" distB="0" distL="114300" distR="114300" simplePos="0" relativeHeight="251658240" behindDoc="0" locked="0" layoutInCell="1" allowOverlap="1" wp14:anchorId="0D4EDA4D" wp14:editId="09F5E2F5">
             <wp:simplePos x="0" y="0"/>
             <wp:positionH relativeFrom="column">
               <wp:posOffset>0</wp:posOffset>
@@ -290,7 +311,7 @@
                     </pic:cNvPicPr>
                   </pic:nvPicPr>
                   <pic:blipFill>
-                    <a:blip r:embed="rId8">
+                    <a:blip r:embed="rId6">
                       <a:extLst>
                         <a:ext uri="{28A0092B-C50C-407E-A947-70E740481C1C}">
                           <a14:useLocalDpi xmlns:a14="http://schemas.microsoft.com/office/drawing/2010/main" val="0"/>
@@ -331,7 +352,7 @@
         <w:rPr>
           <w:rFonts w:ascii="Arial" w:hAnsi="Arial" w:cs="Arial"/>
           <w:noProof/>
-          <w:color w:val="1F3864" w:themeColor="accent1" w:themeShade="80"/>
+          <w:color w:val="061539"/>
           <w:sz w:val="48"/>
           <w:szCs w:val="48"/>
         </w:rPr>
@@ -343,21 +364,28 @@
         <w:spacing w:after="0" w:line="276" w:lineRule="auto"/>
         <w:ind w:firstLine="720"/>
         <w:rPr>
-          <w:rFonts w:ascii="Arial" w:hAnsi="Arial" w:cs="Arial"/>
-          <w:b/>
-          <w:color w:val="8EAADB" w:themeColor="accent1" w:themeTint="99"/>
+          <w:rFonts w:ascii="Arial" w:eastAsia="Times New Roman" w:hAnsi="Arial" w:cs="Arial"/>
+          <w:color w:val="061539"/>
+          <w:sz w:val="20"/>
+          <w:szCs w:val="20"/>
+          <w:lang w:eastAsia="en-ZA"/>
+          <w14:textFill>
+            <w14:solidFill>
+              <w14:srgbClr w14:val="061539">
+                <w14:lumMod w14:val="50000"/>
+              </w14:srgbClr>
+            </w14:solidFill>
+          </w14:textFill>
+        </w:rPr>
+      </w:pPr>
+      <w:r>
+        <w:rPr>
+          <w:rFonts w:ascii="Arial" w:hAnsi="Arial" w:cs="Arial"/>
+          <w:b/>
+          <w:color w:val="7887AB"/>
           <w:sz w:val="32"/>
           <w:szCs w:val="32"/>
         </w:rPr>
-      </w:pPr>
-      <w:r>
-        <w:rPr>
-          <w:rFonts w:ascii="Arial" w:hAnsi="Arial" w:cs="Arial"/>
-          <w:b/>
-          <w:color w:val="8EAADB" w:themeColor="accent1" w:themeTint="99"/>
-          <w:sz w:val="32"/>
-          <w:szCs w:val="32"/>
-        </w:rPr>
         <w:t>Web App Developer</w:t>
       </w:r>
     </w:p>
@@ -366,7 +394,7 @@
         <w:spacing w:after="0" w:line="276" w:lineRule="auto"/>
         <w:rPr>
           <w:rFonts w:ascii="Arial" w:eastAsia="Times New Roman" w:hAnsi="Arial" w:cs="Arial"/>
-          <w:color w:val="1F3864" w:themeColor="accent1" w:themeShade="80"/>
+          <w:color w:val="061539"/>
           <w:sz w:val="20"/>
           <w:szCs w:val="20"/>
           <w:lang w:eastAsia="en-ZA"/>
@@ -378,13 +406,20 @@
         <w:spacing w:after="0" w:line="276" w:lineRule="auto"/>
         <w:rPr>
           <w:rFonts w:ascii="Arial" w:hAnsi="Arial" w:cs="Arial"/>
-          <w:color w:val="1F3864" w:themeColor="accent1" w:themeShade="80"/>
+          <w:color w:val="061539"/>
+          <w14:textFill>
+            <w14:solidFill>
+              <w14:srgbClr w14:val="061539">
+                <w14:lumMod w14:val="50000"/>
+              </w14:srgbClr>
+            </w14:solidFill>
+          </w14:textFill>
         </w:rPr>
       </w:pPr>
       <w:r>
         <w:rPr>
           <w:rFonts w:ascii="Arial" w:eastAsia="Times New Roman" w:hAnsi="Arial" w:cs="Arial"/>
-          <w:color w:val="1F3864" w:themeColor="accent1" w:themeShade="80"/>
+          <w:color w:val="061539"/>
           <w:sz w:val="20"/>
           <w:szCs w:val="20"/>
           <w:lang w:eastAsia="en-ZA"/>
@@ -397,7 +432,7 @@
         <w:spacing w:after="0" w:line="276" w:lineRule="auto"/>
         <w:rPr>
           <w:rFonts w:ascii="Arial" w:hAnsi="Arial" w:cs="Arial"/>
-          <w:color w:val="1F3864" w:themeColor="accent1" w:themeShade="80"/>
+          <w:color w:val="061539"/>
         </w:rPr>
       </w:pPr>
     </w:p>
@@ -406,22 +441,22 @@
         <w:spacing w:after="0" w:line="276" w:lineRule="auto"/>
         <w:rPr>
           <w:rFonts w:ascii="Arial" w:hAnsi="Arial" w:cs="Arial"/>
-          <w:color w:val="1F3864" w:themeColor="accent1" w:themeShade="80"/>
+          <w:color w:val="061539"/>
         </w:rPr>
         <w:sectPr>
-          <w:headerReference w:type="even" r:id="rId9"/>
-          <w:headerReference w:type="default" r:id="rId10"/>
-          <w:footerReference w:type="even" r:id="rId11"/>
-          <w:footerReference w:type="default" r:id="rId12"/>
-          <w:headerReference w:type="first" r:id="rId13"/>
-          <w:footerReference w:type="first" r:id="rId14"/>
+          <w:headerReference w:type="even" r:id="rId7"/>
+          <w:headerReference w:type="default" r:id="rId8"/>
+          <w:footerReference w:type="even" r:id="rId9"/>
+          <w:footerReference w:type="default" r:id="rId10"/>
+          <w:headerReference w:type="first" r:id="rId11"/>
+          <w:footerReference w:type="first" r:id="rId12"/>
           <w:pgSz w:w="11906" w:h="16838" w:code="9"/>
           <w:pgMar w:top="851" w:right="567" w:bottom="567" w:left="567" w:header="0" w:footer="0" w:gutter="0"/>
           <w:pgBorders w:offsetFrom="page">
-            <w:top w:val="single" w:sz="48" w:space="20" w:color="8EAADB" w:themeColor="accent1" w:themeTint="99"/>
-            <w:left w:val="single" w:sz="48" w:space="0" w:color="8EAADB" w:themeColor="accent1" w:themeTint="99"/>
-            <w:bottom w:val="single" w:sz="48" w:space="20" w:color="8EAADB" w:themeColor="accent1" w:themeTint="99"/>
-            <w:right w:val="single" w:sz="48" w:space="0" w:color="8EAADB" w:themeColor="accent1" w:themeTint="99"/>
+            <w:top w:val="single" w:sz="48" w:space="20" w:color="7887AB"/>
+            <w:left w:val="single" w:sz="48" w:space="0" w:color="7887AB"/>
+            <w:bottom w:val="single" w:sz="48" w:space="20" w:color="7887AB"/>
+            <w:right w:val="single" w:sz="48" w:space="0" w:color="7887AB"/>
           </w:pgBorders>
           <w:cols w:space="708"/>
           <w:docGrid w:linePitch="360"/>
@@ -435,50 +470,70 @@
         <w:rPr>
           <w:rFonts w:ascii="Arial" w:hAnsi="Arial" w:cs="Arial"/>
           <w:b/>
-          <w:color w:val="7030A0"/>
-          <w:sz w:val="20"/>
-          <w:szCs w:val="20"/>
-        </w:rPr>
-      </w:pPr>
-      <w:r>
-        <w:rPr>
-          <w:rFonts w:ascii="Arial" w:hAnsi="Arial" w:cs="Arial"/>
-          <w:b/>
-          <w:color w:val="8EAADB" w:themeColor="accent1" w:themeTint="99"/>
+          <w:color w:val="D0CECE" w:themeColor="background2" w:themeShade="E6"/>
+          <w:sz w:val="20"/>
+          <w:szCs w:val="20"/>
+        </w:rPr>
+      </w:pPr>
+      <w:r>
+        <w:rPr>
+          <w:rFonts w:ascii="Arial" w:hAnsi="Arial" w:cs="Arial"/>
+          <w:b/>
+          <w:color w:val="7887AB"/>
           <w:sz w:val="24"/>
           <w:szCs w:val="24"/>
         </w:rPr>
+        <w:t xml:space="preserve">Working </w:t>
+      </w:r>
+      <w:r>
+        <w:rPr>
+          <w:rFonts w:ascii="Arial" w:hAnsi="Arial" w:cs="Arial"/>
+          <w:b/>
+          <w:color w:val="7887AB"/>
+          <w:sz w:val="24"/>
+          <w:szCs w:val="24"/>
+        </w:rPr>
         <w:t>Experience</w:t>
       </w:r>
       <w:r>
         <w:rPr>
           <w:rFonts w:ascii="Arial" w:hAnsi="Arial" w:cs="Arial"/>
           <w:b/>
-          <w:color w:val="8EAADB" w:themeColor="accent1" w:themeTint="99"/>
-          <w:sz w:val="20"/>
-          <w:szCs w:val="20"/>
-        </w:rPr>
-        <w:t xml:space="preserve"> </w:t>
-      </w:r>
-      <w:r>
-        <w:rPr>
-          <w:rFonts w:ascii="Arial" w:hAnsi="Arial" w:cs="Arial"/>
-          <w:b/>
-          <w:color w:val="808080" w:themeColor="background1" w:themeShade="80"/>
-          <w:sz w:val="20"/>
-          <w:szCs w:val="20"/>
-        </w:rPr>
-        <w:t>_____________________</w:t>
-      </w:r>
-      <w:r>
-        <w:rPr>
-          <w:rFonts w:ascii="Arial" w:hAnsi="Arial" w:cs="Arial"/>
-          <w:b/>
-          <w:color w:val="808080" w:themeColor="background1" w:themeShade="80"/>
-          <w:sz w:val="20"/>
-          <w:szCs w:val="20"/>
-        </w:rPr>
-        <w:t>__________</w:t>
+          <w:color w:val="7887AB"/>
+          <w:sz w:val="24"/>
+          <w:szCs w:val="24"/>
+        </w:rPr>
+        <w:t xml:space="preserve"> and Projects</w:t>
+      </w:r>
+      <w:r>
+        <w:rPr>
+          <w:rFonts w:ascii="Arial" w:hAnsi="Arial" w:cs="Arial"/>
+          <w:b/>
+          <w:color w:val="D0CECE" w:themeColor="background2" w:themeShade="E6"/>
+          <w:sz w:val="20"/>
+          <w:szCs w:val="20"/>
+        </w:rPr>
+        <w:t>________</w:t>
+      </w:r>
+      <w:r>
+        <w:rPr>
+          <w:rFonts w:ascii="Arial" w:hAnsi="Arial" w:cs="Arial"/>
+          <w:b/>
+          <w:color w:val="D0CECE" w:themeColor="background2" w:themeShade="E6"/>
+          <w:sz w:val="20"/>
+          <w:szCs w:val="20"/>
+        </w:rPr>
+        <w:t>__</w:t>
+      </w:r>
+      <w:r>
+        <w:rPr>
+          <w:rFonts w:ascii="Arial" w:hAnsi="Arial" w:cs="Arial"/>
+          <w:b/>
+          <w:color w:val="D0CECE" w:themeColor="background2" w:themeShade="E6"/>
+          <w:sz w:val="20"/>
+          <w:szCs w:val="20"/>
+        </w:rPr>
+        <w:t>_</w:t>
       </w:r>
     </w:p>
     <w:p>
@@ -489,7 +544,7 @@
         <w:rPr>
           <w:rFonts w:ascii="Arial" w:hAnsi="Arial" w:cs="Arial"/>
           <w:b/>
-          <w:color w:val="1F3864" w:themeColor="accent1" w:themeShade="80"/>
+          <w:color w:val="061539"/>
           <w:sz w:val="20"/>
           <w:szCs w:val="20"/>
         </w:rPr>
@@ -502,38 +557,29 @@
         <w:jc w:val="both"/>
         <w:rPr>
           <w:rFonts w:ascii="Arial" w:hAnsi="Arial" w:cs="Arial"/>
-          <w:color w:val="808080" w:themeColor="background1" w:themeShade="80"/>
-          <w:sz w:val="20"/>
-          <w:szCs w:val="20"/>
-        </w:rPr>
-      </w:pPr>
-      <w:r>
-        <w:rPr>
-          <w:rFonts w:ascii="Arial" w:hAnsi="Arial" w:cs="Arial"/>
-          <w:b/>
-          <w:color w:val="1F3864" w:themeColor="accent1" w:themeShade="80"/>
-          <w:sz w:val="20"/>
-          <w:szCs w:val="20"/>
-        </w:rPr>
-        <w:t>Movie and TV Show Tracker</w:t>
-      </w:r>
-      <w:r>
-        <w:rPr>
-          <w:rFonts w:ascii="Arial" w:hAnsi="Arial" w:cs="Arial"/>
-          <w:color w:val="1F3864" w:themeColor="accent1" w:themeShade="80"/>
-          <w:sz w:val="20"/>
-          <w:szCs w:val="20"/>
-        </w:rPr>
-        <w:t xml:space="preserve"> </w:t>
-      </w:r>
-      <w:r>
-        <w:rPr>
-          <w:rFonts w:ascii="Arial" w:hAnsi="Arial" w:cs="Arial"/>
-          <w:color w:val="808080" w:themeColor="background1" w:themeShade="80"/>
-          <w:sz w:val="20"/>
-          <w:szCs w:val="20"/>
-        </w:rPr>
-        <w:t>February 2018 – Current</w:t>
+          <w:color w:val="A5A5A5" w:themeColor="accent3"/>
+          <w:sz w:val="20"/>
+          <w:szCs w:val="20"/>
+        </w:rPr>
+      </w:pPr>
+      <w:r>
+        <w:rPr>
+          <w:rFonts w:ascii="Arial" w:hAnsi="Arial" w:cs="Arial"/>
+          <w:b/>
+          <w:color w:val="061539"/>
+          <w:sz w:val="20"/>
+          <w:szCs w:val="20"/>
+        </w:rPr>
+        <w:t xml:space="preserve">Online Portfolio </w:t>
+      </w:r>
+      <w:r>
+        <w:rPr>
+          <w:rFonts w:ascii="Arial" w:hAnsi="Arial" w:cs="Arial"/>
+          <w:color w:val="A5A5A5" w:themeColor="accent3"/>
+          <w:sz w:val="20"/>
+          <w:szCs w:val="20"/>
+        </w:rPr>
+        <w:t>March 2018</w:t>
       </w:r>
     </w:p>
     <w:p>
@@ -542,22 +588,113 @@
         <w:spacing w:after="0" w:line="360" w:lineRule="auto"/>
         <w:jc w:val="both"/>
         <w:rPr>
+          <w:rFonts w:ascii="Arial" w:hAnsi="Arial" w:cs="Arial"/>
+          <w:color w:val="061539"/>
+          <w:sz w:val="20"/>
+          <w:szCs w:val="20"/>
+        </w:rPr>
+      </w:pPr>
+      <w:r>
+        <w:rPr>
           <w:rFonts w:ascii="Arial" w:eastAsia="Times New Roman" w:hAnsi="Arial" w:cs="Arial"/>
-          <w:color w:val="1F3864" w:themeColor="accent1" w:themeShade="80"/>
+          <w:color w:val="061539"/>
           <w:sz w:val="20"/>
           <w:szCs w:val="20"/>
           <w:lang w:eastAsia="en-ZA"/>
         </w:rPr>
-      </w:pPr>
+        <w:t>The profile you are currently looking at</w:t>
+      </w:r>
       <w:r>
         <w:rPr>
           <w:rFonts w:ascii="Arial" w:eastAsia="Times New Roman" w:hAnsi="Arial" w:cs="Arial"/>
-          <w:color w:val="1F3864" w:themeColor="accent1" w:themeShade="80"/>
+          <w:color w:val="061539"/>
           <w:sz w:val="20"/>
           <w:szCs w:val="20"/>
           <w:lang w:eastAsia="en-ZA"/>
         </w:rPr>
-        <w:t>An app to keep track of movies and tv shows</w:t>
+        <w:t xml:space="preserve"> using</w:t>
+      </w:r>
+      <w:r>
+        <w:rPr>
+          <w:rFonts w:ascii="Arial" w:eastAsia="Times New Roman" w:hAnsi="Arial" w:cs="Arial"/>
+          <w:color w:val="061539"/>
+          <w:sz w:val="20"/>
+          <w:szCs w:val="20"/>
+          <w:lang w:eastAsia="en-ZA"/>
+          <w14:textFill>
+            <w14:solidFill>
+              <w14:srgbClr w14:val="061539">
+                <w14:lumMod w14:val="50000"/>
+              </w14:srgbClr>
+            </w14:solidFill>
+          </w14:textFill>
+        </w:rPr>
+        <w:t xml:space="preserve"> </w:t>
+      </w:r>
+      <w:r>
+        <w:rPr>
+          <w:rFonts w:ascii="Arial" w:eastAsia="Times New Roman" w:hAnsi="Arial" w:cs="Arial"/>
+          <w:color w:val="061539"/>
+          <w:sz w:val="20"/>
+          <w:szCs w:val="20"/>
+          <w:lang w:eastAsia="en-ZA"/>
+        </w:rPr>
+        <w:t>React.js, UI-Router/React, CSS, React-Bootstrap, Bootstrap</w:t>
+      </w:r>
+    </w:p>
+    <w:p>
+      <w:pPr>
+        <w:pStyle w:val="Standard"/>
+        <w:spacing w:line="360" w:lineRule="auto"/>
+        <w:jc w:val="both"/>
+        <w:rPr>
+          <w:rFonts w:ascii="Arial" w:hAnsi="Arial" w:cs="Arial"/>
+          <w:b/>
+          <w:color w:val="061539"/>
+          <w:sz w:val="20"/>
+          <w:szCs w:val="20"/>
+        </w:rPr>
+      </w:pPr>
+    </w:p>
+    <w:p>
+      <w:pPr>
+        <w:pStyle w:val="Standard"/>
+        <w:spacing w:line="360" w:lineRule="auto"/>
+        <w:jc w:val="both"/>
+        <w:rPr>
+          <w:rFonts w:ascii="Arial" w:hAnsi="Arial" w:cs="Arial"/>
+          <w:color w:val="061539"/>
+          <w:sz w:val="20"/>
+          <w:szCs w:val="20"/>
+        </w:rPr>
+      </w:pPr>
+      <w:r>
+        <w:rPr>
+          <w:rFonts w:ascii="Arial" w:hAnsi="Arial" w:cs="Arial"/>
+          <w:b/>
+          <w:color w:val="061539"/>
+          <w:sz w:val="20"/>
+          <w:szCs w:val="20"/>
+        </w:rPr>
+        <w:t>Movie and TV Show Tracker</w:t>
+      </w:r>
+      <w:r>
+        <w:rPr>
+          <w:rFonts w:ascii="Arial" w:hAnsi="Arial" w:cs="Arial"/>
+          <w:color w:val="061539"/>
+          <w:sz w:val="20"/>
+          <w:szCs w:val="20"/>
+        </w:rPr>
+        <w:t xml:space="preserve"> </w:t>
+      </w:r>
+      <w:r>
+        <w:rPr>
+          <w:rFonts w:ascii="Arial" w:hAnsi="Arial" w:cs="Arial"/>
+          <w:color w:val="A5A5A5" w:themeColor="accent3"/>
+          <w:sz w:val="20"/>
+          <w:szCs w:val="20"/>
+        </w:rPr>
+        <w:t>February 2018 – Current</w:t>
       </w:r>
     </w:p>
     <w:p>
@@ -567,27 +704,54 @@
         <w:jc w:val="both"/>
         <w:rPr>
           <w:rFonts w:ascii="Arial" w:eastAsia="Times New Roman" w:hAnsi="Arial" w:cs="Arial"/>
-          <w:color w:val="1F3864" w:themeColor="accent1" w:themeShade="80"/>
+          <w:color w:val="061539"/>
           <w:sz w:val="20"/>
           <w:szCs w:val="20"/>
           <w:lang w:eastAsia="en-ZA"/>
+          <w14:textFill>
+            <w14:solidFill>
+              <w14:srgbClr w14:val="061539">
+                <w14:lumMod w14:val="50000"/>
+              </w14:srgbClr>
+            </w14:solidFill>
+          </w14:textFill>
         </w:rPr>
       </w:pPr>
       <w:r>
         <w:rPr>
           <w:rFonts w:ascii="Arial" w:eastAsia="Times New Roman" w:hAnsi="Arial" w:cs="Arial"/>
-          <w:color w:val="1F3864" w:themeColor="accent1" w:themeShade="80"/>
+          <w:color w:val="061539"/>
           <w:sz w:val="20"/>
           <w:szCs w:val="20"/>
           <w:lang w:eastAsia="en-ZA"/>
         </w:rPr>
+        <w:t>An app to keep track of movies and tv shows</w:t>
+      </w:r>
+      <w:r>
+        <w:rPr>
+          <w:rFonts w:ascii="Arial" w:eastAsia="Times New Roman" w:hAnsi="Arial" w:cs="Arial"/>
+          <w:color w:val="061539"/>
+          <w:sz w:val="20"/>
+          <w:szCs w:val="20"/>
+          <w:lang w:eastAsia="en-ZA"/>
+        </w:rPr>
+        <w:t xml:space="preserve"> using </w:t>
+      </w:r>
+      <w:r>
+        <w:rPr>
+          <w:rFonts w:ascii="Arial" w:eastAsia="Times New Roman" w:hAnsi="Arial" w:cs="Arial"/>
+          <w:color w:val="061539"/>
+          <w:sz w:val="20"/>
+          <w:szCs w:val="20"/>
+          <w:lang w:eastAsia="en-ZA"/>
+        </w:rPr>
         <w:t xml:space="preserve">React.js, CSS, Tachyons, </w:t>
       </w:r>
       <w:proofErr w:type="spellStart"/>
       <w:r>
         <w:rPr>
           <w:rFonts w:ascii="Arial" w:eastAsia="Times New Roman" w:hAnsi="Arial" w:cs="Arial"/>
-          <w:color w:val="1F3864" w:themeColor="accent1" w:themeShade="80"/>
+          <w:color w:val="061539"/>
           <w:sz w:val="20"/>
           <w:szCs w:val="20"/>
           <w:lang w:eastAsia="en-ZA"/>
@@ -598,15 +762,13 @@
       <w:r>
         <w:rPr>
           <w:rFonts w:ascii="Arial" w:eastAsia="Times New Roman" w:hAnsi="Arial" w:cs="Arial"/>
-          <w:color w:val="1F3864" w:themeColor="accent1" w:themeShade="80"/>
+          <w:color w:val="061539"/>
           <w:sz w:val="20"/>
           <w:szCs w:val="20"/>
           <w:lang w:eastAsia="en-ZA"/>
         </w:rPr>
         <w:t>, PostgreSQL</w:t>
       </w:r>
-      <w:bookmarkStart w:id="0" w:name="_GoBack"/>
-      <w:bookmarkEnd w:id="0"/>
     </w:p>
     <w:p>
       <w:pPr>
@@ -616,9 +778,16 @@
         <w:rPr>
           <w:rFonts w:ascii="Arial" w:hAnsi="Arial" w:cs="Arial"/>
           <w:b/>
-          <w:color w:val="1F3864" w:themeColor="accent1" w:themeShade="80"/>
-          <w:sz w:val="20"/>
-          <w:szCs w:val="20"/>
+          <w:color w:val="061539"/>
+          <w:sz w:val="20"/>
+          <w:szCs w:val="20"/>
+          <w14:textFill>
+            <w14:solidFill>
+              <w14:srgbClr w14:val="061539">
+                <w14:lumMod w14:val="50000"/>
+              </w14:srgbClr>
+            </w14:solidFill>
+          </w14:textFill>
         </w:rPr>
       </w:pPr>
     </w:p>
@@ -629,26 +798,25 @@
         <w:jc w:val="both"/>
         <w:rPr>
           <w:rFonts w:ascii="Arial" w:hAnsi="Arial" w:cs="Arial"/>
-          <w:color w:val="1F3864" w:themeColor="accent1" w:themeShade="80"/>
-          <w:sz w:val="20"/>
-          <w:szCs w:val="20"/>
-        </w:rPr>
-      </w:pPr>
-      <w:r>
-        <w:rPr>
-          <w:rFonts w:ascii="Arial" w:hAnsi="Arial" w:cs="Arial"/>
-          <w:b/>
-          <w:color w:val="1F3864" w:themeColor="accent1" w:themeShade="80"/>
-          <w:sz w:val="20"/>
-          <w:szCs w:val="20"/>
-        </w:rPr>
-        <w:t>Online Portfolio</w:t>
-      </w:r>
-      <w:r>
-        <w:rPr>
-          <w:rFonts w:ascii="Arial" w:hAnsi="Arial" w:cs="Arial"/>
-          <w:b/>
-          <w:color w:val="808080" w:themeColor="background1" w:themeShade="80"/>
+          <w:color w:val="061539"/>
+          <w:sz w:val="20"/>
+          <w:szCs w:val="20"/>
+        </w:rPr>
+      </w:pPr>
+      <w:r>
+        <w:rPr>
+          <w:rFonts w:ascii="Arial" w:hAnsi="Arial" w:cs="Arial"/>
+          <w:b/>
+          <w:color w:val="061539"/>
+          <w:sz w:val="20"/>
+          <w:szCs w:val="20"/>
+        </w:rPr>
+        <w:t>Goal Achiever</w:t>
+      </w:r>
+      <w:r>
+        <w:rPr>
+          <w:rFonts w:ascii="Arial" w:hAnsi="Arial" w:cs="Arial"/>
+          <w:color w:val="061539"/>
           <w:sz w:val="20"/>
           <w:szCs w:val="20"/>
         </w:rPr>
@@ -657,11 +825,11 @@
       <w:r>
         <w:rPr>
           <w:rFonts w:ascii="Arial" w:hAnsi="Arial" w:cs="Arial"/>
-          <w:color w:val="808080" w:themeColor="background1" w:themeShade="80"/>
-          <w:sz w:val="20"/>
-          <w:szCs w:val="20"/>
-        </w:rPr>
-        <w:t>March 2018</w:t>
+          <w:color w:val="A5A5A5" w:themeColor="accent3"/>
+          <w:sz w:val="20"/>
+          <w:szCs w:val="20"/>
+        </w:rPr>
+        <w:t>October 2017 – December 2017</w:t>
       </w:r>
     </w:p>
     <w:p>
@@ -670,41 +838,120 @@
         <w:spacing w:after="0" w:line="360" w:lineRule="auto"/>
         <w:jc w:val="both"/>
         <w:rPr>
-          <w:rFonts w:ascii="Arial" w:hAnsi="Arial" w:cs="Arial"/>
-          <w:color w:val="1F3864" w:themeColor="accent1" w:themeShade="80"/>
-          <w:sz w:val="20"/>
-          <w:szCs w:val="20"/>
-        </w:rPr>
-      </w:pPr>
-      <w:r>
-        <w:rPr>
           <w:rFonts w:ascii="Arial" w:eastAsia="Times New Roman" w:hAnsi="Arial" w:cs="Arial"/>
-          <w:color w:val="1F3864" w:themeColor="accent1" w:themeShade="80"/>
+          <w:color w:val="061539"/>
           <w:sz w:val="20"/>
           <w:szCs w:val="20"/>
           <w:lang w:eastAsia="en-ZA"/>
-        </w:rPr>
-        <w:t>The profile you are currently looking at</w:t>
-      </w:r>
+          <w14:textFill>
+            <w14:solidFill>
+              <w14:srgbClr w14:val="061539">
+                <w14:lumMod w14:val="50000"/>
+              </w14:srgbClr>
+            </w14:solidFill>
+          </w14:textFill>
+        </w:rPr>
+      </w:pPr>
       <w:r>
         <w:rPr>
           <w:rFonts w:ascii="Arial" w:eastAsia="Times New Roman" w:hAnsi="Arial" w:cs="Arial"/>
-          <w:color w:val="1F3864" w:themeColor="accent1" w:themeShade="80"/>
+          <w:color w:val="061539"/>
           <w:sz w:val="20"/>
           <w:szCs w:val="20"/>
           <w:lang w:eastAsia="en-ZA"/>
         </w:rPr>
-        <w:t xml:space="preserve">. </w:t>
+        <w:t xml:space="preserve">An app to </w:t>
       </w:r>
       <w:r>
         <w:rPr>
           <w:rFonts w:ascii="Arial" w:eastAsia="Times New Roman" w:hAnsi="Arial" w:cs="Arial"/>
-          <w:color w:val="1F3864" w:themeColor="accent1" w:themeShade="80"/>
+          <w:color w:val="061539"/>
           <w:sz w:val="20"/>
           <w:szCs w:val="20"/>
           <w:lang w:eastAsia="en-ZA"/>
         </w:rPr>
-        <w:t>React.js, UI-Router/React, CSS, React-Bootstrap, Bootstrap</w:t>
+        <w:t xml:space="preserve">keep track of </w:t>
+      </w:r>
+      <w:r>
+        <w:rPr>
+          <w:rFonts w:ascii="Arial" w:eastAsia="Times New Roman" w:hAnsi="Arial" w:cs="Arial"/>
+          <w:color w:val="061539"/>
+          <w:sz w:val="20"/>
+          <w:szCs w:val="20"/>
+          <w:lang w:eastAsia="en-ZA"/>
+        </w:rPr>
+        <w:t xml:space="preserve">tasks, goals, time spent on each task as well as whether a goal has been reached </w:t>
+      </w:r>
+      <w:proofErr w:type="gramStart"/>
+      <w:r>
+        <w:rPr>
+          <w:rFonts w:ascii="Arial" w:eastAsia="Times New Roman" w:hAnsi="Arial" w:cs="Arial"/>
+          <w:color w:val="061539"/>
+          <w:sz w:val="20"/>
+          <w:szCs w:val="20"/>
+          <w:lang w:eastAsia="en-ZA"/>
+        </w:rPr>
+        <w:t xml:space="preserve">using </w:t>
+      </w:r>
+      <w:r>
+        <w:rPr>
+          <w:rFonts w:ascii="Arial" w:eastAsia="Times New Roman" w:hAnsi="Arial" w:cs="Arial"/>
+          <w:color w:val="061539"/>
+          <w:sz w:val="20"/>
+          <w:szCs w:val="20"/>
+          <w:lang w:eastAsia="en-ZA"/>
+          <w14:textFill>
+            <w14:solidFill>
+              <w14:srgbClr w14:val="061539">
+                <w14:lumMod w14:val="50000"/>
+              </w14:srgbClr>
+            </w14:solidFill>
+          </w14:textFill>
+        </w:rPr>
+        <w:t xml:space="preserve"> </w:t>
+      </w:r>
+      <w:r>
+        <w:rPr>
+          <w:rFonts w:ascii="Arial" w:eastAsia="Times New Roman" w:hAnsi="Arial" w:cs="Arial"/>
+          <w:color w:val="061539"/>
+          <w:sz w:val="20"/>
+          <w:szCs w:val="20"/>
+          <w:lang w:eastAsia="en-ZA"/>
+        </w:rPr>
+        <w:t>ASP.NET</w:t>
+      </w:r>
+      <w:proofErr w:type="gramEnd"/>
+      <w:r>
+        <w:rPr>
+          <w:rFonts w:ascii="Arial" w:eastAsia="Times New Roman" w:hAnsi="Arial" w:cs="Arial"/>
+          <w:color w:val="061539"/>
+          <w:sz w:val="20"/>
+          <w:szCs w:val="20"/>
+          <w:lang w:eastAsia="en-ZA"/>
+        </w:rPr>
+        <w:t xml:space="preserve"> MVC, C#, </w:t>
+      </w:r>
+      <w:proofErr w:type="spellStart"/>
+      <w:r>
+        <w:rPr>
+          <w:rFonts w:ascii="Arial" w:eastAsia="Times New Roman" w:hAnsi="Arial" w:cs="Arial"/>
+          <w:color w:val="061539"/>
+          <w:sz w:val="20"/>
+          <w:szCs w:val="20"/>
+          <w:lang w:eastAsia="en-ZA"/>
+        </w:rPr>
+        <w:t>Enity</w:t>
+      </w:r>
+      <w:proofErr w:type="spellEnd"/>
+      <w:r>
+        <w:rPr>
+          <w:rFonts w:ascii="Arial" w:eastAsia="Times New Roman" w:hAnsi="Arial" w:cs="Arial"/>
+          <w:color w:val="061539"/>
+          <w:sz w:val="20"/>
+          <w:szCs w:val="20"/>
+          <w:lang w:eastAsia="en-ZA"/>
+        </w:rPr>
+        <w:t xml:space="preserve"> Framework, MSSQL, Bootstrap</w:t>
       </w:r>
     </w:p>
     <w:p>
@@ -714,8 +961,7 @@
         <w:jc w:val="both"/>
         <w:rPr>
           <w:rFonts w:ascii="Arial" w:hAnsi="Arial" w:cs="Arial"/>
-          <w:b/>
-          <w:color w:val="1F3864" w:themeColor="accent1" w:themeShade="80"/>
+          <w:color w:val="061539"/>
           <w:sz w:val="20"/>
           <w:szCs w:val="20"/>
         </w:rPr>
@@ -728,25 +974,68 @@
         <w:jc w:val="both"/>
         <w:rPr>
           <w:rFonts w:ascii="Arial" w:hAnsi="Arial" w:cs="Arial"/>
-          <w:color w:val="1F3864" w:themeColor="accent1" w:themeShade="80"/>
-          <w:sz w:val="20"/>
-          <w:szCs w:val="20"/>
-        </w:rPr>
-      </w:pPr>
-      <w:r>
-        <w:rPr>
-          <w:rFonts w:ascii="Arial" w:hAnsi="Arial" w:cs="Arial"/>
-          <w:b/>
-          <w:color w:val="1F3864" w:themeColor="accent1" w:themeShade="80"/>
-          <w:sz w:val="20"/>
-          <w:szCs w:val="20"/>
-        </w:rPr>
-        <w:t>Goal Achiever</w:t>
-      </w:r>
-      <w:r>
-        <w:rPr>
-          <w:rFonts w:ascii="Arial" w:hAnsi="Arial" w:cs="Arial"/>
-          <w:color w:val="1F3864" w:themeColor="accent1" w:themeShade="80"/>
+          <w:b/>
+          <w:color w:val="A5A5A5" w:themeColor="accent3"/>
+          <w:sz w:val="20"/>
+          <w:szCs w:val="20"/>
+        </w:rPr>
+      </w:pPr>
+      <w:r>
+        <w:rPr>
+          <w:rFonts w:ascii="Arial" w:hAnsi="Arial" w:cs="Arial"/>
+          <w:b/>
+          <w:color w:val="061539"/>
+          <w:sz w:val="20"/>
+          <w:szCs w:val="20"/>
+          <w14:textFill>
+            <w14:solidFill>
+              <w14:srgbClr w14:val="061539">
+                <w14:lumMod w14:val="50000"/>
+              </w14:srgbClr>
+            </w14:solidFill>
+          </w14:textFill>
+        </w:rPr>
+        <w:t xml:space="preserve">Cranswick </w:t>
+      </w:r>
+      <w:r>
+        <w:rPr>
+          <w:rFonts w:ascii="Arial" w:hAnsi="Arial" w:cs="Arial"/>
+          <w:b/>
+          <w:color w:val="061539"/>
+          <w:sz w:val="20"/>
+          <w:szCs w:val="20"/>
+          <w14:textFill>
+            <w14:solidFill>
+              <w14:srgbClr w14:val="061539">
+                <w14:lumMod w14:val="50000"/>
+              </w14:srgbClr>
+            </w14:solidFill>
+          </w14:textFill>
+        </w:rPr>
+        <w:t xml:space="preserve">(Jnr </w:t>
+      </w:r>
+      <w:proofErr w:type="gramStart"/>
+      <w:r>
+        <w:rPr>
+          <w:rFonts w:ascii="Arial" w:hAnsi="Arial" w:cs="Arial"/>
+          <w:b/>
+          <w:color w:val="061539"/>
+          <w:sz w:val="20"/>
+          <w:szCs w:val="20"/>
+          <w14:textFill>
+            <w14:solidFill>
+              <w14:srgbClr w14:val="061539">
+                <w14:lumMod w14:val="50000"/>
+              </w14:srgbClr>
+            </w14:solidFill>
+          </w14:textFill>
+        </w:rPr>
+        <w:t xml:space="preserve">Developer) </w:t>
+      </w:r>
+      <w:r>
+        <w:rPr>
+          <w:rFonts w:ascii="Arial" w:hAnsi="Arial" w:cs="Arial"/>
+          <w:color w:val="061539"/>
           <w:sz w:val="20"/>
           <w:szCs w:val="20"/>
         </w:rPr>
@@ -755,77 +1044,21 @@
       <w:r>
         <w:rPr>
           <w:rFonts w:ascii="Arial" w:hAnsi="Arial" w:cs="Arial"/>
-          <w:color w:val="808080" w:themeColor="background1" w:themeShade="80"/>
-          <w:sz w:val="20"/>
-          <w:szCs w:val="20"/>
-        </w:rPr>
-        <w:t>October 2017 – December 2017</w:t>
-      </w:r>
-    </w:p>
-    <w:p>
-      <w:pPr>
-        <w:shd w:val="clear" w:color="auto" w:fill="FFFFFF"/>
-        <w:spacing w:after="0" w:line="360" w:lineRule="auto"/>
-        <w:jc w:val="both"/>
-        <w:rPr>
-          <w:rFonts w:ascii="Arial" w:eastAsia="Times New Roman" w:hAnsi="Arial" w:cs="Arial"/>
-          <w:color w:val="1F3864" w:themeColor="accent1" w:themeShade="80"/>
-          <w:sz w:val="20"/>
-          <w:szCs w:val="20"/>
-          <w:lang w:eastAsia="en-ZA"/>
-        </w:rPr>
-      </w:pPr>
-      <w:r>
-        <w:rPr>
-          <w:rFonts w:ascii="Arial" w:eastAsia="Times New Roman" w:hAnsi="Arial" w:cs="Arial"/>
-          <w:color w:val="1F3864" w:themeColor="accent1" w:themeShade="80"/>
-          <w:sz w:val="20"/>
-          <w:szCs w:val="20"/>
-          <w:lang w:eastAsia="en-ZA"/>
-        </w:rPr>
-        <w:t>A web app which is also mobile friendly to log your time spent on each task</w:t>
-      </w:r>
-      <w:r>
-        <w:rPr>
-          <w:rFonts w:ascii="Arial" w:eastAsia="Times New Roman" w:hAnsi="Arial" w:cs="Arial"/>
-          <w:color w:val="1F3864" w:themeColor="accent1" w:themeShade="80"/>
-          <w:sz w:val="20"/>
-          <w:szCs w:val="20"/>
-          <w:lang w:eastAsia="en-ZA"/>
-        </w:rPr>
-        <w:t xml:space="preserve">. </w:t>
-      </w:r>
-      <w:r>
-        <w:rPr>
-          <w:rFonts w:ascii="Arial" w:eastAsia="Times New Roman" w:hAnsi="Arial" w:cs="Arial"/>
-          <w:color w:val="1F3864" w:themeColor="accent1" w:themeShade="80"/>
-          <w:sz w:val="20"/>
-          <w:szCs w:val="20"/>
-          <w:lang w:eastAsia="en-ZA"/>
-        </w:rPr>
-        <w:t xml:space="preserve">ASP.NET MVC, C#, </w:t>
-      </w:r>
-      <w:proofErr w:type="spellStart"/>
-      <w:r>
-        <w:rPr>
-          <w:rFonts w:ascii="Arial" w:eastAsia="Times New Roman" w:hAnsi="Arial" w:cs="Arial"/>
-          <w:color w:val="1F3864" w:themeColor="accent1" w:themeShade="80"/>
-          <w:sz w:val="20"/>
-          <w:szCs w:val="20"/>
-          <w:lang w:eastAsia="en-ZA"/>
-        </w:rPr>
-        <w:t>Enity</w:t>
-      </w:r>
-      <w:proofErr w:type="spellEnd"/>
-      <w:r>
-        <w:rPr>
-          <w:rFonts w:ascii="Arial" w:eastAsia="Times New Roman" w:hAnsi="Arial" w:cs="Arial"/>
-          <w:color w:val="1F3864" w:themeColor="accent1" w:themeShade="80"/>
-          <w:sz w:val="20"/>
-          <w:szCs w:val="20"/>
-          <w:lang w:eastAsia="en-ZA"/>
-        </w:rPr>
-        <w:t xml:space="preserve"> Framework, MSSQL, Bootstrap</w:t>
+          <w:color w:val="A5A5A5" w:themeColor="accent3"/>
+          <w:sz w:val="20"/>
+          <w:szCs w:val="20"/>
+        </w:rPr>
+        <w:t>July</w:t>
+      </w:r>
+      <w:proofErr w:type="gramEnd"/>
+      <w:r>
+        <w:rPr>
+          <w:rFonts w:ascii="Arial" w:hAnsi="Arial" w:cs="Arial"/>
+          <w:color w:val="A5A5A5" w:themeColor="accent3"/>
+          <w:sz w:val="20"/>
+          <w:szCs w:val="20"/>
+        </w:rPr>
+        <w:t xml:space="preserve"> 2017 – October 2017</w:t>
       </w:r>
     </w:p>
     <w:p>
@@ -835,11 +1068,52 @@
         <w:jc w:val="both"/>
         <w:rPr>
           <w:rFonts w:ascii="Arial" w:hAnsi="Arial" w:cs="Arial"/>
-          <w:color w:val="1F3864" w:themeColor="accent1" w:themeShade="80"/>
-          <w:sz w:val="20"/>
-          <w:szCs w:val="20"/>
-        </w:rPr>
-      </w:pPr>
+          <w:color w:val="061539"/>
+          <w:sz w:val="20"/>
+          <w:szCs w:val="20"/>
+        </w:rPr>
+      </w:pPr>
+      <w:r>
+        <w:rPr>
+          <w:rFonts w:ascii="Arial" w:hAnsi="Arial" w:cs="Arial"/>
+          <w:color w:val="061539"/>
+          <w:sz w:val="20"/>
+          <w:szCs w:val="20"/>
+          <w14:textFill>
+            <w14:solidFill>
+              <w14:srgbClr w14:val="061539">
+                <w14:lumMod w14:val="50000"/>
+              </w14:srgbClr>
+            </w14:solidFill>
+          </w14:textFill>
+        </w:rPr>
+        <w:t>I worked for a</w:t>
+      </w:r>
+      <w:r>
+        <w:rPr>
+          <w:rFonts w:ascii="Arial" w:hAnsi="Arial" w:cs="Arial"/>
+          <w:color w:val="061539"/>
+          <w:sz w:val="20"/>
+          <w:szCs w:val="20"/>
+          <w14:textFill>
+            <w14:solidFill>
+              <w14:srgbClr w14:val="061539">
+                <w14:lumMod w14:val="50000"/>
+              </w14:srgbClr>
+            </w14:solidFill>
+          </w14:textFill>
+        </w:rPr>
+        <w:t xml:space="preserve"> company which </w:t>
+      </w:r>
+      <w:r>
+        <w:rPr>
+          <w:rFonts w:ascii="Arial" w:hAnsi="Arial" w:cs="Arial"/>
+          <w:color w:val="061539"/>
+          <w:sz w:val="20"/>
+          <w:szCs w:val="20"/>
+        </w:rPr>
+        <w:t xml:space="preserve">offers a Warehouse Management System. I added new views/functionality and reports on the system using C#, WinForms, SVN and Crystal Reports. </w:t>
+      </w:r>
     </w:p>
     <w:p>
       <w:pPr>
@@ -848,40 +1122,11 @@
         <w:jc w:val="both"/>
         <w:rPr>
           <w:rFonts w:ascii="Arial" w:hAnsi="Arial" w:cs="Arial"/>
-          <w:b/>
-          <w:color w:val="1F3864" w:themeColor="accent1" w:themeShade="80"/>
-          <w:sz w:val="20"/>
-          <w:szCs w:val="20"/>
-        </w:rPr>
-      </w:pPr>
-      <w:r>
-        <w:rPr>
-          <w:rFonts w:ascii="Arial" w:hAnsi="Arial" w:cs="Arial"/>
-          <w:b/>
-          <w:color w:val="1F3864" w:themeColor="accent1" w:themeShade="80"/>
-          <w:sz w:val="20"/>
-          <w:szCs w:val="20"/>
-        </w:rPr>
-        <w:t>Junior Software Developer</w:t>
-      </w:r>
-      <w:r>
-        <w:rPr>
-          <w:rFonts w:ascii="Arial" w:hAnsi="Arial" w:cs="Arial"/>
-          <w:color w:val="1F3864" w:themeColor="accent1" w:themeShade="80"/>
-          <w:sz w:val="20"/>
-          <w:szCs w:val="20"/>
-        </w:rPr>
-        <w:t xml:space="preserve"> </w:t>
-      </w:r>
-      <w:r>
-        <w:rPr>
-          <w:rFonts w:ascii="Arial" w:hAnsi="Arial" w:cs="Arial"/>
-          <w:color w:val="808080" w:themeColor="background1" w:themeShade="80"/>
-          <w:sz w:val="20"/>
-          <w:szCs w:val="20"/>
-        </w:rPr>
-        <w:t>July 2017 – October 2017</w:t>
-      </w:r>
+          <w:color w:val="061539"/>
+          <w:sz w:val="20"/>
+          <w:szCs w:val="20"/>
+        </w:rPr>
+      </w:pPr>
     </w:p>
     <w:p>
       <w:pPr>
@@ -890,28 +1135,56 @@
         <w:jc w:val="both"/>
         <w:rPr>
           <w:rFonts w:ascii="Arial" w:hAnsi="Arial" w:cs="Arial"/>
-          <w:color w:val="1F3864" w:themeColor="accent1" w:themeShade="80"/>
-          <w:sz w:val="20"/>
-          <w:szCs w:val="20"/>
-        </w:rPr>
-      </w:pPr>
-      <w:r>
-        <w:rPr>
-          <w:rFonts w:ascii="Arial" w:hAnsi="Arial" w:cs="Arial"/>
-          <w:color w:val="1F3864" w:themeColor="accent1" w:themeShade="80"/>
-          <w:sz w:val="20"/>
-          <w:szCs w:val="20"/>
-        </w:rPr>
-        <w:t xml:space="preserve">A company which </w:t>
-      </w:r>
-      <w:r>
-        <w:rPr>
-          <w:rFonts w:ascii="Arial" w:hAnsi="Arial" w:cs="Arial"/>
-          <w:color w:val="1F3864" w:themeColor="accent1" w:themeShade="80"/>
-          <w:sz w:val="20"/>
-          <w:szCs w:val="20"/>
-        </w:rPr>
-        <w:t xml:space="preserve">offers a Warehouse Management System. I added new views/functionality and reports on the system using C#, WinForms, SVN and Crystal Reports. </w:t>
+          <w:color w:val="A5A5A5" w:themeColor="accent3"/>
+          <w:sz w:val="20"/>
+          <w:szCs w:val="20"/>
+        </w:rPr>
+      </w:pPr>
+      <w:r>
+        <w:rPr>
+          <w:rFonts w:ascii="Arial" w:hAnsi="Arial" w:cs="Arial"/>
+          <w:b/>
+          <w:color w:val="061539"/>
+          <w:sz w:val="20"/>
+          <w:szCs w:val="20"/>
+        </w:rPr>
+        <w:t xml:space="preserve">Personal Finance App </w:t>
+      </w:r>
+      <w:r>
+        <w:rPr>
+          <w:rFonts w:ascii="Arial" w:hAnsi="Arial" w:cs="Arial"/>
+          <w:color w:val="A5A5A5" w:themeColor="accent3"/>
+          <w:sz w:val="20"/>
+          <w:szCs w:val="20"/>
+        </w:rPr>
+        <w:t>July 2016 -</w:t>
+      </w:r>
+      <w:r>
+        <w:rPr>
+          <w:rFonts w:ascii="Arial" w:hAnsi="Arial" w:cs="Arial"/>
+          <w:color w:val="A5A5A5" w:themeColor="accent3"/>
+          <w:sz w:val="20"/>
+          <w:szCs w:val="20"/>
+        </w:rPr>
+        <w:t xml:space="preserve"> D</w:t>
+      </w:r>
+      <w:r>
+        <w:rPr>
+          <w:rFonts w:ascii="Arial" w:hAnsi="Arial" w:cs="Arial"/>
+          <w:color w:val="A5A5A5" w:themeColor="accent3"/>
+          <w:sz w:val="20"/>
+          <w:szCs w:val="20"/>
+        </w:rPr>
+        <w:t>ecember 2016</w:t>
+      </w:r>
+      <w:r>
+        <w:rPr>
+          <w:rFonts w:ascii="Arial" w:hAnsi="Arial" w:cs="Arial"/>
+          <w:color w:val="A5A5A5" w:themeColor="accent3"/>
+          <w:sz w:val="20"/>
+          <w:szCs w:val="20"/>
+        </w:rPr>
+        <w:t xml:space="preserve"> </w:t>
       </w:r>
     </w:p>
     <w:p>
@@ -921,11 +1194,108 @@
         <w:jc w:val="both"/>
         <w:rPr>
           <w:rFonts w:ascii="Arial" w:hAnsi="Arial" w:cs="Arial"/>
-          <w:color w:val="1F3864" w:themeColor="accent1" w:themeShade="80"/>
-          <w:sz w:val="20"/>
-          <w:szCs w:val="20"/>
-        </w:rPr>
-      </w:pPr>
+          <w:color w:val="061539"/>
+          <w:sz w:val="20"/>
+          <w:szCs w:val="20"/>
+          <w:lang w:eastAsia="en-ZA"/>
+          <w14:textFill>
+            <w14:solidFill>
+              <w14:srgbClr w14:val="061539">
+                <w14:lumMod w14:val="50000"/>
+              </w14:srgbClr>
+            </w14:solidFill>
+          </w14:textFill>
+        </w:rPr>
+      </w:pPr>
+      <w:r>
+        <w:rPr>
+          <w:rFonts w:ascii="Arial" w:hAnsi="Arial" w:cs="Arial"/>
+          <w:color w:val="061539"/>
+          <w:sz w:val="20"/>
+          <w:szCs w:val="20"/>
+          <w:lang w:eastAsia="en-ZA"/>
+        </w:rPr>
+        <w:t>This app serves as a budget as well as personal accounting system</w:t>
+      </w:r>
+      <w:r>
+        <w:rPr>
+          <w:rFonts w:ascii="Arial" w:hAnsi="Arial" w:cs="Arial"/>
+          <w:color w:val="061539"/>
+          <w:sz w:val="20"/>
+          <w:szCs w:val="20"/>
+          <w:lang w:eastAsia="en-ZA"/>
+        </w:rPr>
+        <w:t xml:space="preserve"> where you can process all your</w:t>
+      </w:r>
+      <w:r>
+        <w:rPr>
+          <w:rFonts w:ascii="Arial" w:hAnsi="Arial" w:cs="Arial"/>
+          <w:color w:val="061539"/>
+          <w:sz w:val="20"/>
+          <w:szCs w:val="20"/>
+          <w:lang w:eastAsia="en-ZA"/>
+        </w:rPr>
+        <w:t xml:space="preserve"> income and</w:t>
+      </w:r>
+      <w:r>
+        <w:rPr>
+          <w:rFonts w:ascii="Arial" w:hAnsi="Arial" w:cs="Arial"/>
+          <w:color w:val="061539"/>
+          <w:sz w:val="20"/>
+          <w:szCs w:val="20"/>
+          <w:lang w:eastAsia="en-ZA"/>
+        </w:rPr>
+        <w:t xml:space="preserve"> expenses</w:t>
+      </w:r>
+      <w:r>
+        <w:rPr>
+          <w:rFonts w:ascii="Arial" w:hAnsi="Arial" w:cs="Arial"/>
+          <w:color w:val="061539"/>
+          <w:sz w:val="20"/>
+          <w:szCs w:val="20"/>
+          <w:lang w:eastAsia="en-ZA"/>
+          <w14:textFill>
+            <w14:solidFill>
+              <w14:srgbClr w14:val="061539">
+                <w14:lumMod w14:val="50000"/>
+              </w14:srgbClr>
+            </w14:solidFill>
+          </w14:textFill>
+        </w:rPr>
+        <w:t xml:space="preserve">. </w:t>
+      </w:r>
+      <w:r>
+        <w:rPr>
+          <w:rFonts w:ascii="Arial" w:hAnsi="Arial" w:cs="Arial"/>
+          <w:color w:val="061539"/>
+          <w:sz w:val="20"/>
+          <w:szCs w:val="20"/>
+          <w:lang w:eastAsia="en-ZA"/>
+        </w:rPr>
+        <w:t xml:space="preserve">ASP.NET MVC, C#, </w:t>
+      </w:r>
+      <w:proofErr w:type="spellStart"/>
+      <w:r>
+        <w:rPr>
+          <w:rFonts w:ascii="Arial" w:hAnsi="Arial" w:cs="Arial"/>
+          <w:color w:val="061539"/>
+          <w:sz w:val="20"/>
+          <w:szCs w:val="20"/>
+          <w:lang w:eastAsia="en-ZA"/>
+        </w:rPr>
+        <w:t>Enity</w:t>
+      </w:r>
+      <w:proofErr w:type="spellEnd"/>
+      <w:r>
+        <w:rPr>
+          <w:rFonts w:ascii="Arial" w:hAnsi="Arial" w:cs="Arial"/>
+          <w:color w:val="061539"/>
+          <w:sz w:val="20"/>
+          <w:szCs w:val="20"/>
+          <w:lang w:eastAsia="en-ZA"/>
+        </w:rPr>
+        <w:t xml:space="preserve"> Framework, MSSQL, Bootstrap</w:t>
+      </w:r>
     </w:p>
     <w:p>
       <w:pPr>
@@ -934,114 +1304,11 @@
         <w:jc w:val="both"/>
         <w:rPr>
           <w:rFonts w:ascii="Arial" w:hAnsi="Arial" w:cs="Arial"/>
-          <w:color w:val="1F3864" w:themeColor="accent1" w:themeShade="80"/>
-          <w:sz w:val="20"/>
-          <w:szCs w:val="20"/>
-          <w:lang w:eastAsia="en-ZA"/>
-        </w:rPr>
-      </w:pPr>
-      <w:r>
-        <w:rPr>
-          <w:rFonts w:ascii="Arial" w:hAnsi="Arial" w:cs="Arial"/>
-          <w:b/>
-          <w:color w:val="1F3864" w:themeColor="accent1" w:themeShade="80"/>
-          <w:sz w:val="20"/>
-          <w:szCs w:val="20"/>
-        </w:rPr>
-        <w:t xml:space="preserve">Personal Finance App </w:t>
-      </w:r>
-      <w:r>
-        <w:rPr>
-          <w:rFonts w:ascii="Arial" w:hAnsi="Arial" w:cs="Arial"/>
-          <w:color w:val="808080" w:themeColor="background1" w:themeShade="80"/>
-          <w:sz w:val="20"/>
-          <w:szCs w:val="20"/>
-        </w:rPr>
-        <w:t>1 July 2016 -31 December 2016</w:t>
-      </w:r>
-      <w:r>
-        <w:rPr>
-          <w:rFonts w:ascii="Arial" w:hAnsi="Arial" w:cs="Arial"/>
-          <w:color w:val="808080" w:themeColor="background1" w:themeShade="80"/>
-          <w:sz w:val="20"/>
-          <w:szCs w:val="20"/>
-        </w:rPr>
-        <w:t xml:space="preserve"> </w:t>
-      </w:r>
-      <w:r>
-        <w:rPr>
-          <w:rFonts w:ascii="Arial" w:hAnsi="Arial" w:cs="Arial"/>
-          <w:color w:val="1F3864" w:themeColor="accent1" w:themeShade="80"/>
-          <w:sz w:val="20"/>
-          <w:szCs w:val="20"/>
-          <w:lang w:eastAsia="en-ZA"/>
-        </w:rPr>
-        <w:t xml:space="preserve">Personal finance app where you can process all your expenses and balance with </w:t>
-      </w:r>
-      <w:proofErr w:type="spellStart"/>
-      <w:r>
-        <w:rPr>
-          <w:rFonts w:ascii="Arial" w:hAnsi="Arial" w:cs="Arial"/>
-          <w:color w:val="1F3864" w:themeColor="accent1" w:themeShade="80"/>
-          <w:sz w:val="20"/>
-          <w:szCs w:val="20"/>
-          <w:lang w:eastAsia="en-ZA"/>
-        </w:rPr>
-        <w:t>you</w:t>
-      </w:r>
-      <w:proofErr w:type="spellEnd"/>
-      <w:r>
-        <w:rPr>
-          <w:rFonts w:ascii="Arial" w:hAnsi="Arial" w:cs="Arial"/>
-          <w:color w:val="1F3864" w:themeColor="accent1" w:themeShade="80"/>
-          <w:sz w:val="20"/>
-          <w:szCs w:val="20"/>
-          <w:lang w:eastAsia="en-ZA"/>
-        </w:rPr>
-        <w:t xml:space="preserve"> bank account</w:t>
-      </w:r>
-      <w:r>
-        <w:rPr>
-          <w:rFonts w:ascii="Arial" w:hAnsi="Arial" w:cs="Arial"/>
-          <w:color w:val="1F3864" w:themeColor="accent1" w:themeShade="80"/>
-          <w:sz w:val="20"/>
-          <w:szCs w:val="20"/>
-          <w:lang w:eastAsia="en-ZA"/>
-        </w:rPr>
-        <w:t xml:space="preserve">. </w:t>
-      </w:r>
-      <w:r>
-        <w:rPr>
-          <w:rFonts w:ascii="Arial" w:hAnsi="Arial" w:cs="Arial"/>
-          <w:color w:val="1F3864" w:themeColor="accent1" w:themeShade="80"/>
-          <w:sz w:val="20"/>
-          <w:szCs w:val="20"/>
-          <w:lang w:eastAsia="en-ZA"/>
-        </w:rPr>
-        <w:t xml:space="preserve">ASP.NET MVC, C#, </w:t>
-      </w:r>
-      <w:proofErr w:type="spellStart"/>
-      <w:r>
-        <w:rPr>
-          <w:rFonts w:ascii="Arial" w:hAnsi="Arial" w:cs="Arial"/>
-          <w:color w:val="1F3864" w:themeColor="accent1" w:themeShade="80"/>
-          <w:sz w:val="20"/>
-          <w:szCs w:val="20"/>
-          <w:lang w:eastAsia="en-ZA"/>
-        </w:rPr>
-        <w:t>Enity</w:t>
-      </w:r>
-      <w:proofErr w:type="spellEnd"/>
-      <w:r>
-        <w:rPr>
-          <w:rFonts w:ascii="Arial" w:hAnsi="Arial" w:cs="Arial"/>
-          <w:color w:val="1F3864" w:themeColor="accent1" w:themeShade="80"/>
-          <w:sz w:val="20"/>
-          <w:szCs w:val="20"/>
-          <w:lang w:eastAsia="en-ZA"/>
-        </w:rPr>
-        <w:t xml:space="preserve"> Framework, MSSQL, Bootstrap</w:t>
-      </w:r>
+          <w:color w:val="061539"/>
+          <w:sz w:val="20"/>
+          <w:szCs w:val="20"/>
+        </w:rPr>
+      </w:pPr>
     </w:p>
     <w:p>
       <w:pPr>
@@ -1050,11 +1317,80 @@
         <w:jc w:val="both"/>
         <w:rPr>
           <w:rFonts w:ascii="Arial" w:hAnsi="Arial" w:cs="Arial"/>
-          <w:color w:val="1F3864" w:themeColor="accent1" w:themeShade="80"/>
-          <w:sz w:val="20"/>
-          <w:szCs w:val="20"/>
-        </w:rPr>
-      </w:pPr>
+          <w:color w:val="A5A5A5" w:themeColor="accent3"/>
+          <w:sz w:val="20"/>
+          <w:szCs w:val="20"/>
+        </w:rPr>
+      </w:pPr>
+      <w:proofErr w:type="spellStart"/>
+      <w:r>
+        <w:rPr>
+          <w:rFonts w:ascii="Arial" w:hAnsi="Arial" w:cs="Arial"/>
+          <w:b/>
+          <w:color w:val="061539"/>
+          <w:sz w:val="20"/>
+          <w:szCs w:val="20"/>
+        </w:rPr>
+        <w:t>Miway</w:t>
+      </w:r>
+      <w:proofErr w:type="spellEnd"/>
+      <w:r>
+        <w:rPr>
+          <w:rFonts w:ascii="Arial" w:hAnsi="Arial" w:cs="Arial"/>
+          <w:b/>
+          <w:color w:val="061539"/>
+          <w:sz w:val="20"/>
+          <w:szCs w:val="20"/>
+        </w:rPr>
+        <w:t xml:space="preserve"> (</w:t>
+      </w:r>
+      <w:r>
+        <w:rPr>
+          <w:rFonts w:ascii="Arial" w:hAnsi="Arial" w:cs="Arial"/>
+          <w:b/>
+          <w:color w:val="061539"/>
+          <w:sz w:val="20"/>
+          <w:szCs w:val="20"/>
+        </w:rPr>
+        <w:t>Document Developer</w:t>
+      </w:r>
+      <w:r>
+        <w:rPr>
+          <w:rFonts w:ascii="Arial" w:hAnsi="Arial" w:cs="Arial"/>
+          <w:b/>
+          <w:color w:val="061539"/>
+          <w:sz w:val="20"/>
+          <w:szCs w:val="20"/>
+        </w:rPr>
+        <w:t>)</w:t>
+      </w:r>
+      <w:r>
+        <w:rPr>
+          <w:rFonts w:ascii="Arial" w:hAnsi="Arial" w:cs="Arial"/>
+          <w:color w:val="061539"/>
+          <w:sz w:val="20"/>
+          <w:szCs w:val="20"/>
+        </w:rPr>
+        <w:t xml:space="preserve"> </w:t>
+      </w:r>
+      <w:r>
+        <w:rPr>
+          <w:rFonts w:ascii="Arial" w:hAnsi="Arial" w:cs="Arial"/>
+          <w:color w:val="A5A5A5" w:themeColor="accent3"/>
+          <w:sz w:val="20"/>
+          <w:szCs w:val="20"/>
+        </w:rPr>
+        <w:t>O</w:t>
+      </w:r>
+      <w:r>
+        <w:rPr>
+          <w:rFonts w:ascii="Arial" w:hAnsi="Arial" w:cs="Arial"/>
+          <w:color w:val="A5A5A5" w:themeColor="accent3"/>
+          <w:sz w:val="20"/>
+          <w:szCs w:val="20"/>
+        </w:rPr>
+        <w:t>ct 2013 – Feb 2015</w:t>
+      </w:r>
     </w:p>
     <w:p>
       <w:pPr>
@@ -1063,47 +1399,141 @@
         <w:jc w:val="both"/>
         <w:rPr>
           <w:rFonts w:ascii="Arial" w:hAnsi="Arial" w:cs="Arial"/>
-          <w:color w:val="808080" w:themeColor="background1" w:themeShade="80"/>
-          <w:sz w:val="20"/>
-          <w:szCs w:val="20"/>
-        </w:rPr>
-      </w:pPr>
-      <w:r>
-        <w:rPr>
-          <w:rFonts w:ascii="Arial" w:hAnsi="Arial" w:cs="Arial"/>
-          <w:b/>
-          <w:color w:val="1F3864" w:themeColor="accent1" w:themeShade="80"/>
-          <w:sz w:val="20"/>
-          <w:szCs w:val="20"/>
-        </w:rPr>
-        <w:t>Document Developer</w:t>
-      </w:r>
-      <w:r>
-        <w:rPr>
-          <w:rFonts w:ascii="Arial" w:hAnsi="Arial" w:cs="Arial"/>
-          <w:color w:val="1F3864" w:themeColor="accent1" w:themeShade="80"/>
-          <w:sz w:val="20"/>
-          <w:szCs w:val="20"/>
-        </w:rPr>
-        <w:t xml:space="preserve"> </w:t>
-      </w:r>
-      <w:r>
-        <w:rPr>
-          <w:rFonts w:ascii="Arial" w:hAnsi="Arial" w:cs="Arial"/>
-          <w:color w:val="808080" w:themeColor="background1" w:themeShade="80"/>
-          <w:sz w:val="20"/>
-          <w:szCs w:val="20"/>
-        </w:rPr>
-        <w:t>O</w:t>
-      </w:r>
-      <w:r>
-        <w:rPr>
-          <w:rFonts w:ascii="Arial" w:hAnsi="Arial" w:cs="Arial"/>
-          <w:color w:val="808080" w:themeColor="background1" w:themeShade="80"/>
-          <w:sz w:val="20"/>
-          <w:szCs w:val="20"/>
-        </w:rPr>
-        <w:t>ctober 2013 – February 2015</w:t>
+          <w:color w:val="061539"/>
+          <w:sz w:val="20"/>
+          <w:szCs w:val="20"/>
+          <w:lang w:eastAsia="en-ZA"/>
+        </w:rPr>
+      </w:pPr>
+      <w:r>
+        <w:rPr>
+          <w:rFonts w:ascii="Arial" w:hAnsi="Arial" w:cs="Arial"/>
+          <w:color w:val="061539"/>
+          <w:sz w:val="20"/>
+          <w:szCs w:val="20"/>
+          <w14:textFill>
+            <w14:solidFill>
+              <w14:srgbClr w14:val="061539">
+                <w14:lumMod w14:val="50000"/>
+              </w14:srgbClr>
+            </w14:solidFill>
+          </w14:textFill>
+        </w:rPr>
+        <w:t xml:space="preserve">I worked for </w:t>
+      </w:r>
+      <w:proofErr w:type="spellStart"/>
+      <w:r>
+        <w:rPr>
+          <w:rFonts w:ascii="Arial" w:hAnsi="Arial" w:cs="Arial"/>
+          <w:color w:val="061539"/>
+          <w:sz w:val="20"/>
+          <w:szCs w:val="20"/>
+          <w14:textFill>
+            <w14:solidFill>
+              <w14:srgbClr w14:val="061539">
+                <w14:lumMod w14:val="50000"/>
+              </w14:srgbClr>
+            </w14:solidFill>
+          </w14:textFill>
+        </w:rPr>
+        <w:t>MiWay</w:t>
+      </w:r>
+      <w:proofErr w:type="spellEnd"/>
+      <w:r>
+        <w:rPr>
+          <w:rFonts w:ascii="Arial" w:hAnsi="Arial" w:cs="Arial"/>
+          <w:color w:val="061539"/>
+          <w:sz w:val="20"/>
+          <w:szCs w:val="20"/>
+          <w14:textFill>
+            <w14:solidFill>
+              <w14:srgbClr w14:val="061539">
+                <w14:lumMod w14:val="50000"/>
+              </w14:srgbClr>
+            </w14:solidFill>
+          </w14:textFill>
+        </w:rPr>
+        <w:t xml:space="preserve"> u</w:t>
+      </w:r>
+      <w:r>
+        <w:rPr>
+          <w:rFonts w:ascii="Arial" w:hAnsi="Arial" w:cs="Arial"/>
+          <w:color w:val="061539"/>
+          <w:sz w:val="20"/>
+          <w:szCs w:val="20"/>
+          <w14:textFill>
+            <w14:solidFill>
+              <w14:srgbClr w14:val="061539">
+                <w14:lumMod w14:val="50000"/>
+              </w14:srgbClr>
+            </w14:solidFill>
+          </w14:textFill>
+        </w:rPr>
+        <w:t xml:space="preserve">sing </w:t>
+      </w:r>
+      <w:r>
+        <w:rPr>
+          <w:rFonts w:ascii="Arial" w:hAnsi="Arial" w:cs="Arial"/>
+          <w:color w:val="061539"/>
+          <w:sz w:val="20"/>
+          <w:szCs w:val="20"/>
+        </w:rPr>
+        <w:t>XF Designer to design Policy Schedules</w:t>
+      </w:r>
+      <w:r>
+        <w:rPr>
+          <w:rFonts w:ascii="Arial" w:hAnsi="Arial" w:cs="Arial"/>
+          <w:color w:val="061539"/>
+          <w:sz w:val="20"/>
+          <w:szCs w:val="20"/>
+        </w:rPr>
+        <w:t xml:space="preserve"> as well as</w:t>
+      </w:r>
+      <w:r>
+        <w:rPr>
+          <w:rFonts w:ascii="Arial" w:hAnsi="Arial" w:cs="Arial"/>
+          <w:color w:val="061539"/>
+          <w:sz w:val="20"/>
+          <w:szCs w:val="20"/>
+        </w:rPr>
+        <w:t xml:space="preserve"> letters. XF Designer uses logic to build conditions in the policy schedule so that it is customized and display only the relevant information which applies to certain customers and certain options etc.</w:t>
+      </w:r>
+      <w:r>
+        <w:rPr>
+          <w:rFonts w:ascii="Arial" w:hAnsi="Arial" w:cs="Arial"/>
+          <w:color w:val="061539"/>
+          <w:sz w:val="20"/>
+          <w:szCs w:val="20"/>
+        </w:rPr>
+        <w:t xml:space="preserve"> I used </w:t>
+      </w:r>
+      <w:r>
+        <w:rPr>
+          <w:rFonts w:ascii="Arial" w:hAnsi="Arial" w:cs="Arial"/>
+          <w:color w:val="061539"/>
+          <w:sz w:val="20"/>
+          <w:szCs w:val="20"/>
+        </w:rPr>
+        <w:t>JavaScript to write custom functions in the template</w:t>
+      </w:r>
+      <w:r>
+        <w:rPr>
+          <w:rFonts w:ascii="Arial" w:hAnsi="Arial" w:cs="Arial"/>
+          <w:color w:val="061539"/>
+          <w:sz w:val="20"/>
+          <w:szCs w:val="20"/>
+        </w:rPr>
+        <w:t xml:space="preserve">. I also wrote </w:t>
+      </w:r>
+      <w:r>
+        <w:rPr>
+          <w:rFonts w:ascii="Arial" w:hAnsi="Arial" w:cs="Arial"/>
+          <w:color w:val="061539"/>
+          <w:sz w:val="20"/>
+          <w:szCs w:val="20"/>
+          <w:lang w:eastAsia="en-ZA"/>
+        </w:rPr>
+        <w:t xml:space="preserve">basic select queries in Oracle to select policy numbers with certain criteria.  </w:t>
       </w:r>
     </w:p>
     <w:p>
@@ -1113,51 +1543,26 @@
         <w:jc w:val="both"/>
         <w:rPr>
           <w:rFonts w:ascii="Arial" w:hAnsi="Arial" w:cs="Arial"/>
-          <w:color w:val="1F3864" w:themeColor="accent1" w:themeShade="80"/>
+          <w:color w:val="061539"/>
           <w:sz w:val="20"/>
           <w:szCs w:val="20"/>
           <w:lang w:eastAsia="en-ZA"/>
         </w:rPr>
       </w:pPr>
-      <w:proofErr w:type="gramStart"/>
-      <w:r>
-        <w:rPr>
-          <w:rFonts w:ascii="Arial" w:hAnsi="Arial" w:cs="Arial"/>
-          <w:color w:val="1F3864" w:themeColor="accent1" w:themeShade="80"/>
-          <w:sz w:val="20"/>
-          <w:szCs w:val="20"/>
-        </w:rPr>
-        <w:t xml:space="preserve">Using </w:t>
-      </w:r>
-      <w:r>
-        <w:rPr>
-          <w:rFonts w:ascii="Arial" w:hAnsi="Arial" w:cs="Arial"/>
-          <w:color w:val="1F3864" w:themeColor="accent1" w:themeShade="80"/>
-          <w:sz w:val="20"/>
-          <w:szCs w:val="20"/>
-        </w:rPr>
-        <w:t xml:space="preserve"> XF</w:t>
-      </w:r>
-      <w:proofErr w:type="gramEnd"/>
-      <w:r>
-        <w:rPr>
-          <w:rFonts w:ascii="Arial" w:hAnsi="Arial" w:cs="Arial"/>
-          <w:color w:val="1F3864" w:themeColor="accent1" w:themeShade="80"/>
-          <w:sz w:val="20"/>
-          <w:szCs w:val="20"/>
-        </w:rPr>
-        <w:t xml:space="preserve"> Designer to design templates which are used as building blocks in the main template (Policy Schedules). Also designed letters. XF Designer uses logic to build conditions in the policy schedule so that it is customized and display only the relevant information which applies to certain customers and certain options etc. JavaScript to write custom functions in the template. </w:t>
-      </w:r>
-      <w:r>
-        <w:rPr>
-          <w:rFonts w:ascii="Arial" w:hAnsi="Arial" w:cs="Arial"/>
-          <w:color w:val="1F3864" w:themeColor="accent1" w:themeShade="80"/>
+    </w:p>
+    <w:p>
+      <w:pPr>
+        <w:pStyle w:val="Standard"/>
+        <w:spacing w:line="360" w:lineRule="auto"/>
+        <w:jc w:val="both"/>
+        <w:rPr>
+          <w:rFonts w:ascii="Arial" w:hAnsi="Arial" w:cs="Arial"/>
+          <w:color w:val="061539"/>
           <w:sz w:val="20"/>
           <w:szCs w:val="20"/>
           <w:lang w:eastAsia="en-ZA"/>
         </w:rPr>
-        <w:t xml:space="preserve">XF Designer's back-end is in XSLT.  I have experience in XSLT coding and problem solving. Write basic select queries in Oracle to select policy numbers with certain criteria.  </w:t>
-      </w:r>
+      </w:pPr>
     </w:p>
     <w:p>
       <w:pPr>
@@ -1166,40 +1571,50 @@
         <w:rPr>
           <w:rFonts w:ascii="Arial" w:hAnsi="Arial" w:cs="Arial"/>
           <w:b/>
-          <w:color w:val="7030A0"/>
-          <w:sz w:val="20"/>
-          <w:szCs w:val="20"/>
-        </w:rPr>
-      </w:pPr>
-      <w:r>
-        <w:rPr>
-          <w:rFonts w:ascii="Arial" w:hAnsi="Arial" w:cs="Arial"/>
-          <w:b/>
-          <w:color w:val="8EAADB" w:themeColor="accent1" w:themeTint="99"/>
+          <w:color w:val="7887AB"/>
           <w:sz w:val="24"/>
           <w:szCs w:val="24"/>
         </w:rPr>
-        <w:t>Education and Courses</w:t>
-      </w:r>
-      <w:r>
-        <w:rPr>
-          <w:rFonts w:ascii="Arial" w:hAnsi="Arial" w:cs="Arial"/>
-          <w:b/>
-          <w:color w:val="808080" w:themeColor="background1" w:themeShade="80"/>
-          <w:sz w:val="20"/>
-          <w:szCs w:val="20"/>
-        </w:rPr>
-        <w:t>_________________</w:t>
-      </w:r>
-      <w:r>
-        <w:rPr>
-          <w:rFonts w:ascii="Arial" w:hAnsi="Arial" w:cs="Arial"/>
-          <w:b/>
-          <w:color w:val="808080" w:themeColor="background1" w:themeShade="80"/>
-          <w:sz w:val="20"/>
-          <w:szCs w:val="20"/>
-        </w:rPr>
-        <w:t>____</w:t>
+      </w:pPr>
+      <w:r>
+        <w:rPr>
+          <w:rFonts w:ascii="Arial" w:hAnsi="Arial" w:cs="Arial"/>
+          <w:b/>
+          <w:color w:val="7887AB"/>
+          <w:sz w:val="24"/>
+          <w:szCs w:val="24"/>
+        </w:rPr>
+        <w:t>Education</w:t>
+      </w:r>
+      <w:r>
+        <w:rPr>
+          <w:rFonts w:ascii="Arial" w:hAnsi="Arial" w:cs="Arial"/>
+          <w:b/>
+          <w:color w:val="7887AB"/>
+          <w:sz w:val="24"/>
+          <w:szCs w:val="24"/>
+        </w:rPr>
+        <w:t xml:space="preserve"> </w:t>
+      </w:r>
+      <w:r>
+        <w:rPr>
+          <w:rFonts w:ascii="Arial" w:hAnsi="Arial" w:cs="Arial"/>
+          <w:b/>
+          <w:color w:val="7887AB"/>
+          <w:sz w:val="24"/>
+          <w:szCs w:val="24"/>
+        </w:rPr>
+        <w:t>and Courses</w:t>
+      </w:r>
+      <w:r>
+        <w:rPr>
+          <w:rFonts w:ascii="Arial" w:hAnsi="Arial" w:cs="Arial"/>
+          <w:b/>
+          <w:color w:val="D0CECE" w:themeColor="background2" w:themeShade="E6"/>
+          <w:sz w:val="24"/>
+          <w:szCs w:val="24"/>
+        </w:rPr>
+        <w:t>_______________</w:t>
       </w:r>
     </w:p>
     <w:p>
@@ -1209,7 +1624,7 @@
         <w:rPr>
           <w:rFonts w:ascii="Arial" w:hAnsi="Arial" w:cs="Arial"/>
           <w:b/>
-          <w:color w:val="7030A0"/>
+          <w:color w:val="061539"/>
           <w:sz w:val="20"/>
           <w:szCs w:val="20"/>
         </w:rPr>
@@ -1226,7 +1641,7 @@
         <w:jc w:val="both"/>
         <w:rPr>
           <w:rFonts w:ascii="Arial" w:hAnsi="Arial" w:cs="Arial"/>
-          <w:color w:val="1F3864" w:themeColor="accent1" w:themeShade="80"/>
+          <w:color w:val="061539"/>
           <w:sz w:val="20"/>
           <w:szCs w:val="20"/>
           <w:lang w:val="en-US"/>
@@ -1235,7 +1650,7 @@
       <w:r>
         <w:rPr>
           <w:rFonts w:ascii="Arial" w:hAnsi="Arial" w:cs="Arial"/>
-          <w:color w:val="1F3864" w:themeColor="accent1" w:themeShade="80"/>
+          <w:color w:val="061539"/>
           <w:sz w:val="20"/>
           <w:szCs w:val="20"/>
           <w:lang w:val="en-US"/>
@@ -1253,7 +1668,7 @@
         <w:jc w:val="both"/>
         <w:rPr>
           <w:rFonts w:ascii="Arial" w:hAnsi="Arial" w:cs="Arial"/>
-          <w:color w:val="1F3864" w:themeColor="accent1" w:themeShade="80"/>
+          <w:color w:val="061539"/>
           <w:sz w:val="20"/>
           <w:szCs w:val="20"/>
           <w:lang w:val="en-US"/>
@@ -1262,7 +1677,7 @@
       <w:r>
         <w:rPr>
           <w:rFonts w:ascii="Arial" w:hAnsi="Arial" w:cs="Arial"/>
-          <w:color w:val="1F3864" w:themeColor="accent1" w:themeShade="80"/>
+          <w:color w:val="061539"/>
           <w:sz w:val="20"/>
           <w:szCs w:val="20"/>
           <w:lang w:val="en-US"/>
@@ -1282,7 +1697,7 @@
         <w:rPr>
           <w:rFonts w:ascii="Arial" w:hAnsi="Arial" w:cs="Arial"/>
           <w:b/>
-          <w:color w:val="1F3864" w:themeColor="accent1" w:themeShade="80"/>
+          <w:color w:val="061539"/>
           <w:sz w:val="20"/>
           <w:szCs w:val="20"/>
           <w:lang w:val="en-US"/>
@@ -1292,12 +1707,25 @@
         <w:rPr>
           <w:rFonts w:ascii="Arial" w:hAnsi="Arial" w:cs="Arial"/>
           <w:b/>
-          <w:color w:val="1F3864" w:themeColor="accent1" w:themeShade="80"/>
+          <w:color w:val="061539"/>
           <w:sz w:val="20"/>
           <w:szCs w:val="20"/>
           <w:lang w:val="en-US"/>
         </w:rPr>
-        <w:t>BSc Computing (Cum Laude)</w:t>
+        <w:t xml:space="preserve">BSc Computing </w:t>
+      </w:r>
+      <w:bookmarkStart w:id="0" w:name="_GoBack"/>
+      <w:bookmarkEnd w:id="0"/>
+      <w:r>
+        <w:rPr>
+          <w:rFonts w:ascii="Arial" w:hAnsi="Arial" w:cs="Arial"/>
+          <w:b/>
+          <w:color w:val="061539"/>
+          <w:sz w:val="20"/>
+          <w:szCs w:val="20"/>
+          <w:lang w:val="en-US"/>
+        </w:rPr>
+        <w:t>(Cum Laude)</w:t>
       </w:r>
     </w:p>
     <w:p>
@@ -1311,7 +1739,7 @@
         <w:jc w:val="both"/>
         <w:rPr>
           <w:rFonts w:ascii="Arial" w:hAnsi="Arial" w:cs="Arial"/>
-          <w:color w:val="1F3864" w:themeColor="accent1" w:themeShade="80"/>
+          <w:color w:val="061539"/>
           <w:sz w:val="20"/>
           <w:szCs w:val="20"/>
           <w:lang w:val="en-US"/>
@@ -1320,7 +1748,7 @@
       <w:r>
         <w:rPr>
           <w:rFonts w:ascii="Arial" w:hAnsi="Arial" w:cs="Arial"/>
-          <w:color w:val="1F3864" w:themeColor="accent1" w:themeShade="80"/>
+          <w:color w:val="061539"/>
           <w:sz w:val="20"/>
           <w:szCs w:val="20"/>
           <w:lang w:val="en-US"/>
@@ -1330,27 +1758,51 @@
       <w:r>
         <w:rPr>
           <w:rFonts w:ascii="Arial" w:hAnsi="Arial" w:cs="Arial"/>
-          <w:color w:val="1F3864" w:themeColor="accent1" w:themeShade="80"/>
+          <w:color w:val="061539"/>
           <w:sz w:val="20"/>
           <w:szCs w:val="20"/>
           <w:lang w:val="en-US"/>
+          <w14:textFill>
+            <w14:solidFill>
+              <w14:srgbClr w14:val="061539">
+                <w14:lumMod w14:val="50000"/>
+              </w14:srgbClr>
+            </w14:solidFill>
+          </w14:textFill>
         </w:rPr>
         <w:t xml:space="preserve">r: </w:t>
       </w:r>
       <w:r>
         <w:rPr>
           <w:rFonts w:ascii="Arial" w:hAnsi="Arial" w:cs="Arial"/>
-          <w:color w:val="1F3864" w:themeColor="accent1" w:themeShade="80"/>
+          <w:color w:val="061539"/>
           <w:sz w:val="20"/>
           <w:szCs w:val="20"/>
           <w:lang w:val="en-US"/>
+          <w14:textFill>
+            <w14:solidFill>
+              <w14:srgbClr w14:val="061539">
+                <w14:lumMod w14:val="50000"/>
+              </w14:srgbClr>
+            </w14:solidFill>
+          </w14:textFill>
+        </w:rPr>
+        <w:t xml:space="preserve"> </w:t>
+      </w:r>
+      <w:r>
+        <w:rPr>
+          <w:rFonts w:ascii="Arial" w:hAnsi="Arial" w:cs="Arial"/>
+          <w:color w:val="061539"/>
+          <w:sz w:val="20"/>
+          <w:szCs w:val="20"/>
+          <w:lang w:val="en-US"/>
         </w:rPr>
         <w:t>Computer Science</w:t>
       </w:r>
       <w:r>
         <w:rPr>
           <w:rFonts w:ascii="Arial" w:hAnsi="Arial" w:cs="Arial"/>
-          <w:color w:val="1F3864" w:themeColor="accent1" w:themeShade="80"/>
+          <w:color w:val="061539"/>
           <w:sz w:val="20"/>
           <w:szCs w:val="20"/>
           <w:lang w:val="en-US"/>
@@ -1360,7 +1812,17 @@
       <w:r>
         <w:rPr>
           <w:rFonts w:ascii="Arial" w:hAnsi="Arial" w:cs="Arial"/>
-          <w:color w:val="1F3864" w:themeColor="accent1" w:themeShade="80"/>
+          <w:color w:val="061539"/>
+          <w:sz w:val="20"/>
+          <w:szCs w:val="20"/>
+          <w:lang w:val="en-US"/>
+        </w:rPr>
+        <w:t xml:space="preserve">and </w:t>
+      </w:r>
+      <w:r>
+        <w:rPr>
+          <w:rFonts w:ascii="Arial" w:hAnsi="Arial" w:cs="Arial"/>
+          <w:color w:val="061539"/>
           <w:sz w:val="20"/>
           <w:szCs w:val="20"/>
           <w:lang w:val="en-US"/>
@@ -1378,7 +1840,7 @@
         <w:jc w:val="both"/>
         <w:rPr>
           <w:rFonts w:ascii="Arial" w:hAnsi="Arial" w:cs="Arial"/>
-          <w:color w:val="1F3864" w:themeColor="accent1" w:themeShade="80"/>
+          <w:color w:val="061539"/>
           <w:sz w:val="20"/>
           <w:szCs w:val="20"/>
           <w:lang w:val="en-US"/>
@@ -1395,18 +1857,20 @@
         <w:jc w:val="both"/>
         <w:rPr>
           <w:rFonts w:ascii="Arial" w:hAnsi="Arial" w:cs="Arial"/>
-          <w:color w:val="1F3864" w:themeColor="accent1" w:themeShade="80"/>
-          <w:sz w:val="20"/>
-          <w:szCs w:val="20"/>
+          <w:color w:val="061539"/>
+          <w:sz w:val="20"/>
+          <w:szCs w:val="20"/>
+          <w:u w:val="single"/>
           <w:lang w:val="en-US"/>
         </w:rPr>
       </w:pPr>
       <w:r>
         <w:rPr>
           <w:rFonts w:ascii="Arial" w:hAnsi="Arial" w:cs="Arial"/>
-          <w:color w:val="1F3864" w:themeColor="accent1" w:themeShade="80"/>
-          <w:sz w:val="20"/>
-          <w:szCs w:val="20"/>
+          <w:color w:val="061539"/>
+          <w:sz w:val="20"/>
+          <w:szCs w:val="20"/>
+          <w:u w:val="single"/>
           <w:lang w:val="en-US"/>
         </w:rPr>
         <w:t>UDEMY</w:t>
@@ -1414,10 +1878,18 @@
       <w:r>
         <w:rPr>
           <w:rFonts w:ascii="Arial" w:hAnsi="Arial" w:cs="Arial"/>
-          <w:color w:val="1F3864" w:themeColor="accent1" w:themeShade="80"/>
-          <w:sz w:val="20"/>
-          <w:szCs w:val="20"/>
+          <w:color w:val="061539"/>
+          <w:sz w:val="20"/>
+          <w:szCs w:val="20"/>
+          <w:u w:val="single"/>
           <w:lang w:val="en-US"/>
+          <w14:textFill>
+            <w14:solidFill>
+              <w14:srgbClr w14:val="061539">
+                <w14:lumMod w14:val="50000"/>
+              </w14:srgbClr>
+            </w14:solidFill>
+          </w14:textFill>
         </w:rPr>
         <w:t xml:space="preserve"> Online Courses:</w:t>
       </w:r>
@@ -1432,10 +1904,17 @@
         <w:jc w:val="both"/>
         <w:rPr>
           <w:rFonts w:ascii="Arial" w:hAnsi="Arial" w:cs="Arial"/>
-          <w:color w:val="1F3864" w:themeColor="accent1" w:themeShade="80"/>
-          <w:sz w:val="20"/>
-          <w:szCs w:val="20"/>
-          <w:lang w:val="en-US"/>
+          <w:color w:val="061539"/>
+          <w:sz w:val="20"/>
+          <w:szCs w:val="20"/>
+          <w:shd w:val="clear" w:color="auto" w:fill="FFFFFF"/>
+          <w14:textFill>
+            <w14:solidFill>
+              <w14:srgbClr w14:val="061539">
+                <w14:lumMod w14:val="50000"/>
+              </w14:srgbClr>
+            </w14:solidFill>
+          </w14:textFill>
         </w:rPr>
       </w:pPr>
     </w:p>
@@ -1449,7 +1928,7 @@
         <w:jc w:val="both"/>
         <w:rPr>
           <w:rFonts w:ascii="Arial" w:hAnsi="Arial" w:cs="Arial"/>
-          <w:color w:val="1F3864" w:themeColor="accent1" w:themeShade="80"/>
+          <w:color w:val="061539"/>
           <w:sz w:val="20"/>
           <w:szCs w:val="20"/>
           <w:shd w:val="clear" w:color="auto" w:fill="FFFFFF"/>
@@ -1458,17 +1937,24 @@
       <w:r>
         <w:rPr>
           <w:rFonts w:ascii="Arial" w:hAnsi="Arial" w:cs="Arial"/>
-          <w:color w:val="1F3864" w:themeColor="accent1" w:themeShade="80"/>
+          <w:color w:val="061539"/>
           <w:sz w:val="20"/>
           <w:szCs w:val="20"/>
           <w:shd w:val="clear" w:color="auto" w:fill="FFFFFF"/>
+          <w14:textFill>
+            <w14:solidFill>
+              <w14:srgbClr w14:val="061539">
+                <w14:lumMod w14:val="50000"/>
+              </w14:srgbClr>
+            </w14:solidFill>
+          </w14:textFill>
         </w:rPr>
         <w:t>J</w:t>
       </w:r>
       <w:r>
         <w:rPr>
           <w:rFonts w:ascii="Arial" w:hAnsi="Arial" w:cs="Arial"/>
-          <w:color w:val="1F3864" w:themeColor="accent1" w:themeShade="80"/>
+          <w:color w:val="061539"/>
           <w:sz w:val="20"/>
           <w:szCs w:val="20"/>
           <w:shd w:val="clear" w:color="auto" w:fill="FFFFFF"/>
@@ -1487,7 +1973,7 @@
         <w:rPr>
           <w:rFonts w:ascii="Arial" w:hAnsi="Arial" w:cs="Arial"/>
           <w:b/>
-          <w:color w:val="1F3864" w:themeColor="accent1" w:themeShade="80"/>
+          <w:color w:val="061539"/>
           <w:sz w:val="20"/>
           <w:szCs w:val="20"/>
           <w:lang w:val="en-US"/>
@@ -1497,7 +1983,7 @@
         <w:rPr>
           <w:rFonts w:ascii="Arial" w:hAnsi="Arial" w:cs="Arial"/>
           <w:b/>
-          <w:color w:val="1F3864" w:themeColor="accent1" w:themeShade="80"/>
+          <w:color w:val="061539"/>
           <w:sz w:val="20"/>
           <w:szCs w:val="20"/>
           <w:shd w:val="clear" w:color="auto" w:fill="FFFFFF"/>
@@ -1509,7 +1995,7 @@
         <w:rPr>
           <w:rFonts w:ascii="Arial" w:hAnsi="Arial" w:cs="Arial"/>
           <w:b/>
-          <w:color w:val="1F3864" w:themeColor="accent1" w:themeShade="80"/>
+          <w:color w:val="061539"/>
           <w:sz w:val="20"/>
           <w:szCs w:val="20"/>
           <w:shd w:val="clear" w:color="auto" w:fill="FFFFFF"/>
@@ -1521,7 +2007,7 @@
         <w:rPr>
           <w:rFonts w:ascii="Arial" w:hAnsi="Arial" w:cs="Arial"/>
           <w:b/>
-          <w:color w:val="1F3864" w:themeColor="accent1" w:themeShade="80"/>
+          <w:color w:val="061539"/>
           <w:sz w:val="20"/>
           <w:szCs w:val="20"/>
           <w:shd w:val="clear" w:color="auto" w:fill="FFFFFF"/>
@@ -1540,7 +2026,25 @@
         <w:jc w:val="both"/>
         <w:rPr>
           <w:rFonts w:ascii="Arial" w:hAnsi="Arial" w:cs="Arial"/>
-          <w:color w:val="1F3864" w:themeColor="accent1" w:themeShade="80"/>
+          <w:color w:val="061539"/>
+          <w:sz w:val="20"/>
+          <w:szCs w:val="20"/>
+          <w:shd w:val="clear" w:color="auto" w:fill="FFFFFF"/>
+        </w:rPr>
+      </w:pPr>
+    </w:p>
+    <w:p>
+      <w:pPr>
+        <w:pStyle w:val="Standard"/>
+        <w:tabs>
+          <w:tab w:val="left" w:pos="3960"/>
+          <w:tab w:val="left" w:pos="7920"/>
+        </w:tabs>
+        <w:spacing w:line="360" w:lineRule="auto"/>
+        <w:jc w:val="both"/>
+        <w:rPr>
+          <w:rFonts w:ascii="Arial" w:hAnsi="Arial" w:cs="Arial"/>
+          <w:color w:val="061539"/>
           <w:sz w:val="20"/>
           <w:szCs w:val="20"/>
           <w:lang w:val="en-US"/>
@@ -1549,7 +2053,7 @@
       <w:r>
         <w:rPr>
           <w:rFonts w:ascii="Arial" w:hAnsi="Arial" w:cs="Arial"/>
-          <w:color w:val="1F3864" w:themeColor="accent1" w:themeShade="80"/>
+          <w:color w:val="061539"/>
           <w:sz w:val="20"/>
           <w:szCs w:val="20"/>
           <w:shd w:val="clear" w:color="auto" w:fill="FFFFFF"/>
@@ -1559,7 +2063,7 @@
       <w:r>
         <w:rPr>
           <w:rFonts w:ascii="Arial" w:hAnsi="Arial" w:cs="Arial"/>
-          <w:color w:val="1F3864" w:themeColor="accent1" w:themeShade="80"/>
+          <w:color w:val="061539"/>
           <w:sz w:val="20"/>
           <w:szCs w:val="20"/>
           <w:lang w:val="en-US"/>
@@ -1580,7 +2084,7 @@
         <w:rPr>
           <w:rFonts w:ascii="Arial" w:hAnsi="Arial" w:cs="Arial"/>
           <w:b/>
-          <w:color w:val="1F3864" w:themeColor="accent1" w:themeShade="80"/>
+          <w:color w:val="061539"/>
           <w:sz w:val="20"/>
           <w:szCs w:val="20"/>
           <w:lang w:val="en-US"/>
@@ -1590,7 +2094,7 @@
         <w:rPr>
           <w:rFonts w:ascii="Arial" w:hAnsi="Arial" w:cs="Arial"/>
           <w:b/>
-          <w:color w:val="1F3864" w:themeColor="accent1" w:themeShade="80"/>
+          <w:color w:val="061539"/>
           <w:sz w:val="20"/>
           <w:szCs w:val="20"/>
           <w:shd w:val="clear" w:color="auto" w:fill="FFFFFF"/>
@@ -1601,7 +2105,7 @@
         <w:rPr>
           <w:rFonts w:ascii="Arial" w:hAnsi="Arial" w:cs="Arial"/>
           <w:b/>
-          <w:color w:val="1F3864" w:themeColor="accent1" w:themeShade="80"/>
+          <w:color w:val="061539"/>
           <w:sz w:val="20"/>
           <w:szCs w:val="20"/>
           <w:lang w:val="en-US"/>
@@ -1620,7 +2124,25 @@
         <w:jc w:val="both"/>
         <w:rPr>
           <w:rFonts w:ascii="Arial" w:hAnsi="Arial" w:cs="Arial"/>
-          <w:color w:val="1F3864" w:themeColor="accent1" w:themeShade="80"/>
+          <w:color w:val="061539"/>
+          <w:sz w:val="20"/>
+          <w:szCs w:val="20"/>
+          <w:shd w:val="clear" w:color="auto" w:fill="FFFFFF"/>
+        </w:rPr>
+      </w:pPr>
+    </w:p>
+    <w:p>
+      <w:pPr>
+        <w:pStyle w:val="Standard"/>
+        <w:tabs>
+          <w:tab w:val="left" w:pos="3960"/>
+          <w:tab w:val="left" w:pos="7920"/>
+        </w:tabs>
+        <w:spacing w:line="360" w:lineRule="auto"/>
+        <w:jc w:val="both"/>
+        <w:rPr>
+          <w:rFonts w:ascii="Arial" w:hAnsi="Arial" w:cs="Arial"/>
+          <w:color w:val="061539"/>
           <w:sz w:val="20"/>
           <w:szCs w:val="20"/>
           <w:lang w:val="en-US"/>
@@ -1629,7 +2151,7 @@
       <w:r>
         <w:rPr>
           <w:rFonts w:ascii="Arial" w:hAnsi="Arial" w:cs="Arial"/>
-          <w:color w:val="1F3864" w:themeColor="accent1" w:themeShade="80"/>
+          <w:color w:val="061539"/>
           <w:sz w:val="20"/>
           <w:szCs w:val="20"/>
           <w:shd w:val="clear" w:color="auto" w:fill="FFFFFF"/>
@@ -1639,7 +2161,7 @@
       <w:r>
         <w:rPr>
           <w:rFonts w:ascii="Arial" w:hAnsi="Arial" w:cs="Arial"/>
-          <w:color w:val="1F3864" w:themeColor="accent1" w:themeShade="80"/>
+          <w:color w:val="061539"/>
           <w:sz w:val="20"/>
           <w:szCs w:val="20"/>
           <w:lang w:val="en-US"/>
@@ -1660,7 +2182,7 @@
         <w:rPr>
           <w:rFonts w:ascii="Arial" w:hAnsi="Arial" w:cs="Arial"/>
           <w:b/>
-          <w:color w:val="1F3864" w:themeColor="accent1" w:themeShade="80"/>
+          <w:color w:val="061539"/>
           <w:sz w:val="20"/>
           <w:szCs w:val="20"/>
           <w:lang w:val="en-US"/>
@@ -1670,7 +2192,7 @@
         <w:rPr>
           <w:rFonts w:ascii="Arial" w:hAnsi="Arial" w:cs="Arial"/>
           <w:b/>
-          <w:color w:val="1F3864" w:themeColor="accent1" w:themeShade="80"/>
+          <w:color w:val="061539"/>
           <w:sz w:val="20"/>
           <w:szCs w:val="20"/>
           <w:shd w:val="clear" w:color="auto" w:fill="FFFFFF"/>
@@ -1683,7 +2205,7 @@
         <w:spacing w:after="0" w:line="360" w:lineRule="auto"/>
         <w:rPr>
           <w:rFonts w:ascii="Arial" w:hAnsi="Arial" w:cs="Arial"/>
-          <w:color w:val="1F3864" w:themeColor="accent1" w:themeShade="80"/>
+          <w:color w:val="061539"/>
           <w:sz w:val="20"/>
           <w:szCs w:val="20"/>
         </w:rPr>
@@ -1692,31 +2214,32 @@
     <w:p>
       <w:pPr>
         <w:spacing w:after="0" w:line="360" w:lineRule="auto"/>
-        <w:rPr>
-          <w:rFonts w:ascii="Arial" w:hAnsi="Arial" w:cs="Arial"/>
-          <w:b/>
-          <w:color w:val="7030A0"/>
-          <w:sz w:val="20"/>
-          <w:szCs w:val="20"/>
-        </w:rPr>
-      </w:pPr>
-      <w:r>
-        <w:rPr>
-          <w:rFonts w:ascii="Arial" w:hAnsi="Arial" w:cs="Arial"/>
-          <w:b/>
-          <w:color w:val="8EAADB" w:themeColor="accent1" w:themeTint="99"/>
+        <w:jc w:val="both"/>
+        <w:rPr>
+          <w:rFonts w:ascii="Arial" w:hAnsi="Arial" w:cs="Arial"/>
+          <w:b/>
+          <w:color w:val="7887AB"/>
           <w:sz w:val="24"/>
           <w:szCs w:val="24"/>
         </w:rPr>
+      </w:pPr>
+      <w:r>
+        <w:rPr>
+          <w:rFonts w:ascii="Arial" w:hAnsi="Arial" w:cs="Arial"/>
+          <w:b/>
+          <w:color w:val="7887AB"/>
+          <w:sz w:val="24"/>
+          <w:szCs w:val="24"/>
+        </w:rPr>
         <w:t>Skills</w:t>
       </w:r>
       <w:r>
         <w:rPr>
           <w:rFonts w:ascii="Arial" w:hAnsi="Arial" w:cs="Arial"/>
           <w:b/>
-          <w:color w:val="808080" w:themeColor="background1" w:themeShade="80"/>
-          <w:sz w:val="20"/>
-          <w:szCs w:val="20"/>
+          <w:color w:val="D0CECE" w:themeColor="background2" w:themeShade="E6"/>
+          <w:sz w:val="24"/>
+          <w:szCs w:val="24"/>
         </w:rPr>
         <w:t>____</w:t>
       </w:r>
@@ -1724,9 +2247,9 @@
         <w:rPr>
           <w:rFonts w:ascii="Arial" w:hAnsi="Arial" w:cs="Arial"/>
           <w:b/>
-          <w:color w:val="808080" w:themeColor="background1" w:themeShade="80"/>
-          <w:sz w:val="20"/>
-          <w:szCs w:val="20"/>
+          <w:color w:val="D0CECE" w:themeColor="background2" w:themeShade="E6"/>
+          <w:sz w:val="24"/>
+          <w:szCs w:val="24"/>
         </w:rPr>
         <w:t>__________________________</w:t>
       </w:r>
@@ -1734,19 +2257,9 @@
         <w:rPr>
           <w:rFonts w:ascii="Arial" w:hAnsi="Arial" w:cs="Arial"/>
           <w:b/>
-          <w:color w:val="808080" w:themeColor="background1" w:themeShade="80"/>
-          <w:sz w:val="20"/>
-          <w:szCs w:val="20"/>
-        </w:rPr>
-        <w:t>______</w:t>
-      </w:r>
-      <w:r>
-        <w:rPr>
-          <w:rFonts w:ascii="Arial" w:hAnsi="Arial" w:cs="Arial"/>
-          <w:b/>
-          <w:color w:val="808080" w:themeColor="background1" w:themeShade="80"/>
-          <w:sz w:val="20"/>
-          <w:szCs w:val="20"/>
+          <w:color w:val="D0CECE" w:themeColor="background2" w:themeShade="E6"/>
+          <w:sz w:val="24"/>
+          <w:szCs w:val="24"/>
         </w:rPr>
         <w:t>___</w:t>
       </w:r>
@@ -1757,19 +2270,7 @@
         <w:rPr>
           <w:rFonts w:ascii="Arial" w:hAnsi="Arial" w:cs="Arial"/>
           <w:b/>
-          <w:color w:val="7030A0"/>
-          <w:sz w:val="20"/>
-          <w:szCs w:val="20"/>
-        </w:rPr>
-      </w:pPr>
-    </w:p>
-    <w:p>
-      <w:pPr>
-        <w:spacing w:after="0" w:line="360" w:lineRule="auto"/>
-        <w:rPr>
-          <w:rFonts w:ascii="Arial" w:hAnsi="Arial" w:cs="Arial"/>
-          <w:b/>
-          <w:color w:val="7030A0"/>
+          <w:color w:val="061539"/>
           <w:sz w:val="20"/>
           <w:szCs w:val="20"/>
         </w:rPr>
@@ -1814,7 +2315,7 @@
               <w:rPr>
                 <w:rFonts w:ascii="Arial" w:hAnsi="Arial" w:cs="Arial"/>
                 <w:b/>
-                <w:color w:val="1F3864" w:themeColor="accent1" w:themeShade="80"/>
+                <w:color w:val="061539"/>
                 <w:sz w:val="20"/>
                 <w:szCs w:val="20"/>
               </w:rPr>
@@ -1823,7 +2324,7 @@
               <w:rPr>
                 <w:rFonts w:ascii="Arial" w:hAnsi="Arial" w:cs="Arial"/>
                 <w:b/>
-                <w:color w:val="1F3864" w:themeColor="accent1" w:themeShade="80"/>
+                <w:color w:val="061539"/>
                 <w:sz w:val="20"/>
                 <w:szCs w:val="20"/>
               </w:rPr>
@@ -1846,7 +2347,7 @@
               <w:rPr>
                 <w:rFonts w:ascii="Arial" w:hAnsi="Arial" w:cs="Arial"/>
                 <w:b/>
-                <w:color w:val="1F3864" w:themeColor="accent1" w:themeShade="80"/>
+                <w:color w:val="061539"/>
                 <w:sz w:val="20"/>
                 <w:szCs w:val="20"/>
               </w:rPr>
@@ -1855,7 +2356,7 @@
               <w:rPr>
                 <w:rFonts w:ascii="Arial" w:hAnsi="Arial" w:cs="Arial"/>
                 <w:b/>
-                <w:color w:val="1F3864" w:themeColor="accent1" w:themeShade="80"/>
+                <w:color w:val="061539"/>
                 <w:sz w:val="20"/>
                 <w:szCs w:val="20"/>
               </w:rPr>
@@ -1884,7 +2385,7 @@
               <w:spacing w:line="360" w:lineRule="auto"/>
               <w:rPr>
                 <w:rFonts w:ascii="Arial" w:hAnsi="Arial" w:cs="Arial"/>
-                <w:color w:val="1F3864" w:themeColor="accent1" w:themeShade="80"/>
+                <w:color w:val="061539"/>
                 <w:sz w:val="20"/>
                 <w:szCs w:val="20"/>
               </w:rPr>
@@ -1892,7 +2393,7 @@
             <w:r>
               <w:rPr>
                 <w:rFonts w:ascii="Arial" w:hAnsi="Arial" w:cs="Arial"/>
-                <w:color w:val="1F3864" w:themeColor="accent1" w:themeShade="80"/>
+                <w:color w:val="061539"/>
                 <w:sz w:val="20"/>
                 <w:szCs w:val="20"/>
               </w:rPr>
@@ -1915,7 +2416,7 @@
               <w:spacing w:line="360" w:lineRule="auto"/>
               <w:rPr>
                 <w:rFonts w:ascii="Arial" w:hAnsi="Arial" w:cs="Arial"/>
-                <w:color w:val="1F3864" w:themeColor="accent1" w:themeShade="80"/>
+                <w:color w:val="061539"/>
                 <w:sz w:val="20"/>
                 <w:szCs w:val="20"/>
               </w:rPr>
@@ -1923,7 +2424,7 @@
             <w:r>
               <w:rPr>
                 <w:rFonts w:ascii="Arial" w:hAnsi="Arial" w:cs="Arial"/>
-                <w:color w:val="1F3864" w:themeColor="accent1" w:themeShade="80"/>
+                <w:color w:val="061539"/>
                 <w:sz w:val="20"/>
                 <w:szCs w:val="20"/>
               </w:rPr>
@@ -1952,7 +2453,7 @@
               <w:spacing w:line="360" w:lineRule="auto"/>
               <w:rPr>
                 <w:rFonts w:ascii="Arial" w:hAnsi="Arial" w:cs="Arial"/>
-                <w:color w:val="1F3864" w:themeColor="accent1" w:themeShade="80"/>
+                <w:color w:val="061539"/>
                 <w:sz w:val="20"/>
                 <w:szCs w:val="20"/>
               </w:rPr>
@@ -1960,7 +2461,7 @@
             <w:r>
               <w:rPr>
                 <w:rFonts w:ascii="Arial" w:hAnsi="Arial" w:cs="Arial"/>
-                <w:color w:val="1F3864" w:themeColor="accent1" w:themeShade="80"/>
+                <w:color w:val="061539"/>
                 <w:sz w:val="20"/>
                 <w:szCs w:val="20"/>
               </w:rPr>
@@ -1969,7 +2470,7 @@
             <w:r>
               <w:rPr>
                 <w:rFonts w:ascii="Arial" w:hAnsi="Arial" w:cs="Arial"/>
-                <w:color w:val="1F3864" w:themeColor="accent1" w:themeShade="80"/>
+                <w:color w:val="061539"/>
                 <w:sz w:val="20"/>
                 <w:szCs w:val="20"/>
               </w:rPr>
@@ -1992,7 +2493,7 @@
               <w:spacing w:line="360" w:lineRule="auto"/>
               <w:rPr>
                 <w:rFonts w:ascii="Arial" w:hAnsi="Arial" w:cs="Arial"/>
-                <w:color w:val="1F3864" w:themeColor="accent1" w:themeShade="80"/>
+                <w:color w:val="061539"/>
                 <w:sz w:val="20"/>
                 <w:szCs w:val="20"/>
               </w:rPr>
@@ -2000,7 +2501,7 @@
             <w:r>
               <w:rPr>
                 <w:rFonts w:ascii="Arial" w:hAnsi="Arial" w:cs="Arial"/>
-                <w:color w:val="1F3864" w:themeColor="accent1" w:themeShade="80"/>
+                <w:color w:val="061539"/>
                 <w:sz w:val="20"/>
                 <w:szCs w:val="20"/>
               </w:rPr>
@@ -2029,7 +2530,7 @@
               <w:spacing w:line="360" w:lineRule="auto"/>
               <w:rPr>
                 <w:rFonts w:ascii="Arial" w:hAnsi="Arial" w:cs="Arial"/>
-                <w:color w:val="1F3864" w:themeColor="accent1" w:themeShade="80"/>
+                <w:color w:val="061539"/>
                 <w:sz w:val="20"/>
                 <w:szCs w:val="20"/>
               </w:rPr>
@@ -2037,7 +2538,7 @@
             <w:r>
               <w:rPr>
                 <w:rFonts w:ascii="Arial" w:hAnsi="Arial" w:cs="Arial"/>
-                <w:color w:val="1F3864" w:themeColor="accent1" w:themeShade="80"/>
+                <w:color w:val="061539"/>
                 <w:sz w:val="20"/>
                 <w:szCs w:val="20"/>
               </w:rPr>
@@ -2060,7 +2561,7 @@
               <w:spacing w:line="360" w:lineRule="auto"/>
               <w:rPr>
                 <w:rFonts w:ascii="Arial" w:hAnsi="Arial" w:cs="Arial"/>
-                <w:color w:val="1F3864" w:themeColor="accent1" w:themeShade="80"/>
+                <w:color w:val="061539"/>
                 <w:sz w:val="20"/>
                 <w:szCs w:val="20"/>
               </w:rPr>
@@ -2068,7 +2569,7 @@
             <w:r>
               <w:rPr>
                 <w:rFonts w:ascii="Arial" w:hAnsi="Arial" w:cs="Arial"/>
-                <w:color w:val="1F3864" w:themeColor="accent1" w:themeShade="80"/>
+                <w:color w:val="061539"/>
                 <w:sz w:val="20"/>
                 <w:szCs w:val="20"/>
               </w:rPr>
@@ -2077,16 +2578,23 @@
             <w:r>
               <w:rPr>
                 <w:rFonts w:ascii="Arial" w:hAnsi="Arial" w:cs="Arial"/>
-                <w:color w:val="1F3864" w:themeColor="accent1" w:themeShade="80"/>
-                <w:sz w:val="20"/>
-                <w:szCs w:val="20"/>
+                <w:color w:val="061539"/>
+                <w:sz w:val="20"/>
+                <w:szCs w:val="20"/>
+                <w14:textFill>
+                  <w14:solidFill>
+                    <w14:srgbClr w14:val="061539">
+                      <w14:lumMod w14:val="50000"/>
+                    </w14:srgbClr>
+                  </w14:solidFill>
+                </w14:textFill>
               </w:rPr>
               <w:t>–</w:t>
             </w:r>
             <w:r>
               <w:rPr>
                 <w:rFonts w:ascii="Arial" w:hAnsi="Arial" w:cs="Arial"/>
-                <w:color w:val="1F3864" w:themeColor="accent1" w:themeShade="80"/>
+                <w:color w:val="061539"/>
                 <w:sz w:val="20"/>
                 <w:szCs w:val="20"/>
               </w:rPr>
@@ -2115,7 +2623,7 @@
               <w:spacing w:line="360" w:lineRule="auto"/>
               <w:rPr>
                 <w:rFonts w:ascii="Arial" w:hAnsi="Arial" w:cs="Arial"/>
-                <w:color w:val="1F3864" w:themeColor="accent1" w:themeShade="80"/>
+                <w:color w:val="061539"/>
                 <w:sz w:val="20"/>
                 <w:szCs w:val="20"/>
               </w:rPr>
@@ -2123,7 +2631,7 @@
             <w:r>
               <w:rPr>
                 <w:rFonts w:ascii="Arial" w:hAnsi="Arial" w:cs="Arial"/>
-                <w:color w:val="1F3864" w:themeColor="accent1" w:themeShade="80"/>
+                <w:color w:val="061539"/>
                 <w:sz w:val="20"/>
                 <w:szCs w:val="20"/>
               </w:rPr>
@@ -2146,7 +2654,7 @@
               <w:spacing w:line="360" w:lineRule="auto"/>
               <w:rPr>
                 <w:rFonts w:ascii="Arial" w:hAnsi="Arial" w:cs="Arial"/>
-                <w:color w:val="1F3864" w:themeColor="accent1" w:themeShade="80"/>
+                <w:color w:val="061539"/>
                 <w:sz w:val="20"/>
                 <w:szCs w:val="20"/>
               </w:rPr>
@@ -2154,7 +2662,7 @@
             <w:r>
               <w:rPr>
                 <w:rFonts w:ascii="Arial" w:hAnsi="Arial" w:cs="Arial"/>
-                <w:color w:val="1F3864" w:themeColor="accent1" w:themeShade="80"/>
+                <w:color w:val="061539"/>
                 <w:sz w:val="20"/>
                 <w:szCs w:val="20"/>
               </w:rPr>
@@ -2183,7 +2691,7 @@
               <w:spacing w:line="360" w:lineRule="auto"/>
               <w:rPr>
                 <w:rFonts w:ascii="Arial" w:hAnsi="Arial" w:cs="Arial"/>
-                <w:color w:val="1F3864" w:themeColor="accent1" w:themeShade="80"/>
+                <w:color w:val="061539"/>
                 <w:sz w:val="20"/>
                 <w:szCs w:val="20"/>
               </w:rPr>
@@ -2191,7 +2699,7 @@
             <w:r>
               <w:rPr>
                 <w:rFonts w:ascii="Arial" w:hAnsi="Arial" w:cs="Arial"/>
-                <w:color w:val="1F3864" w:themeColor="accent1" w:themeShade="80"/>
+                <w:color w:val="061539"/>
                 <w:sz w:val="20"/>
                 <w:szCs w:val="20"/>
               </w:rPr>
@@ -2214,7 +2722,7 @@
               <w:spacing w:line="360" w:lineRule="auto"/>
               <w:rPr>
                 <w:rFonts w:ascii="Arial" w:hAnsi="Arial" w:cs="Arial"/>
-                <w:color w:val="1F3864" w:themeColor="accent1" w:themeShade="80"/>
+                <w:color w:val="061539"/>
                 <w:sz w:val="20"/>
                 <w:szCs w:val="20"/>
               </w:rPr>
@@ -2222,7 +2730,7 @@
             <w:r>
               <w:rPr>
                 <w:rFonts w:ascii="Arial" w:hAnsi="Arial" w:cs="Arial"/>
-                <w:color w:val="1F3864" w:themeColor="accent1" w:themeShade="80"/>
+                <w:color w:val="061539"/>
                 <w:sz w:val="20"/>
                 <w:szCs w:val="20"/>
               </w:rPr>
@@ -2251,7 +2759,7 @@
               <w:spacing w:line="360" w:lineRule="auto"/>
               <w:rPr>
                 <w:rFonts w:ascii="Arial" w:hAnsi="Arial" w:cs="Arial"/>
-                <w:color w:val="1F3864" w:themeColor="accent1" w:themeShade="80"/>
+                <w:color w:val="061539"/>
                 <w:sz w:val="20"/>
                 <w:szCs w:val="20"/>
               </w:rPr>
@@ -2259,9 +2767,16 @@
             <w:r>
               <w:rPr>
                 <w:rFonts w:ascii="Arial" w:hAnsi="Arial" w:cs="Arial"/>
-                <w:color w:val="1F3864" w:themeColor="accent1" w:themeShade="80"/>
-                <w:sz w:val="20"/>
-                <w:szCs w:val="20"/>
+                <w:color w:val="061539"/>
+                <w:sz w:val="20"/>
+                <w:szCs w:val="20"/>
+                <w14:textFill>
+                  <w14:solidFill>
+                    <w14:srgbClr w14:val="061539">
+                      <w14:lumMod w14:val="50000"/>
+                    </w14:srgbClr>
+                  </w14:solidFill>
+                </w14:textFill>
               </w:rPr>
               <w:t>C#</w:t>
             </w:r>
@@ -2282,7 +2797,7 @@
               <w:spacing w:line="360" w:lineRule="auto"/>
               <w:rPr>
                 <w:rFonts w:ascii="Arial" w:hAnsi="Arial" w:cs="Arial"/>
-                <w:color w:val="1F3864" w:themeColor="accent1" w:themeShade="80"/>
+                <w:color w:val="061539"/>
                 <w:sz w:val="20"/>
                 <w:szCs w:val="20"/>
               </w:rPr>
@@ -2290,9 +2805,16 @@
             <w:r>
               <w:rPr>
                 <w:rFonts w:ascii="Arial" w:hAnsi="Arial" w:cs="Arial"/>
-                <w:color w:val="1F3864" w:themeColor="accent1" w:themeShade="80"/>
-                <w:sz w:val="20"/>
-                <w:szCs w:val="20"/>
+                <w:color w:val="061539"/>
+                <w:sz w:val="20"/>
+                <w:szCs w:val="20"/>
+                <w14:textFill>
+                  <w14:solidFill>
+                    <w14:srgbClr w14:val="061539">
+                      <w14:lumMod w14:val="50000"/>
+                    </w14:srgbClr>
+                  </w14:solidFill>
+                </w14:textFill>
               </w:rPr>
               <w:t>2 Years</w:t>
             </w:r>
@@ -2319,15 +2841,22 @@
               <w:spacing w:line="360" w:lineRule="auto"/>
               <w:rPr>
                 <w:rFonts w:ascii="Arial" w:hAnsi="Arial" w:cs="Arial"/>
-                <w:color w:val="1F3864" w:themeColor="accent1" w:themeShade="80"/>
-                <w:sz w:val="20"/>
-                <w:szCs w:val="20"/>
+                <w:color w:val="061539"/>
+                <w:sz w:val="20"/>
+                <w:szCs w:val="20"/>
+                <w14:textFill>
+                  <w14:solidFill>
+                    <w14:srgbClr w14:val="061539">
+                      <w14:lumMod w14:val="50000"/>
+                    </w14:srgbClr>
+                  </w14:solidFill>
+                </w14:textFill>
               </w:rPr>
             </w:pPr>
             <w:r>
               <w:rPr>
                 <w:rFonts w:ascii="Arial" w:hAnsi="Arial" w:cs="Arial"/>
-                <w:color w:val="1F3864" w:themeColor="accent1" w:themeShade="80"/>
+                <w:color w:val="061539"/>
                 <w:sz w:val="20"/>
                 <w:szCs w:val="20"/>
               </w:rPr>
@@ -2350,17 +2879,31 @@
               <w:spacing w:line="360" w:lineRule="auto"/>
               <w:rPr>
                 <w:rFonts w:ascii="Arial" w:hAnsi="Arial" w:cs="Arial"/>
-                <w:color w:val="1F3864" w:themeColor="accent1" w:themeShade="80"/>
-                <w:sz w:val="20"/>
-                <w:szCs w:val="20"/>
+                <w:color w:val="061539"/>
+                <w:sz w:val="20"/>
+                <w:szCs w:val="20"/>
+                <w14:textFill>
+                  <w14:solidFill>
+                    <w14:srgbClr w14:val="061539">
+                      <w14:lumMod w14:val="50000"/>
+                    </w14:srgbClr>
+                  </w14:solidFill>
+                </w14:textFill>
               </w:rPr>
             </w:pPr>
             <w:r>
               <w:rPr>
                 <w:rFonts w:ascii="Arial" w:hAnsi="Arial" w:cs="Arial"/>
-                <w:color w:val="1F3864" w:themeColor="accent1" w:themeShade="80"/>
-                <w:sz w:val="20"/>
-                <w:szCs w:val="20"/>
+                <w:color w:val="061539"/>
+                <w:sz w:val="20"/>
+                <w:szCs w:val="20"/>
+                <w14:textFill>
+                  <w14:solidFill>
+                    <w14:srgbClr w14:val="061539">
+                      <w14:lumMod w14:val="50000"/>
+                    </w14:srgbClr>
+                  </w14:solidFill>
+                </w14:textFill>
               </w:rPr>
               <w:t>2 Years</w:t>
             </w:r>
@@ -2387,15 +2930,22 @@
               <w:spacing w:line="360" w:lineRule="auto"/>
               <w:rPr>
                 <w:rFonts w:ascii="Arial" w:hAnsi="Arial" w:cs="Arial"/>
-                <w:color w:val="1F3864" w:themeColor="accent1" w:themeShade="80"/>
-                <w:sz w:val="20"/>
-                <w:szCs w:val="20"/>
+                <w:color w:val="061539"/>
+                <w:sz w:val="20"/>
+                <w:szCs w:val="20"/>
+                <w14:textFill>
+                  <w14:solidFill>
+                    <w14:srgbClr w14:val="061539">
+                      <w14:lumMod w14:val="50000"/>
+                    </w14:srgbClr>
+                  </w14:solidFill>
+                </w14:textFill>
               </w:rPr>
             </w:pPr>
             <w:r>
               <w:rPr>
                 <w:rFonts w:ascii="Arial" w:hAnsi="Arial" w:cs="Arial"/>
-                <w:color w:val="1F3864" w:themeColor="accent1" w:themeShade="80"/>
+                <w:color w:val="061539"/>
                 <w:sz w:val="20"/>
                 <w:szCs w:val="20"/>
               </w:rPr>
@@ -2418,17 +2968,31 @@
               <w:spacing w:line="360" w:lineRule="auto"/>
               <w:rPr>
                 <w:rFonts w:ascii="Arial" w:hAnsi="Arial" w:cs="Arial"/>
-                <w:color w:val="1F3864" w:themeColor="accent1" w:themeShade="80"/>
-                <w:sz w:val="20"/>
-                <w:szCs w:val="20"/>
+                <w:color w:val="061539"/>
+                <w:sz w:val="20"/>
+                <w:szCs w:val="20"/>
+                <w14:textFill>
+                  <w14:solidFill>
+                    <w14:srgbClr w14:val="061539">
+                      <w14:lumMod w14:val="50000"/>
+                    </w14:srgbClr>
+                  </w14:solidFill>
+                </w14:textFill>
               </w:rPr>
             </w:pPr>
             <w:r>
               <w:rPr>
                 <w:rFonts w:ascii="Arial" w:hAnsi="Arial" w:cs="Arial"/>
-                <w:color w:val="1F3864" w:themeColor="accent1" w:themeShade="80"/>
-                <w:sz w:val="20"/>
-                <w:szCs w:val="20"/>
+                <w:color w:val="061539"/>
+                <w:sz w:val="20"/>
+                <w:szCs w:val="20"/>
+                <w14:textFill>
+                  <w14:solidFill>
+                    <w14:srgbClr w14:val="061539">
+                      <w14:lumMod w14:val="50000"/>
+                    </w14:srgbClr>
+                  </w14:solidFill>
+                </w14:textFill>
               </w:rPr>
               <w:t>2 Years</w:t>
             </w:r>
@@ -2455,15 +3019,22 @@
               <w:spacing w:line="360" w:lineRule="auto"/>
               <w:rPr>
                 <w:rFonts w:ascii="Arial" w:hAnsi="Arial" w:cs="Arial"/>
-                <w:color w:val="1F3864" w:themeColor="accent1" w:themeShade="80"/>
-                <w:sz w:val="20"/>
-                <w:szCs w:val="20"/>
+                <w:color w:val="061539"/>
+                <w:sz w:val="20"/>
+                <w:szCs w:val="20"/>
+                <w14:textFill>
+                  <w14:solidFill>
+                    <w14:srgbClr w14:val="061539">
+                      <w14:lumMod w14:val="50000"/>
+                    </w14:srgbClr>
+                  </w14:solidFill>
+                </w14:textFill>
               </w:rPr>
             </w:pPr>
             <w:r>
               <w:rPr>
                 <w:rFonts w:ascii="Arial" w:hAnsi="Arial" w:cs="Arial"/>
-                <w:color w:val="1F3864" w:themeColor="accent1" w:themeShade="80"/>
+                <w:color w:val="061539"/>
                 <w:sz w:val="20"/>
                 <w:szCs w:val="20"/>
               </w:rPr>
@@ -2486,17 +3057,31 @@
               <w:spacing w:line="360" w:lineRule="auto"/>
               <w:rPr>
                 <w:rFonts w:ascii="Arial" w:hAnsi="Arial" w:cs="Arial"/>
-                <w:color w:val="1F3864" w:themeColor="accent1" w:themeShade="80"/>
-                <w:sz w:val="20"/>
-                <w:szCs w:val="20"/>
+                <w:color w:val="061539"/>
+                <w:sz w:val="20"/>
+                <w:szCs w:val="20"/>
+                <w14:textFill>
+                  <w14:solidFill>
+                    <w14:srgbClr w14:val="061539">
+                      <w14:lumMod w14:val="50000"/>
+                    </w14:srgbClr>
+                  </w14:solidFill>
+                </w14:textFill>
               </w:rPr>
             </w:pPr>
             <w:r>
               <w:rPr>
                 <w:rFonts w:ascii="Arial" w:hAnsi="Arial" w:cs="Arial"/>
-                <w:color w:val="1F3864" w:themeColor="accent1" w:themeShade="80"/>
-                <w:sz w:val="20"/>
-                <w:szCs w:val="20"/>
+                <w:color w:val="061539"/>
+                <w:sz w:val="20"/>
+                <w:szCs w:val="20"/>
+                <w14:textFill>
+                  <w14:solidFill>
+                    <w14:srgbClr w14:val="061539">
+                      <w14:lumMod w14:val="50000"/>
+                    </w14:srgbClr>
+                  </w14:solidFill>
+                </w14:textFill>
               </w:rPr>
               <w:t>2 Years</w:t>
             </w:r>
@@ -2523,7 +3108,7 @@
               <w:spacing w:line="360" w:lineRule="auto"/>
               <w:rPr>
                 <w:rFonts w:ascii="Arial" w:hAnsi="Arial" w:cs="Arial"/>
-                <w:color w:val="1F3864" w:themeColor="accent1" w:themeShade="80"/>
+                <w:color w:val="061539"/>
                 <w:sz w:val="20"/>
                 <w:szCs w:val="20"/>
               </w:rPr>
@@ -2531,7 +3116,7 @@
             <w:r>
               <w:rPr>
                 <w:rFonts w:ascii="Arial" w:hAnsi="Arial" w:cs="Arial"/>
-                <w:color w:val="1F3864" w:themeColor="accent1" w:themeShade="80"/>
+                <w:color w:val="061539"/>
                 <w:sz w:val="20"/>
                 <w:szCs w:val="20"/>
               </w:rPr>
@@ -2554,7 +3139,7 @@
               <w:spacing w:line="360" w:lineRule="auto"/>
               <w:rPr>
                 <w:rFonts w:ascii="Arial" w:hAnsi="Arial" w:cs="Arial"/>
-                <w:color w:val="1F3864" w:themeColor="accent1" w:themeShade="80"/>
+                <w:color w:val="061539"/>
                 <w:sz w:val="20"/>
                 <w:szCs w:val="20"/>
               </w:rPr>
@@ -2562,7 +3147,7 @@
             <w:r>
               <w:rPr>
                 <w:rFonts w:ascii="Arial" w:hAnsi="Arial" w:cs="Arial"/>
-                <w:color w:val="1F3864" w:themeColor="accent1" w:themeShade="80"/>
+                <w:color w:val="061539"/>
                 <w:sz w:val="20"/>
                 <w:szCs w:val="20"/>
               </w:rPr>
@@ -2574,7 +3159,7 @@
               <w:spacing w:line="360" w:lineRule="auto"/>
               <w:rPr>
                 <w:rFonts w:ascii="Arial" w:hAnsi="Arial" w:cs="Arial"/>
-                <w:color w:val="1F3864" w:themeColor="accent1" w:themeShade="80"/>
+                <w:color w:val="061539"/>
                 <w:sz w:val="20"/>
                 <w:szCs w:val="20"/>
               </w:rPr>
@@ -2602,15 +3187,22 @@
               <w:spacing w:line="360" w:lineRule="auto"/>
               <w:rPr>
                 <w:rFonts w:ascii="Arial" w:hAnsi="Arial" w:cs="Arial"/>
-                <w:color w:val="1F3864" w:themeColor="accent1" w:themeShade="80"/>
-                <w:sz w:val="20"/>
-                <w:szCs w:val="20"/>
+                <w:color w:val="061539"/>
+                <w:sz w:val="20"/>
+                <w:szCs w:val="20"/>
+                <w14:textFill>
+                  <w14:solidFill>
+                    <w14:srgbClr w14:val="061539">
+                      <w14:lumMod w14:val="50000"/>
+                    </w14:srgbClr>
+                  </w14:solidFill>
+                </w14:textFill>
               </w:rPr>
             </w:pPr>
             <w:r>
               <w:rPr>
                 <w:rFonts w:ascii="Arial" w:hAnsi="Arial" w:cs="Arial"/>
-                <w:color w:val="1F3864" w:themeColor="accent1" w:themeShade="80"/>
+                <w:color w:val="061539"/>
                 <w:sz w:val="20"/>
                 <w:szCs w:val="20"/>
               </w:rPr>
@@ -2633,15 +3225,22 @@
               <w:spacing w:line="360" w:lineRule="auto"/>
               <w:rPr>
                 <w:rFonts w:ascii="Arial" w:hAnsi="Arial" w:cs="Arial"/>
-                <w:color w:val="1F3864" w:themeColor="accent1" w:themeShade="80"/>
-                <w:sz w:val="20"/>
-                <w:szCs w:val="20"/>
+                <w:color w:val="061539"/>
+                <w:sz w:val="20"/>
+                <w:szCs w:val="20"/>
+                <w14:textFill>
+                  <w14:solidFill>
+                    <w14:srgbClr w14:val="061539">
+                      <w14:lumMod w14:val="50000"/>
+                    </w14:srgbClr>
+                  </w14:solidFill>
+                </w14:textFill>
               </w:rPr>
             </w:pPr>
             <w:r>
               <w:rPr>
                 <w:rFonts w:ascii="Arial" w:hAnsi="Arial" w:cs="Arial"/>
-                <w:color w:val="1F3864" w:themeColor="accent1" w:themeShade="80"/>
+                <w:color w:val="061539"/>
                 <w:sz w:val="20"/>
                 <w:szCs w:val="20"/>
               </w:rPr>
@@ -2656,7 +3255,7 @@
         <w:spacing w:after="0" w:line="240" w:lineRule="auto"/>
         <w:rPr>
           <w:rFonts w:ascii="Arial" w:hAnsi="Arial" w:cs="Arial"/>
-          <w:color w:val="1F3864" w:themeColor="accent1" w:themeShade="80"/>
+          <w:color w:val="061539"/>
           <w:sz w:val="20"/>
           <w:szCs w:val="20"/>
         </w:rPr>
@@ -2667,10 +3266,10 @@
       <w:pgSz w:w="11906" w:h="16838" w:code="9"/>
       <w:pgMar w:top="567" w:right="567" w:bottom="567" w:left="567" w:header="709" w:footer="709" w:gutter="0"/>
       <w:pgBorders w:offsetFrom="page">
-        <w:top w:val="single" w:sz="48" w:space="20" w:color="8EAADB" w:themeColor="accent1" w:themeTint="99"/>
-        <w:left w:val="single" w:sz="48" w:space="0" w:color="8EAADB" w:themeColor="accent1" w:themeTint="99"/>
-        <w:bottom w:val="single" w:sz="48" w:space="20" w:color="8EAADB" w:themeColor="accent1" w:themeTint="99"/>
-        <w:right w:val="single" w:sz="48" w:space="0" w:color="8EAADB" w:themeColor="accent1" w:themeTint="99"/>
+        <w:top w:val="single" w:sz="48" w:space="20" w:color="7887AB"/>
+        <w:left w:val="single" w:sz="48" w:space="0" w:color="7887AB"/>
+        <w:bottom w:val="single" w:sz="48" w:space="20" w:color="7887AB"/>
+        <w:right w:val="single" w:sz="48" w:space="0" w:color="7887AB"/>
       </w:pgBorders>
       <w:cols w:num="2" w:space="708"/>
       <w:docGrid w:linePitch="360"/>
@@ -3420,6 +4019,29 @@
       </w:tblBorders>
     </w:tblPr>
   </w:style>
+  <w:style w:type="paragraph" w:styleId="ListParagraph">
+    <w:name w:val="List Paragraph"/>
+    <w:basedOn w:val="Normal"/>
+    <w:uiPriority w:val="34"/>
+    <w:qFormat/>
+    <w:rsid w:val="004554F4"/>
+    <w:pPr>
+      <w:ind w:left="720"/>
+      <w:contextualSpacing/>
+    </w:pPr>
+  </w:style>
+  <w:style w:type="character" w:styleId="FollowedHyperlink">
+    <w:name w:val="FollowedHyperlink"/>
+    <w:basedOn w:val="DefaultParagraphFont"/>
+    <w:uiPriority w:val="99"/>
+    <w:semiHidden/>
+    <w:unhideWhenUsed/>
+    <w:rsid w:val="00834452"/>
+    <w:rPr>
+      <w:color w:val="954F72" w:themeColor="followedHyperlink"/>
+      <w:u w:val="single"/>
+    </w:rPr>
+  </w:style>
 </w:styles>
 </file>
 

</xml_diff>

<commit_message>
Made changes to resume and wording on projects
</commit_message>
<xml_diff>
--- a/src/Components/Shared/Navbar/WordResume.docx
+++ b/src/Components/Shared/Navbar/WordResume.docx
@@ -424,7 +424,7 @@
           <w:szCs w:val="20"/>
           <w:lang w:eastAsia="en-ZA"/>
         </w:rPr>
-        <w:t>Interested in freelancing and open source projects using React.js, Node.js, PostgreSQL, C# etc.</w:t>
+        <w:t>Interested in freelancing using React.js, Node.js, PostgreSQL, C# etc.</w:t>
       </w:r>
     </w:p>
     <w:p>
@@ -470,21 +470,24 @@
         <w:rPr>
           <w:rFonts w:ascii="Arial" w:hAnsi="Arial" w:cs="Arial"/>
           <w:b/>
-          <w:color w:val="D0CECE" w:themeColor="background2" w:themeShade="E6"/>
-          <w:sz w:val="20"/>
-          <w:szCs w:val="20"/>
-        </w:rPr>
-      </w:pPr>
-      <w:r>
-        <w:rPr>
-          <w:rFonts w:ascii="Arial" w:hAnsi="Arial" w:cs="Arial"/>
-          <w:b/>
           <w:color w:val="7887AB"/>
           <w:sz w:val="24"/>
           <w:szCs w:val="24"/>
         </w:rPr>
-        <w:t xml:space="preserve">Working </w:t>
-      </w:r>
+      </w:pPr>
+    </w:p>
+    <w:p>
+      <w:pPr>
+        <w:spacing w:after="0" w:line="360" w:lineRule="auto"/>
+        <w:jc w:val="both"/>
+        <w:rPr>
+          <w:rFonts w:ascii="Arial" w:hAnsi="Arial" w:cs="Arial"/>
+          <w:b/>
+          <w:color w:val="D0CECE" w:themeColor="background2" w:themeShade="E6"/>
+          <w:sz w:val="20"/>
+          <w:szCs w:val="20"/>
+        </w:rPr>
+      </w:pPr>
       <w:r>
         <w:rPr>
           <w:rFonts w:ascii="Arial" w:hAnsi="Arial" w:cs="Arial"/>
@@ -493,7 +496,7 @@
           <w:sz w:val="24"/>
           <w:szCs w:val="24"/>
         </w:rPr>
-        <w:t>Experience</w:t>
+        <w:t xml:space="preserve">Working </w:t>
       </w:r>
       <w:r>
         <w:rPr>
@@ -503,6 +506,16 @@
           <w:sz w:val="24"/>
           <w:szCs w:val="24"/>
         </w:rPr>
+        <w:t>Experience</w:t>
+      </w:r>
+      <w:r>
+        <w:rPr>
+          <w:rFonts w:ascii="Arial" w:hAnsi="Arial" w:cs="Arial"/>
+          <w:b/>
+          <w:color w:val="7887AB"/>
+          <w:sz w:val="24"/>
+          <w:szCs w:val="24"/>
+        </w:rPr>
         <w:t xml:space="preserve"> and Projects</w:t>
       </w:r>
       <w:r>
@@ -562,15 +575,58 @@
           <w:szCs w:val="20"/>
         </w:rPr>
       </w:pPr>
-      <w:r>
-        <w:rPr>
-          <w:rFonts w:ascii="Arial" w:hAnsi="Arial" w:cs="Arial"/>
-          <w:b/>
-          <w:color w:val="061539"/>
-          <w:sz w:val="20"/>
-          <w:szCs w:val="20"/>
-        </w:rPr>
-        <w:t xml:space="preserve">Online Portfolio </w:t>
+      <w:proofErr w:type="spellStart"/>
+      <w:r>
+        <w:rPr>
+          <w:rFonts w:ascii="Arial" w:hAnsi="Arial" w:cs="Arial"/>
+          <w:b/>
+          <w:color w:val="061539"/>
+          <w:sz w:val="20"/>
+          <w:szCs w:val="20"/>
+        </w:rPr>
+        <w:t>Groceristar</w:t>
+      </w:r>
+      <w:proofErr w:type="spellEnd"/>
+      <w:r>
+        <w:rPr>
+          <w:rFonts w:ascii="Arial" w:hAnsi="Arial" w:cs="Arial"/>
+          <w:b/>
+          <w:color w:val="061539"/>
+          <w:sz w:val="20"/>
+          <w:szCs w:val="20"/>
+        </w:rPr>
+        <w:t xml:space="preserve"> </w:t>
+      </w:r>
+      <w:proofErr w:type="gramStart"/>
+      <w:r>
+        <w:rPr>
+          <w:rFonts w:ascii="Arial" w:hAnsi="Arial" w:cs="Arial"/>
+          <w:b/>
+          <w:color w:val="061539"/>
+          <w:sz w:val="20"/>
+          <w:szCs w:val="20"/>
+        </w:rPr>
+        <w:t>Internship</w:t>
+      </w:r>
+      <w:r>
+        <w:rPr>
+          <w:rFonts w:ascii="Arial" w:hAnsi="Arial" w:cs="Arial"/>
+          <w:b/>
+          <w:color w:val="061539"/>
+          <w:sz w:val="20"/>
+          <w:szCs w:val="20"/>
+        </w:rPr>
+        <w:t xml:space="preserve"> </w:t>
+      </w:r>
+      <w:r>
+        <w:rPr>
+          <w:rFonts w:ascii="Arial" w:hAnsi="Arial" w:cs="Arial"/>
+          <w:b/>
+          <w:color w:val="061539"/>
+          <w:sz w:val="20"/>
+          <w:szCs w:val="20"/>
+        </w:rPr>
+        <w:t xml:space="preserve"> </w:t>
       </w:r>
       <w:r>
         <w:rPr>
@@ -579,7 +635,174 @@
           <w:sz w:val="20"/>
           <w:szCs w:val="20"/>
         </w:rPr>
-        <w:t>March 2018</w:t>
+        <w:t>April</w:t>
+      </w:r>
+      <w:proofErr w:type="gramEnd"/>
+      <w:r>
+        <w:rPr>
+          <w:rFonts w:ascii="Arial" w:hAnsi="Arial" w:cs="Arial"/>
+          <w:color w:val="A5A5A5" w:themeColor="accent3"/>
+          <w:sz w:val="20"/>
+          <w:szCs w:val="20"/>
+        </w:rPr>
+        <w:t xml:space="preserve"> 2018</w:t>
+      </w:r>
+      <w:r>
+        <w:rPr>
+          <w:rFonts w:ascii="Arial" w:hAnsi="Arial" w:cs="Arial"/>
+          <w:color w:val="A5A5A5" w:themeColor="accent3"/>
+          <w:sz w:val="20"/>
+          <w:szCs w:val="20"/>
+        </w:rPr>
+        <w:t xml:space="preserve"> - Current</w:t>
+      </w:r>
+    </w:p>
+    <w:p>
+      <w:pPr>
+        <w:pStyle w:val="Standard"/>
+        <w:spacing w:line="360" w:lineRule="auto"/>
+        <w:jc w:val="both"/>
+        <w:rPr>
+          <w:rFonts w:ascii="Arial" w:hAnsi="Arial" w:cs="Arial"/>
+          <w:color w:val="061539"/>
+          <w:sz w:val="20"/>
+          <w:szCs w:val="20"/>
+        </w:rPr>
+      </w:pPr>
+      <w:r>
+        <w:rPr>
+          <w:rFonts w:ascii="Arial" w:hAnsi="Arial" w:cs="Arial"/>
+          <w:color w:val="061539"/>
+          <w:sz w:val="20"/>
+          <w:szCs w:val="20"/>
+        </w:rPr>
+        <w:t xml:space="preserve">Started a remote internship at </w:t>
+      </w:r>
+      <w:proofErr w:type="spellStart"/>
+      <w:r>
+        <w:rPr>
+          <w:rFonts w:ascii="Arial" w:hAnsi="Arial" w:cs="Arial"/>
+          <w:color w:val="061539"/>
+          <w:sz w:val="20"/>
+          <w:szCs w:val="20"/>
+        </w:rPr>
+        <w:t>G</w:t>
+      </w:r>
+      <w:bookmarkStart w:id="0" w:name="_GoBack"/>
+      <w:bookmarkEnd w:id="0"/>
+      <w:r>
+        <w:rPr>
+          <w:rFonts w:ascii="Arial" w:hAnsi="Arial" w:cs="Arial"/>
+          <w:color w:val="061539"/>
+          <w:sz w:val="20"/>
+          <w:szCs w:val="20"/>
+        </w:rPr>
+        <w:t>roceristar</w:t>
+      </w:r>
+      <w:proofErr w:type="spellEnd"/>
+      <w:r>
+        <w:rPr>
+          <w:rFonts w:ascii="Arial" w:hAnsi="Arial" w:cs="Arial"/>
+          <w:color w:val="061539"/>
+          <w:sz w:val="20"/>
+          <w:szCs w:val="20"/>
+        </w:rPr>
+        <w:t>.</w:t>
+      </w:r>
+    </w:p>
+    <w:p>
+      <w:pPr>
+        <w:pStyle w:val="Standard"/>
+        <w:spacing w:line="360" w:lineRule="auto"/>
+        <w:jc w:val="both"/>
+        <w:rPr>
+          <w:rFonts w:ascii="Arial" w:hAnsi="Arial" w:cs="Arial"/>
+          <w:b/>
+          <w:color w:val="061539"/>
+          <w:sz w:val="20"/>
+          <w:szCs w:val="20"/>
+        </w:rPr>
+      </w:pPr>
+    </w:p>
+    <w:p>
+      <w:pPr>
+        <w:pStyle w:val="Standard"/>
+        <w:spacing w:line="360" w:lineRule="auto"/>
+        <w:jc w:val="both"/>
+        <w:rPr>
+          <w:rFonts w:ascii="Arial" w:hAnsi="Arial" w:cs="Arial"/>
+          <w:color w:val="A5A5A5" w:themeColor="accent3"/>
+          <w:sz w:val="20"/>
+          <w:szCs w:val="20"/>
+        </w:rPr>
+      </w:pPr>
+      <w:r>
+        <w:rPr>
+          <w:rFonts w:ascii="Arial" w:hAnsi="Arial" w:cs="Arial"/>
+          <w:b/>
+          <w:color w:val="061539"/>
+          <w:sz w:val="20"/>
+          <w:szCs w:val="20"/>
+        </w:rPr>
+        <w:t xml:space="preserve">Projects, </w:t>
+      </w:r>
+      <w:proofErr w:type="gramStart"/>
+      <w:r>
+        <w:rPr>
+          <w:rFonts w:ascii="Arial" w:hAnsi="Arial" w:cs="Arial"/>
+          <w:b/>
+          <w:color w:val="061539"/>
+          <w:sz w:val="20"/>
+          <w:szCs w:val="20"/>
+        </w:rPr>
+        <w:t xml:space="preserve">courses </w:t>
+      </w:r>
+      <w:r>
+        <w:rPr>
+          <w:rFonts w:ascii="Arial" w:hAnsi="Arial" w:cs="Arial"/>
+          <w:b/>
+          <w:color w:val="061539"/>
+          <w:sz w:val="20"/>
+          <w:szCs w:val="20"/>
+        </w:rPr>
+        <w:t xml:space="preserve"> </w:t>
+      </w:r>
+      <w:r>
+        <w:rPr>
+          <w:rFonts w:ascii="Arial" w:hAnsi="Arial" w:cs="Arial"/>
+          <w:color w:val="A5A5A5" w:themeColor="accent3"/>
+          <w:sz w:val="20"/>
+          <w:szCs w:val="20"/>
+        </w:rPr>
+        <w:t>November</w:t>
+      </w:r>
+      <w:proofErr w:type="gramEnd"/>
+      <w:r>
+        <w:rPr>
+          <w:rFonts w:ascii="Arial" w:hAnsi="Arial" w:cs="Arial"/>
+          <w:color w:val="A5A5A5" w:themeColor="accent3"/>
+          <w:sz w:val="20"/>
+          <w:szCs w:val="20"/>
+        </w:rPr>
+        <w:t xml:space="preserve"> </w:t>
+      </w:r>
+      <w:r>
+        <w:rPr>
+          <w:rFonts w:ascii="Arial" w:hAnsi="Arial" w:cs="Arial"/>
+          <w:color w:val="A5A5A5" w:themeColor="accent3"/>
+          <w:sz w:val="20"/>
+          <w:szCs w:val="20"/>
+        </w:rPr>
+        <w:t>201</w:t>
+      </w:r>
+      <w:r>
+        <w:rPr>
+          <w:rFonts w:ascii="Arial" w:hAnsi="Arial" w:cs="Arial"/>
+          <w:color w:val="A5A5A5" w:themeColor="accent3"/>
+          <w:sz w:val="20"/>
+          <w:szCs w:val="20"/>
+        </w:rPr>
+        <w:t>7 - Current</w:t>
       </w:r>
     </w:p>
     <w:p>
@@ -596,27 +819,541 @@
       </w:pPr>
       <w:r>
         <w:rPr>
-          <w:rFonts w:ascii="Arial" w:eastAsia="Times New Roman" w:hAnsi="Arial" w:cs="Arial"/>
+          <w:rFonts w:ascii="Arial" w:hAnsi="Arial" w:cs="Arial"/>
+          <w:color w:val="061539"/>
+          <w:sz w:val="20"/>
+          <w:szCs w:val="20"/>
+        </w:rPr>
+        <w:t xml:space="preserve">During this </w:t>
+      </w:r>
+      <w:proofErr w:type="gramStart"/>
+      <w:r>
+        <w:rPr>
+          <w:rFonts w:ascii="Arial" w:hAnsi="Arial" w:cs="Arial"/>
+          <w:color w:val="061539"/>
+          <w:sz w:val="20"/>
+          <w:szCs w:val="20"/>
+        </w:rPr>
+        <w:t>period</w:t>
+      </w:r>
+      <w:proofErr w:type="gramEnd"/>
+      <w:r>
+        <w:rPr>
+          <w:rFonts w:ascii="Arial" w:hAnsi="Arial" w:cs="Arial"/>
+          <w:color w:val="061539"/>
+          <w:sz w:val="20"/>
+          <w:szCs w:val="20"/>
+        </w:rPr>
+        <w:t xml:space="preserve"> I am working on improving my web development skills by taking online courses through Udemy as well as building my own projects. To see </w:t>
+      </w:r>
+      <w:proofErr w:type="gramStart"/>
+      <w:r>
+        <w:rPr>
+          <w:rFonts w:ascii="Arial" w:hAnsi="Arial" w:cs="Arial"/>
+          <w:color w:val="061539"/>
+          <w:sz w:val="20"/>
+          <w:szCs w:val="20"/>
+        </w:rPr>
+        <w:t>my</w:t>
+      </w:r>
+      <w:proofErr w:type="gramEnd"/>
+      <w:r>
+        <w:rPr>
+          <w:rFonts w:ascii="Arial" w:hAnsi="Arial" w:cs="Arial"/>
+          <w:color w:val="061539"/>
+          <w:sz w:val="20"/>
+          <w:szCs w:val="20"/>
+        </w:rPr>
+        <w:t xml:space="preserve"> </w:t>
+      </w:r>
+    </w:p>
+    <w:p>
+      <w:pPr>
+        <w:shd w:val="clear" w:color="auto" w:fill="FFFFFF"/>
+        <w:spacing w:after="0" w:line="360" w:lineRule="auto"/>
+        <w:rPr>
+          <w:rFonts w:ascii="Arial" w:hAnsi="Arial" w:cs="Arial"/>
+          <w:color w:val="061539"/>
+          <w:sz w:val="20"/>
+          <w:szCs w:val="20"/>
+        </w:rPr>
+      </w:pPr>
+      <w:r>
+        <w:rPr>
+          <w:rFonts w:ascii="Arial" w:hAnsi="Arial" w:cs="Arial"/>
+          <w:color w:val="061539"/>
+          <w:sz w:val="20"/>
+          <w:szCs w:val="20"/>
+        </w:rPr>
+        <w:t xml:space="preserve">current projects please visit: </w:t>
+      </w:r>
+      <w:hyperlink r:id="rId13" w:history="1">
+        <w:r>
+          <w:rPr>
+            <w:rStyle w:val="Hyperlink"/>
+            <w:rFonts w:ascii="Arial" w:hAnsi="Arial" w:cs="Arial"/>
+            <w:sz w:val="20"/>
+            <w:szCs w:val="20"/>
+          </w:rPr>
+          <w:t>https://louisevdb.herokuapp.com/#/profile/projects</w:t>
+        </w:r>
+      </w:hyperlink>
+      <w:r>
+        <w:rPr>
+          <w:rFonts w:ascii="Arial" w:hAnsi="Arial" w:cs="Arial"/>
+          <w:color w:val="061539"/>
+          <w:sz w:val="20"/>
+          <w:szCs w:val="20"/>
+        </w:rPr>
+        <w:t xml:space="preserve"> </w:t>
+      </w:r>
+    </w:p>
+    <w:p>
+      <w:pPr>
+        <w:pStyle w:val="Standard"/>
+        <w:spacing w:line="360" w:lineRule="auto"/>
+        <w:jc w:val="both"/>
+        <w:rPr>
+          <w:rFonts w:ascii="Arial" w:hAnsi="Arial" w:cs="Arial"/>
+          <w:b/>
+          <w:color w:val="061539"/>
+          <w:sz w:val="20"/>
+          <w:szCs w:val="20"/>
+          <w14:textFill>
+            <w14:solidFill>
+              <w14:srgbClr w14:val="061539">
+                <w14:lumMod w14:val="50000"/>
+              </w14:srgbClr>
+            </w14:solidFill>
+          </w14:textFill>
+        </w:rPr>
+      </w:pPr>
+    </w:p>
+    <w:p>
+      <w:pPr>
+        <w:pStyle w:val="Standard"/>
+        <w:spacing w:line="360" w:lineRule="auto"/>
+        <w:jc w:val="both"/>
+        <w:rPr>
+          <w:rFonts w:ascii="Arial" w:hAnsi="Arial" w:cs="Arial"/>
+          <w:b/>
+          <w:color w:val="A5A5A5" w:themeColor="accent3"/>
+          <w:sz w:val="20"/>
+          <w:szCs w:val="20"/>
+        </w:rPr>
+      </w:pPr>
+      <w:proofErr w:type="gramStart"/>
+      <w:r>
+        <w:rPr>
+          <w:rFonts w:ascii="Arial" w:hAnsi="Arial" w:cs="Arial"/>
+          <w:b/>
+          <w:color w:val="061539"/>
+          <w:sz w:val="20"/>
+          <w:szCs w:val="20"/>
+          <w14:textFill>
+            <w14:solidFill>
+              <w14:srgbClr w14:val="061539">
+                <w14:lumMod w14:val="50000"/>
+              </w14:srgbClr>
+            </w14:solidFill>
+          </w14:textFill>
+        </w:rPr>
+        <w:t>Cranswick</w:t>
+      </w:r>
+      <w:r>
+        <w:rPr>
+          <w:rFonts w:ascii="Arial" w:hAnsi="Arial" w:cs="Arial"/>
+          <w:b/>
+          <w:color w:val="061539"/>
+          <w:sz w:val="20"/>
+          <w:szCs w:val="20"/>
+          <w14:textFill>
+            <w14:solidFill>
+              <w14:srgbClr w14:val="061539">
+                <w14:lumMod w14:val="50000"/>
+              </w14:srgbClr>
+            </w14:solidFill>
+          </w14:textFill>
+        </w:rPr>
+        <w:t>(</w:t>
+      </w:r>
+      <w:proofErr w:type="gramEnd"/>
+      <w:r>
+        <w:rPr>
+          <w:rFonts w:ascii="Arial" w:hAnsi="Arial" w:cs="Arial"/>
+          <w:b/>
+          <w:color w:val="061539"/>
+          <w:sz w:val="20"/>
+          <w:szCs w:val="20"/>
+          <w14:textFill>
+            <w14:solidFill>
+              <w14:srgbClr w14:val="061539">
+                <w14:lumMod w14:val="50000"/>
+              </w14:srgbClr>
+            </w14:solidFill>
+          </w14:textFill>
+        </w:rPr>
+        <w:t>Jnr</w:t>
+      </w:r>
+      <w:r>
+        <w:rPr>
+          <w:rFonts w:ascii="Arial" w:hAnsi="Arial" w:cs="Arial"/>
+          <w:b/>
+          <w:color w:val="061539"/>
+          <w:sz w:val="20"/>
+          <w:szCs w:val="20"/>
+          <w14:textFill>
+            <w14:solidFill>
+              <w14:srgbClr w14:val="061539">
+                <w14:lumMod w14:val="50000"/>
+              </w14:srgbClr>
+            </w14:solidFill>
+          </w14:textFill>
+        </w:rPr>
+        <w:t xml:space="preserve"> C#</w:t>
+      </w:r>
+      <w:r>
+        <w:rPr>
+          <w:rFonts w:ascii="Arial" w:hAnsi="Arial" w:cs="Arial"/>
+          <w:b/>
+          <w:color w:val="061539"/>
+          <w:sz w:val="20"/>
+          <w:szCs w:val="20"/>
+          <w14:textFill>
+            <w14:solidFill>
+              <w14:srgbClr w14:val="061539">
+                <w14:lumMod w14:val="50000"/>
+              </w14:srgbClr>
+            </w14:solidFill>
+          </w14:textFill>
+        </w:rPr>
+        <w:t xml:space="preserve"> Developer) </w:t>
+      </w:r>
+      <w:r>
+        <w:rPr>
+          <w:rFonts w:ascii="Arial" w:hAnsi="Arial" w:cs="Arial"/>
+          <w:color w:val="A5A5A5" w:themeColor="accent3"/>
+          <w:sz w:val="20"/>
+          <w:szCs w:val="20"/>
+        </w:rPr>
+        <w:t>July 2017 – October 2017</w:t>
+      </w:r>
+    </w:p>
+    <w:p>
+      <w:pPr>
+        <w:pStyle w:val="Standard"/>
+        <w:spacing w:line="360" w:lineRule="auto"/>
+        <w:jc w:val="both"/>
+        <w:rPr>
+          <w:rFonts w:ascii="Arial" w:hAnsi="Arial" w:cs="Arial"/>
+          <w:color w:val="061539"/>
+          <w:sz w:val="20"/>
+          <w:szCs w:val="20"/>
+        </w:rPr>
+      </w:pPr>
+      <w:r>
+        <w:rPr>
+          <w:rFonts w:ascii="Arial" w:hAnsi="Arial" w:cs="Arial"/>
+          <w:color w:val="061539"/>
+          <w:sz w:val="20"/>
+          <w:szCs w:val="20"/>
+          <w14:textFill>
+            <w14:solidFill>
+              <w14:srgbClr w14:val="061539">
+                <w14:lumMod w14:val="50000"/>
+              </w14:srgbClr>
+            </w14:solidFill>
+          </w14:textFill>
+        </w:rPr>
+        <w:t>I worked for a</w:t>
+      </w:r>
+      <w:r>
+        <w:rPr>
+          <w:rFonts w:ascii="Arial" w:hAnsi="Arial" w:cs="Arial"/>
+          <w:color w:val="061539"/>
+          <w:sz w:val="20"/>
+          <w:szCs w:val="20"/>
+          <w14:textFill>
+            <w14:solidFill>
+              <w14:srgbClr w14:val="061539">
+                <w14:lumMod w14:val="50000"/>
+              </w14:srgbClr>
+            </w14:solidFill>
+          </w14:textFill>
+        </w:rPr>
+        <w:t xml:space="preserve"> company which </w:t>
+      </w:r>
+      <w:r>
+        <w:rPr>
+          <w:rFonts w:ascii="Arial" w:hAnsi="Arial" w:cs="Arial"/>
+          <w:color w:val="061539"/>
+          <w:sz w:val="20"/>
+          <w:szCs w:val="20"/>
+        </w:rPr>
+        <w:t xml:space="preserve">offers a Warehouse Management System. I added new views/functionality and reports on the system using C#, WinForms, SVN and Crystal Reports. </w:t>
+      </w:r>
+    </w:p>
+    <w:p>
+      <w:pPr>
+        <w:pStyle w:val="Standard"/>
+        <w:spacing w:line="360" w:lineRule="auto"/>
+        <w:jc w:val="both"/>
+        <w:rPr>
+          <w:rFonts w:ascii="Arial" w:hAnsi="Arial" w:cs="Arial"/>
+          <w:color w:val="061539"/>
+          <w:sz w:val="20"/>
+          <w:szCs w:val="20"/>
+        </w:rPr>
+      </w:pPr>
+    </w:p>
+    <w:p>
+      <w:pPr>
+        <w:pStyle w:val="Standard"/>
+        <w:spacing w:line="360" w:lineRule="auto"/>
+        <w:jc w:val="both"/>
+        <w:rPr>
+          <w:rFonts w:ascii="Arial" w:hAnsi="Arial" w:cs="Arial"/>
+          <w:color w:val="A5A5A5" w:themeColor="accent3"/>
+          <w:sz w:val="20"/>
+          <w:szCs w:val="20"/>
+        </w:rPr>
+      </w:pPr>
+      <w:r>
+        <w:rPr>
+          <w:rFonts w:ascii="Arial" w:hAnsi="Arial" w:cs="Arial"/>
+          <w:b/>
+          <w:color w:val="061539"/>
+          <w:sz w:val="20"/>
+          <w:szCs w:val="20"/>
+        </w:rPr>
+        <w:t xml:space="preserve">Full Time UNISA student </w:t>
+      </w:r>
+      <w:r>
+        <w:rPr>
+          <w:rFonts w:ascii="Arial" w:hAnsi="Arial" w:cs="Arial"/>
+          <w:color w:val="A5A5A5" w:themeColor="accent3"/>
+          <w:sz w:val="20"/>
+          <w:szCs w:val="20"/>
+        </w:rPr>
+        <w:t>March</w:t>
+      </w:r>
+      <w:r>
+        <w:rPr>
+          <w:rFonts w:ascii="Arial" w:hAnsi="Arial" w:cs="Arial"/>
+          <w:color w:val="A5A5A5" w:themeColor="accent3"/>
+          <w:sz w:val="20"/>
+          <w:szCs w:val="20"/>
+        </w:rPr>
+        <w:t xml:space="preserve"> 201</w:t>
+      </w:r>
+      <w:r>
+        <w:rPr>
+          <w:rFonts w:ascii="Arial" w:hAnsi="Arial" w:cs="Arial"/>
+          <w:color w:val="A5A5A5" w:themeColor="accent3"/>
+          <w:sz w:val="20"/>
+          <w:szCs w:val="20"/>
+        </w:rPr>
+        <w:t>5</w:t>
+      </w:r>
+      <w:r>
+        <w:rPr>
+          <w:rFonts w:ascii="Arial" w:hAnsi="Arial" w:cs="Arial"/>
+          <w:color w:val="A5A5A5" w:themeColor="accent3"/>
+          <w:sz w:val="20"/>
+          <w:szCs w:val="20"/>
+        </w:rPr>
+        <w:t xml:space="preserve"> – </w:t>
+      </w:r>
+      <w:r>
+        <w:rPr>
+          <w:rFonts w:ascii="Arial" w:hAnsi="Arial" w:cs="Arial"/>
+          <w:color w:val="A5A5A5" w:themeColor="accent3"/>
+          <w:sz w:val="20"/>
+          <w:szCs w:val="20"/>
+        </w:rPr>
+        <w:t>30 June 2017</w:t>
+      </w:r>
+    </w:p>
+    <w:p>
+      <w:pPr>
+        <w:shd w:val="clear" w:color="auto" w:fill="FFFFFF"/>
+        <w:spacing w:after="0" w:line="360" w:lineRule="auto"/>
+        <w:jc w:val="both"/>
+        <w:rPr>
+          <w:rFonts w:ascii="Arial" w:hAnsi="Arial" w:cs="Arial"/>
           <w:color w:val="061539"/>
           <w:sz w:val="20"/>
           <w:szCs w:val="20"/>
           <w:lang w:eastAsia="en-ZA"/>
         </w:rPr>
-        <w:t>The profile you are currently looking at</w:t>
-      </w:r>
-      <w:r>
-        <w:rPr>
-          <w:rFonts w:ascii="Arial" w:eastAsia="Times New Roman" w:hAnsi="Arial" w:cs="Arial"/>
+      </w:pPr>
+      <w:r>
+        <w:rPr>
+          <w:rFonts w:ascii="Arial" w:hAnsi="Arial" w:cs="Arial"/>
           <w:color w:val="061539"/>
           <w:sz w:val="20"/>
           <w:szCs w:val="20"/>
           <w:lang w:eastAsia="en-ZA"/>
         </w:rPr>
-        <w:t xml:space="preserve"> using</w:t>
-      </w:r>
-      <w:r>
-        <w:rPr>
-          <w:rFonts w:ascii="Arial" w:eastAsia="Times New Roman" w:hAnsi="Arial" w:cs="Arial"/>
+        <w:t xml:space="preserve">During this </w:t>
+      </w:r>
+      <w:proofErr w:type="gramStart"/>
+      <w:r>
+        <w:rPr>
+          <w:rFonts w:ascii="Arial" w:hAnsi="Arial" w:cs="Arial"/>
+          <w:color w:val="061539"/>
+          <w:sz w:val="20"/>
+          <w:szCs w:val="20"/>
+          <w:lang w:eastAsia="en-ZA"/>
+        </w:rPr>
+        <w:t>period</w:t>
+      </w:r>
+      <w:proofErr w:type="gramEnd"/>
+      <w:r>
+        <w:rPr>
+          <w:rFonts w:ascii="Arial" w:hAnsi="Arial" w:cs="Arial"/>
+          <w:color w:val="061539"/>
+          <w:sz w:val="20"/>
+          <w:szCs w:val="20"/>
+          <w:lang w:eastAsia="en-ZA"/>
+        </w:rPr>
+        <w:t xml:space="preserve"> I studied full time for my UNISA BSC Computing degree</w:t>
+      </w:r>
+      <w:r>
+        <w:rPr>
+          <w:rFonts w:ascii="Arial" w:hAnsi="Arial" w:cs="Arial"/>
+          <w:color w:val="061539"/>
+          <w:sz w:val="20"/>
+          <w:szCs w:val="20"/>
+          <w:lang w:eastAsia="en-ZA"/>
+        </w:rPr>
+        <w:t xml:space="preserve">.  In my spare time I created apps for personal use using </w:t>
+      </w:r>
+      <w:r>
+        <w:rPr>
+          <w:rFonts w:ascii="Arial" w:hAnsi="Arial" w:cs="Arial"/>
+          <w:color w:val="061539"/>
+          <w:sz w:val="20"/>
+          <w:szCs w:val="20"/>
+          <w:lang w:eastAsia="en-ZA"/>
+        </w:rPr>
+        <w:t xml:space="preserve">ASP.NET MVC, C#, </w:t>
+      </w:r>
+      <w:proofErr w:type="spellStart"/>
+      <w:r>
+        <w:rPr>
+          <w:rFonts w:ascii="Arial" w:hAnsi="Arial" w:cs="Arial"/>
+          <w:color w:val="061539"/>
+          <w:sz w:val="20"/>
+          <w:szCs w:val="20"/>
+          <w:lang w:eastAsia="en-ZA"/>
+        </w:rPr>
+        <w:t>Enity</w:t>
+      </w:r>
+      <w:proofErr w:type="spellEnd"/>
+      <w:r>
+        <w:rPr>
+          <w:rFonts w:ascii="Arial" w:hAnsi="Arial" w:cs="Arial"/>
+          <w:color w:val="061539"/>
+          <w:sz w:val="20"/>
+          <w:szCs w:val="20"/>
+          <w:lang w:eastAsia="en-ZA"/>
+        </w:rPr>
+        <w:t xml:space="preserve"> Framework, MSSQL, Bootstrap</w:t>
+      </w:r>
+      <w:r>
+        <w:rPr>
+          <w:rFonts w:ascii="Arial" w:hAnsi="Arial" w:cs="Arial"/>
+          <w:color w:val="061539"/>
+          <w:sz w:val="20"/>
+          <w:szCs w:val="20"/>
+          <w:lang w:eastAsia="en-ZA"/>
+        </w:rPr>
+        <w:t>.</w:t>
+      </w:r>
+      <w:r>
+        <w:rPr>
+          <w:rFonts w:ascii="Arial" w:hAnsi="Arial" w:cs="Arial"/>
+          <w:color w:val="061539"/>
+          <w:sz w:val="20"/>
+          <w:szCs w:val="20"/>
+          <w:lang w:eastAsia="en-ZA"/>
+        </w:rPr>
+        <w:t xml:space="preserve"> One of the apps is a bookkeeping app </w:t>
+      </w:r>
+      <w:r>
+        <w:rPr>
+          <w:rFonts w:ascii="Arial" w:hAnsi="Arial" w:cs="Arial"/>
+          <w:color w:val="061539"/>
+          <w:sz w:val="20"/>
+          <w:szCs w:val="20"/>
+          <w:lang w:eastAsia="en-ZA"/>
+        </w:rPr>
+        <w:t>which serves as a budget as well as personal bookkeeping system</w:t>
+      </w:r>
+      <w:r>
+        <w:rPr>
+          <w:rFonts w:ascii="Arial" w:hAnsi="Arial" w:cs="Arial"/>
+          <w:color w:val="061539"/>
+          <w:sz w:val="20"/>
+          <w:szCs w:val="20"/>
+          <w:lang w:eastAsia="en-ZA"/>
+        </w:rPr>
+        <w:t xml:space="preserve"> where </w:t>
+      </w:r>
+      <w:r>
+        <w:rPr>
+          <w:rFonts w:ascii="Arial" w:hAnsi="Arial" w:cs="Arial"/>
+          <w:color w:val="061539"/>
+          <w:sz w:val="20"/>
+          <w:szCs w:val="20"/>
+          <w:lang w:eastAsia="en-ZA"/>
+        </w:rPr>
+        <w:t>I</w:t>
+      </w:r>
+      <w:r>
+        <w:rPr>
+          <w:rFonts w:ascii="Arial" w:hAnsi="Arial" w:cs="Arial"/>
+          <w:color w:val="061539"/>
+          <w:sz w:val="20"/>
+          <w:szCs w:val="20"/>
+          <w:lang w:eastAsia="en-ZA"/>
+        </w:rPr>
+        <w:t xml:space="preserve"> can process all </w:t>
+      </w:r>
+      <w:r>
+        <w:rPr>
+          <w:rFonts w:ascii="Arial" w:hAnsi="Arial" w:cs="Arial"/>
+          <w:color w:val="061539"/>
+          <w:sz w:val="20"/>
+          <w:szCs w:val="20"/>
+          <w:lang w:eastAsia="en-ZA"/>
+        </w:rPr>
+        <w:t>income,</w:t>
+      </w:r>
+      <w:r>
+        <w:rPr>
+          <w:rFonts w:ascii="Arial" w:hAnsi="Arial" w:cs="Arial"/>
+          <w:color w:val="061539"/>
+          <w:sz w:val="20"/>
+          <w:szCs w:val="20"/>
+          <w:lang w:eastAsia="en-ZA"/>
+        </w:rPr>
+        <w:t xml:space="preserve"> expenses</w:t>
+      </w:r>
+      <w:r>
+        <w:rPr>
+          <w:rFonts w:ascii="Arial" w:hAnsi="Arial" w:cs="Arial"/>
+          <w:color w:val="061539"/>
+          <w:sz w:val="20"/>
+          <w:szCs w:val="20"/>
+          <w:lang w:eastAsia="en-ZA"/>
+        </w:rPr>
+        <w:t>, assets and liabilities</w:t>
+      </w:r>
+      <w:r>
+        <w:rPr>
+          <w:rFonts w:ascii="Arial" w:hAnsi="Arial" w:cs="Arial"/>
           <w:color w:val="061539"/>
           <w:sz w:val="20"/>
           <w:szCs w:val="20"/>
@@ -629,7 +1366,17 @@
             </w14:solidFill>
           </w14:textFill>
         </w:rPr>
-        <w:t xml:space="preserve"> </w:t>
+        <w:t xml:space="preserve">. </w:t>
+      </w:r>
+      <w:r>
+        <w:rPr>
+          <w:rFonts w:ascii="Arial" w:hAnsi="Arial" w:cs="Arial"/>
+          <w:color w:val="061539"/>
+          <w:sz w:val="20"/>
+          <w:szCs w:val="20"/>
+          <w:lang w:eastAsia="en-ZA"/>
+        </w:rPr>
+        <w:t xml:space="preserve">The other app is a Goal Achiever </w:t>
       </w:r>
       <w:r>
         <w:rPr>
@@ -639,7 +1386,7 @@
           <w:szCs w:val="20"/>
           <w:lang w:eastAsia="en-ZA"/>
         </w:rPr>
-        <w:t>React.js, UI-Router/React, CSS, React-Bootstrap, Bootstrap</w:t>
+        <w:t>app to keep track of tasks, goals, time spent on each task as well as whether a goal has been reached</w:t>
       </w:r>
     </w:p>
     <w:p>
@@ -649,7 +1396,6 @@
         <w:jc w:val="both"/>
         <w:rPr>
           <w:rFonts w:ascii="Arial" w:hAnsi="Arial" w:cs="Arial"/>
-          <w:b/>
           <w:color w:val="061539"/>
           <w:sz w:val="20"/>
           <w:szCs w:val="20"/>
@@ -663,20 +1409,52 @@
         <w:jc w:val="both"/>
         <w:rPr>
           <w:rFonts w:ascii="Arial" w:hAnsi="Arial" w:cs="Arial"/>
-          <w:color w:val="061539"/>
-          <w:sz w:val="20"/>
-          <w:szCs w:val="20"/>
-        </w:rPr>
-      </w:pPr>
-      <w:r>
-        <w:rPr>
-          <w:rFonts w:ascii="Arial" w:hAnsi="Arial" w:cs="Arial"/>
-          <w:b/>
-          <w:color w:val="061539"/>
-          <w:sz w:val="20"/>
-          <w:szCs w:val="20"/>
-        </w:rPr>
-        <w:t>Movie and TV Show Tracker</w:t>
+          <w:color w:val="A5A5A5" w:themeColor="accent3"/>
+          <w:sz w:val="20"/>
+          <w:szCs w:val="20"/>
+        </w:rPr>
+      </w:pPr>
+      <w:proofErr w:type="spellStart"/>
+      <w:r>
+        <w:rPr>
+          <w:rFonts w:ascii="Arial" w:hAnsi="Arial" w:cs="Arial"/>
+          <w:b/>
+          <w:color w:val="061539"/>
+          <w:sz w:val="20"/>
+          <w:szCs w:val="20"/>
+        </w:rPr>
+        <w:t>Miway</w:t>
+      </w:r>
+      <w:proofErr w:type="spellEnd"/>
+      <w:r>
+        <w:rPr>
+          <w:rFonts w:ascii="Arial" w:hAnsi="Arial" w:cs="Arial"/>
+          <w:b/>
+          <w:color w:val="061539"/>
+          <w:sz w:val="20"/>
+          <w:szCs w:val="20"/>
+        </w:rPr>
+        <w:t xml:space="preserve"> (</w:t>
+      </w:r>
+      <w:r>
+        <w:rPr>
+          <w:rFonts w:ascii="Arial" w:hAnsi="Arial" w:cs="Arial"/>
+          <w:b/>
+          <w:color w:val="061539"/>
+          <w:sz w:val="20"/>
+          <w:szCs w:val="20"/>
+        </w:rPr>
+        <w:t>Document Developer</w:t>
+      </w:r>
+      <w:r>
+        <w:rPr>
+          <w:rFonts w:ascii="Arial" w:hAnsi="Arial" w:cs="Arial"/>
+          <w:b/>
+          <w:color w:val="061539"/>
+          <w:sz w:val="20"/>
+          <w:szCs w:val="20"/>
+        </w:rPr>
+        <w:t>)</w:t>
       </w:r>
       <w:r>
         <w:rPr>
@@ -694,20 +1472,38 @@
           <w:sz w:val="20"/>
           <w:szCs w:val="20"/>
         </w:rPr>
-        <w:t>February 2018 – Current</w:t>
-      </w:r>
-    </w:p>
-    <w:p>
-      <w:pPr>
-        <w:shd w:val="clear" w:color="auto" w:fill="FFFFFF"/>
-        <w:spacing w:after="0" w:line="360" w:lineRule="auto"/>
+        <w:t>O</w:t>
+      </w:r>
+      <w:r>
+        <w:rPr>
+          <w:rFonts w:ascii="Arial" w:hAnsi="Arial" w:cs="Arial"/>
+          <w:color w:val="A5A5A5" w:themeColor="accent3"/>
+          <w:sz w:val="20"/>
+          <w:szCs w:val="20"/>
+        </w:rPr>
+        <w:t>ct 2013 – Feb 2015</w:t>
+      </w:r>
+    </w:p>
+    <w:p>
+      <w:pPr>
+        <w:pStyle w:val="Standard"/>
+        <w:spacing w:line="360" w:lineRule="auto"/>
         <w:jc w:val="both"/>
         <w:rPr>
-          <w:rFonts w:ascii="Arial" w:eastAsia="Times New Roman" w:hAnsi="Arial" w:cs="Arial"/>
+          <w:rFonts w:ascii="Arial" w:hAnsi="Arial" w:cs="Arial"/>
           <w:color w:val="061539"/>
           <w:sz w:val="20"/>
           <w:szCs w:val="20"/>
           <w:lang w:eastAsia="en-ZA"/>
+        </w:rPr>
+      </w:pPr>
+      <w:bookmarkStart w:id="1" w:name="_Hlk511919729"/>
+      <w:r>
+        <w:rPr>
+          <w:rFonts w:ascii="Arial" w:hAnsi="Arial" w:cs="Arial"/>
+          <w:color w:val="061539"/>
+          <w:sz w:val="20"/>
+          <w:szCs w:val="20"/>
           <w14:textFill>
             <w14:solidFill>
               <w14:srgbClr w14:val="061539">
@@ -716,78 +1512,12 @@
             </w14:solidFill>
           </w14:textFill>
         </w:rPr>
-      </w:pPr>
-      <w:r>
-        <w:rPr>
-          <w:rFonts w:ascii="Arial" w:eastAsia="Times New Roman" w:hAnsi="Arial" w:cs="Arial"/>
-          <w:color w:val="061539"/>
-          <w:sz w:val="20"/>
-          <w:szCs w:val="20"/>
-          <w:lang w:eastAsia="en-ZA"/>
-        </w:rPr>
-        <w:t>An app to keep track of movies and tv shows</w:t>
-      </w:r>
-      <w:r>
-        <w:rPr>
-          <w:rFonts w:ascii="Arial" w:eastAsia="Times New Roman" w:hAnsi="Arial" w:cs="Arial"/>
-          <w:color w:val="061539"/>
-          <w:sz w:val="20"/>
-          <w:szCs w:val="20"/>
-          <w:lang w:eastAsia="en-ZA"/>
-        </w:rPr>
-        <w:t xml:space="preserve"> using </w:t>
-      </w:r>
-      <w:r>
-        <w:rPr>
-          <w:rFonts w:ascii="Arial" w:eastAsia="Times New Roman" w:hAnsi="Arial" w:cs="Arial"/>
-          <w:color w:val="061539"/>
-          <w:sz w:val="20"/>
-          <w:szCs w:val="20"/>
-          <w:lang w:eastAsia="en-ZA"/>
-        </w:rPr>
-        <w:t xml:space="preserve">React.js, CSS, Tachyons, </w:t>
+        <w:t xml:space="preserve">I worked for </w:t>
       </w:r>
       <w:proofErr w:type="spellStart"/>
       <w:r>
         <w:rPr>
-          <w:rFonts w:ascii="Arial" w:eastAsia="Times New Roman" w:hAnsi="Arial" w:cs="Arial"/>
-          <w:color w:val="061539"/>
-          <w:sz w:val="20"/>
-          <w:szCs w:val="20"/>
-          <w:lang w:eastAsia="en-ZA"/>
-        </w:rPr>
-        <w:t>Moviedb</w:t>
-      </w:r>
-      <w:proofErr w:type="spellEnd"/>
-      <w:r>
-        <w:rPr>
-          <w:rFonts w:ascii="Arial" w:eastAsia="Times New Roman" w:hAnsi="Arial" w:cs="Arial"/>
-          <w:color w:val="061539"/>
-          <w:sz w:val="20"/>
-          <w:szCs w:val="20"/>
-          <w:lang w:eastAsia="en-ZA"/>
-        </w:rPr>
-        <w:t xml:space="preserve"> </w:t>
-      </w:r>
-      <w:r>
-        <w:rPr>
-          <w:rFonts w:ascii="Arial" w:eastAsia="Times New Roman" w:hAnsi="Arial" w:cs="Arial"/>
-          <w:color w:val="061539"/>
-          <w:sz w:val="20"/>
-          <w:szCs w:val="20"/>
-          <w:lang w:eastAsia="en-ZA"/>
-        </w:rPr>
-        <w:t>API, PostgreSQL</w:t>
-      </w:r>
-    </w:p>
-    <w:p>
-      <w:pPr>
-        <w:pStyle w:val="Standard"/>
-        <w:spacing w:line="360" w:lineRule="auto"/>
-        <w:jc w:val="both"/>
-        <w:rPr>
-          <w:rFonts w:ascii="Arial" w:hAnsi="Arial" w:cs="Arial"/>
-          <w:b/>
+          <w:rFonts w:ascii="Arial" w:hAnsi="Arial" w:cs="Arial"/>
           <w:color w:val="061539"/>
           <w:sz w:val="20"/>
           <w:szCs w:val="20"/>
@@ -799,60 +1529,15 @@
             </w14:solidFill>
           </w14:textFill>
         </w:rPr>
-      </w:pPr>
-    </w:p>
-    <w:p>
-      <w:pPr>
-        <w:pStyle w:val="Standard"/>
-        <w:spacing w:line="360" w:lineRule="auto"/>
-        <w:jc w:val="both"/>
-        <w:rPr>
-          <w:rFonts w:ascii="Arial" w:hAnsi="Arial" w:cs="Arial"/>
-          <w:color w:val="061539"/>
-          <w:sz w:val="20"/>
-          <w:szCs w:val="20"/>
-        </w:rPr>
-      </w:pPr>
-      <w:r>
-        <w:rPr>
-          <w:rFonts w:ascii="Arial" w:hAnsi="Arial" w:cs="Arial"/>
-          <w:b/>
-          <w:color w:val="061539"/>
-          <w:sz w:val="20"/>
-          <w:szCs w:val="20"/>
-        </w:rPr>
-        <w:t>Goal Achiever</w:t>
-      </w:r>
-      <w:r>
-        <w:rPr>
-          <w:rFonts w:ascii="Arial" w:hAnsi="Arial" w:cs="Arial"/>
-          <w:color w:val="061539"/>
-          <w:sz w:val="20"/>
-          <w:szCs w:val="20"/>
-        </w:rPr>
-        <w:t xml:space="preserve"> </w:t>
-      </w:r>
-      <w:r>
-        <w:rPr>
-          <w:rFonts w:ascii="Arial" w:hAnsi="Arial" w:cs="Arial"/>
-          <w:color w:val="A5A5A5" w:themeColor="accent3"/>
-          <w:sz w:val="20"/>
-          <w:szCs w:val="20"/>
-        </w:rPr>
-        <w:t>October 2017 – December 2017</w:t>
-      </w:r>
-    </w:p>
-    <w:p>
-      <w:pPr>
-        <w:shd w:val="clear" w:color="auto" w:fill="FFFFFF"/>
-        <w:spacing w:after="0" w:line="360" w:lineRule="auto"/>
-        <w:jc w:val="both"/>
-        <w:rPr>
-          <w:rFonts w:ascii="Arial" w:eastAsia="Times New Roman" w:hAnsi="Arial" w:cs="Arial"/>
-          <w:color w:val="061539"/>
-          <w:sz w:val="20"/>
-          <w:szCs w:val="20"/>
-          <w:lang w:eastAsia="en-ZA"/>
+        <w:t>MiWay</w:t>
+      </w:r>
+      <w:proofErr w:type="spellEnd"/>
+      <w:r>
+        <w:rPr>
+          <w:rFonts w:ascii="Arial" w:hAnsi="Arial" w:cs="Arial"/>
+          <w:color w:val="061539"/>
+          <w:sz w:val="20"/>
+          <w:szCs w:val="20"/>
           <w14:textFill>
             <w14:solidFill>
               <w14:srgbClr w14:val="061539">
@@ -861,95 +1546,14 @@
             </w14:solidFill>
           </w14:textFill>
         </w:rPr>
-      </w:pPr>
-      <w:r>
-        <w:rPr>
-          <w:rFonts w:ascii="Arial" w:eastAsia="Times New Roman" w:hAnsi="Arial" w:cs="Arial"/>
-          <w:color w:val="061539"/>
-          <w:sz w:val="20"/>
-          <w:szCs w:val="20"/>
-          <w:lang w:eastAsia="en-ZA"/>
-        </w:rPr>
-        <w:t>An app</w:t>
-      </w:r>
-      <w:r>
-        <w:rPr>
-          <w:rFonts w:ascii="Arial" w:eastAsia="Times New Roman" w:hAnsi="Arial" w:cs="Arial"/>
-          <w:color w:val="061539"/>
-          <w:sz w:val="20"/>
-          <w:szCs w:val="20"/>
-          <w:lang w:eastAsia="en-ZA"/>
-        </w:rPr>
-        <w:t xml:space="preserve"> created for my personal use</w:t>
-      </w:r>
-      <w:r>
-        <w:rPr>
-          <w:rFonts w:ascii="Arial" w:eastAsia="Times New Roman" w:hAnsi="Arial" w:cs="Arial"/>
-          <w:color w:val="061539"/>
-          <w:sz w:val="20"/>
-          <w:szCs w:val="20"/>
-          <w:lang w:eastAsia="en-ZA"/>
-        </w:rPr>
-        <w:t xml:space="preserve"> </w:t>
-      </w:r>
-      <w:r>
-        <w:rPr>
-          <w:rFonts w:ascii="Arial" w:eastAsia="Times New Roman" w:hAnsi="Arial" w:cs="Arial"/>
-          <w:color w:val="061539"/>
-          <w:sz w:val="20"/>
-          <w:szCs w:val="20"/>
-          <w:lang w:eastAsia="en-ZA"/>
-        </w:rPr>
-        <w:t xml:space="preserve">only </w:t>
-      </w:r>
-      <w:r>
-        <w:rPr>
-          <w:rFonts w:ascii="Arial" w:eastAsia="Times New Roman" w:hAnsi="Arial" w:cs="Arial"/>
-          <w:color w:val="061539"/>
-          <w:sz w:val="20"/>
-          <w:szCs w:val="20"/>
-          <w:lang w:eastAsia="en-ZA"/>
-        </w:rPr>
-        <w:t xml:space="preserve">to </w:t>
-      </w:r>
-      <w:r>
-        <w:rPr>
-          <w:rFonts w:ascii="Arial" w:eastAsia="Times New Roman" w:hAnsi="Arial" w:cs="Arial"/>
-          <w:color w:val="061539"/>
-          <w:sz w:val="20"/>
-          <w:szCs w:val="20"/>
-          <w:lang w:eastAsia="en-ZA"/>
-        </w:rPr>
-        <w:t xml:space="preserve">keep track of </w:t>
-      </w:r>
-      <w:r>
-        <w:rPr>
-          <w:rFonts w:ascii="Arial" w:eastAsia="Times New Roman" w:hAnsi="Arial" w:cs="Arial"/>
-          <w:color w:val="061539"/>
-          <w:sz w:val="20"/>
-          <w:szCs w:val="20"/>
-          <w:lang w:eastAsia="en-ZA"/>
-        </w:rPr>
-        <w:t xml:space="preserve">tasks, goals, time spent on each task as well as whether a goal has been reached </w:t>
-      </w:r>
-      <w:proofErr w:type="gramStart"/>
-      <w:r>
-        <w:rPr>
-          <w:rFonts w:ascii="Arial" w:eastAsia="Times New Roman" w:hAnsi="Arial" w:cs="Arial"/>
-          <w:color w:val="061539"/>
-          <w:sz w:val="20"/>
-          <w:szCs w:val="20"/>
-          <w:lang w:eastAsia="en-ZA"/>
-        </w:rPr>
-        <w:t xml:space="preserve">using </w:t>
-      </w:r>
-      <w:r>
-        <w:rPr>
-          <w:rFonts w:ascii="Arial" w:eastAsia="Times New Roman" w:hAnsi="Arial" w:cs="Arial"/>
-          <w:color w:val="061539"/>
-          <w:sz w:val="20"/>
-          <w:szCs w:val="20"/>
-          <w:lang w:eastAsia="en-ZA"/>
+        <w:t xml:space="preserve"> u</w:t>
+      </w:r>
+      <w:r>
+        <w:rPr>
+          <w:rFonts w:ascii="Arial" w:hAnsi="Arial" w:cs="Arial"/>
+          <w:color w:val="061539"/>
+          <w:sz w:val="20"/>
+          <w:szCs w:val="20"/>
           <w14:textFill>
             <w14:solidFill>
               <w14:srgbClr w14:val="061539">
@@ -958,744 +1562,94 @@
             </w14:solidFill>
           </w14:textFill>
         </w:rPr>
-        <w:t xml:space="preserve"> </w:t>
-      </w:r>
-      <w:r>
-        <w:rPr>
-          <w:rFonts w:ascii="Arial" w:eastAsia="Times New Roman" w:hAnsi="Arial" w:cs="Arial"/>
+        <w:t xml:space="preserve">sing </w:t>
+      </w:r>
+      <w:r>
+        <w:rPr>
+          <w:rFonts w:ascii="Arial" w:hAnsi="Arial" w:cs="Arial"/>
+          <w:color w:val="061539"/>
+          <w:sz w:val="20"/>
+          <w:szCs w:val="20"/>
+        </w:rPr>
+        <w:t>XF Designer to design Policy Schedules</w:t>
+      </w:r>
+      <w:r>
+        <w:rPr>
+          <w:rFonts w:ascii="Arial" w:hAnsi="Arial" w:cs="Arial"/>
+          <w:color w:val="061539"/>
+          <w:sz w:val="20"/>
+          <w:szCs w:val="20"/>
+        </w:rPr>
+        <w:t xml:space="preserve"> as well as</w:t>
+      </w:r>
+      <w:r>
+        <w:rPr>
+          <w:rFonts w:ascii="Arial" w:hAnsi="Arial" w:cs="Arial"/>
+          <w:color w:val="061539"/>
+          <w:sz w:val="20"/>
+          <w:szCs w:val="20"/>
+        </w:rPr>
+        <w:t xml:space="preserve"> letters. XF Designer uses logic to build conditions in the policy schedule so that it is customized and display only the relevant information which applies to certain customers and certain options etc.</w:t>
+      </w:r>
+      <w:r>
+        <w:rPr>
+          <w:rFonts w:ascii="Arial" w:hAnsi="Arial" w:cs="Arial"/>
+          <w:color w:val="061539"/>
+          <w:sz w:val="20"/>
+          <w:szCs w:val="20"/>
+        </w:rPr>
+        <w:t xml:space="preserve"> I used </w:t>
+      </w:r>
+      <w:r>
+        <w:rPr>
+          <w:rFonts w:ascii="Arial" w:hAnsi="Arial" w:cs="Arial"/>
+          <w:color w:val="061539"/>
+          <w:sz w:val="20"/>
+          <w:szCs w:val="20"/>
+        </w:rPr>
+        <w:t>JavaScript to write custom functions in the template</w:t>
+      </w:r>
+      <w:r>
+        <w:rPr>
+          <w:rFonts w:ascii="Arial" w:hAnsi="Arial" w:cs="Arial"/>
+          <w:color w:val="061539"/>
+          <w:sz w:val="20"/>
+          <w:szCs w:val="20"/>
+        </w:rPr>
+        <w:t xml:space="preserve">. I also wrote </w:t>
+      </w:r>
+      <w:r>
+        <w:rPr>
+          <w:rFonts w:ascii="Arial" w:hAnsi="Arial" w:cs="Arial"/>
           <w:color w:val="061539"/>
           <w:sz w:val="20"/>
           <w:szCs w:val="20"/>
           <w:lang w:eastAsia="en-ZA"/>
         </w:rPr>
-        <w:t>ASP.NET</w:t>
-      </w:r>
-      <w:proofErr w:type="gramEnd"/>
-      <w:r>
-        <w:rPr>
-          <w:rFonts w:ascii="Arial" w:eastAsia="Times New Roman" w:hAnsi="Arial" w:cs="Arial"/>
+        <w:t>basic select queries in Oracle to select policy numbers with certain criteria.</w:t>
+      </w:r>
+      <w:bookmarkEnd w:id="1"/>
+      <w:r>
+        <w:rPr>
+          <w:rFonts w:ascii="Arial" w:hAnsi="Arial" w:cs="Arial"/>
           <w:color w:val="061539"/>
           <w:sz w:val="20"/>
           <w:szCs w:val="20"/>
           <w:lang w:eastAsia="en-ZA"/>
         </w:rPr>
-        <w:t xml:space="preserve"> MVC, C#, </w:t>
-      </w:r>
-      <w:proofErr w:type="spellStart"/>
-      <w:r>
-        <w:rPr>
-          <w:rFonts w:ascii="Arial" w:eastAsia="Times New Roman" w:hAnsi="Arial" w:cs="Arial"/>
-          <w:color w:val="061539"/>
-          <w:sz w:val="20"/>
-          <w:szCs w:val="20"/>
-          <w:lang w:eastAsia="en-ZA"/>
-        </w:rPr>
-        <w:t>Enity</w:t>
-      </w:r>
-      <w:proofErr w:type="spellEnd"/>
-      <w:r>
-        <w:rPr>
-          <w:rFonts w:ascii="Arial" w:eastAsia="Times New Roman" w:hAnsi="Arial" w:cs="Arial"/>
-          <w:color w:val="061539"/>
-          <w:sz w:val="20"/>
-          <w:szCs w:val="20"/>
-          <w:lang w:eastAsia="en-ZA"/>
-        </w:rPr>
-        <w:t xml:space="preserve"> Framework, MSSQL, Bootstrap</w:t>
-      </w:r>
-    </w:p>
-    <w:p>
-      <w:pPr>
-        <w:pStyle w:val="Standard"/>
-        <w:spacing w:line="360" w:lineRule="auto"/>
+        <w:t xml:space="preserve">  </w:t>
+      </w:r>
+    </w:p>
+    <w:p>
+      <w:pPr>
+        <w:spacing w:after="0" w:line="360" w:lineRule="auto"/>
         <w:jc w:val="both"/>
         <w:rPr>
           <w:rFonts w:ascii="Arial" w:hAnsi="Arial" w:cs="Arial"/>
-          <w:color w:val="061539"/>
-          <w:sz w:val="20"/>
-          <w:szCs w:val="20"/>
-        </w:rPr>
-      </w:pPr>
-    </w:p>
-    <w:p>
-      <w:pPr>
-        <w:pStyle w:val="Standard"/>
-        <w:spacing w:line="360" w:lineRule="auto"/>
-        <w:jc w:val="both"/>
-        <w:rPr>
-          <w:rFonts w:ascii="Arial" w:hAnsi="Arial" w:cs="Arial"/>
-          <w:b/>
-          <w:color w:val="A5A5A5" w:themeColor="accent3"/>
-          <w:sz w:val="20"/>
-          <w:szCs w:val="20"/>
-        </w:rPr>
-      </w:pPr>
-      <w:r>
-        <w:rPr>
-          <w:rFonts w:ascii="Arial" w:hAnsi="Arial" w:cs="Arial"/>
-          <w:b/>
-          <w:color w:val="061539"/>
-          <w:sz w:val="20"/>
-          <w:szCs w:val="20"/>
-          <w14:textFill>
-            <w14:solidFill>
-              <w14:srgbClr w14:val="061539">
-                <w14:lumMod w14:val="50000"/>
-              </w14:srgbClr>
-            </w14:solidFill>
-          </w14:textFill>
-        </w:rPr>
-        <w:t xml:space="preserve">Cranswick </w:t>
-      </w:r>
-      <w:r>
-        <w:rPr>
-          <w:rFonts w:ascii="Arial" w:hAnsi="Arial" w:cs="Arial"/>
-          <w:b/>
-          <w:color w:val="061539"/>
-          <w:sz w:val="20"/>
-          <w:szCs w:val="20"/>
-          <w14:textFill>
-            <w14:solidFill>
-              <w14:srgbClr w14:val="061539">
-                <w14:lumMod w14:val="50000"/>
-              </w14:srgbClr>
-            </w14:solidFill>
-          </w14:textFill>
-        </w:rPr>
-        <w:t xml:space="preserve">(Jnr Developer) </w:t>
-      </w:r>
-      <w:r>
-        <w:rPr>
-          <w:rFonts w:ascii="Arial" w:hAnsi="Arial" w:cs="Arial"/>
-          <w:color w:val="A5A5A5" w:themeColor="accent3"/>
-          <w:sz w:val="20"/>
-          <w:szCs w:val="20"/>
-        </w:rPr>
-        <w:t>July 2017 – October 2017</w:t>
-      </w:r>
-    </w:p>
-    <w:p>
-      <w:pPr>
-        <w:pStyle w:val="Standard"/>
-        <w:spacing w:line="360" w:lineRule="auto"/>
-        <w:jc w:val="both"/>
-        <w:rPr>
-          <w:rFonts w:ascii="Arial" w:hAnsi="Arial" w:cs="Arial"/>
-          <w:color w:val="061539"/>
-          <w:sz w:val="20"/>
-          <w:szCs w:val="20"/>
-        </w:rPr>
-      </w:pPr>
-      <w:r>
-        <w:rPr>
-          <w:rFonts w:ascii="Arial" w:hAnsi="Arial" w:cs="Arial"/>
-          <w:color w:val="061539"/>
-          <w:sz w:val="20"/>
-          <w:szCs w:val="20"/>
-          <w14:textFill>
-            <w14:solidFill>
-              <w14:srgbClr w14:val="061539">
-                <w14:lumMod w14:val="50000"/>
-              </w14:srgbClr>
-            </w14:solidFill>
-          </w14:textFill>
-        </w:rPr>
-        <w:t>I worked for a</w:t>
-      </w:r>
-      <w:r>
-        <w:rPr>
-          <w:rFonts w:ascii="Arial" w:hAnsi="Arial" w:cs="Arial"/>
-          <w:color w:val="061539"/>
-          <w:sz w:val="20"/>
-          <w:szCs w:val="20"/>
-          <w14:textFill>
-            <w14:solidFill>
-              <w14:srgbClr w14:val="061539">
-                <w14:lumMod w14:val="50000"/>
-              </w14:srgbClr>
-            </w14:solidFill>
-          </w14:textFill>
-        </w:rPr>
-        <w:t xml:space="preserve"> company which </w:t>
-      </w:r>
-      <w:r>
-        <w:rPr>
-          <w:rFonts w:ascii="Arial" w:hAnsi="Arial" w:cs="Arial"/>
-          <w:color w:val="061539"/>
-          <w:sz w:val="20"/>
-          <w:szCs w:val="20"/>
-        </w:rPr>
-        <w:t xml:space="preserve">offers a Warehouse Management System. I added new views/functionality and reports on the system using C#, WinForms, SVN and Crystal Reports. </w:t>
-      </w:r>
-    </w:p>
-    <w:p>
-      <w:pPr>
-        <w:pStyle w:val="Standard"/>
-        <w:spacing w:line="360" w:lineRule="auto"/>
-        <w:jc w:val="both"/>
-        <w:rPr>
-          <w:rFonts w:ascii="Arial" w:hAnsi="Arial" w:cs="Arial"/>
-          <w:color w:val="061539"/>
-          <w:sz w:val="20"/>
-          <w:szCs w:val="20"/>
-        </w:rPr>
-      </w:pPr>
-    </w:p>
-    <w:p>
-      <w:pPr>
-        <w:pStyle w:val="Standard"/>
-        <w:spacing w:line="360" w:lineRule="auto"/>
-        <w:jc w:val="both"/>
-        <w:rPr>
-          <w:rFonts w:ascii="Arial" w:hAnsi="Arial" w:cs="Arial"/>
-          <w:color w:val="A5A5A5" w:themeColor="accent3"/>
-          <w:sz w:val="20"/>
-          <w:szCs w:val="20"/>
-        </w:rPr>
-      </w:pPr>
-      <w:r>
-        <w:rPr>
-          <w:rFonts w:ascii="Arial" w:hAnsi="Arial" w:cs="Arial"/>
-          <w:b/>
-          <w:color w:val="061539"/>
-          <w:sz w:val="20"/>
-          <w:szCs w:val="20"/>
-        </w:rPr>
-        <w:t xml:space="preserve">Personal Finance App </w:t>
-      </w:r>
-      <w:r>
-        <w:rPr>
-          <w:rFonts w:ascii="Arial" w:hAnsi="Arial" w:cs="Arial"/>
-          <w:color w:val="A5A5A5" w:themeColor="accent3"/>
-          <w:sz w:val="20"/>
-          <w:szCs w:val="20"/>
-        </w:rPr>
-        <w:t>July 2016 -</w:t>
-      </w:r>
-      <w:r>
-        <w:rPr>
-          <w:rFonts w:ascii="Arial" w:hAnsi="Arial" w:cs="Arial"/>
-          <w:color w:val="A5A5A5" w:themeColor="accent3"/>
-          <w:sz w:val="20"/>
-          <w:szCs w:val="20"/>
-        </w:rPr>
-        <w:t xml:space="preserve"> D</w:t>
-      </w:r>
-      <w:r>
-        <w:rPr>
-          <w:rFonts w:ascii="Arial" w:hAnsi="Arial" w:cs="Arial"/>
-          <w:color w:val="A5A5A5" w:themeColor="accent3"/>
-          <w:sz w:val="20"/>
-          <w:szCs w:val="20"/>
-        </w:rPr>
-        <w:t>ecember 2016</w:t>
-      </w:r>
-      <w:r>
-        <w:rPr>
-          <w:rFonts w:ascii="Arial" w:hAnsi="Arial" w:cs="Arial"/>
-          <w:color w:val="A5A5A5" w:themeColor="accent3"/>
-          <w:sz w:val="20"/>
-          <w:szCs w:val="20"/>
-        </w:rPr>
-        <w:t xml:space="preserve"> </w:t>
-      </w:r>
-    </w:p>
-    <w:p>
-      <w:pPr>
-        <w:pStyle w:val="Standard"/>
-        <w:spacing w:line="360" w:lineRule="auto"/>
-        <w:jc w:val="both"/>
-        <w:rPr>
-          <w:rFonts w:ascii="Arial" w:hAnsi="Arial" w:cs="Arial"/>
-          <w:color w:val="061539"/>
-          <w:sz w:val="20"/>
-          <w:szCs w:val="20"/>
-          <w:lang w:eastAsia="en-ZA"/>
-          <w14:textFill>
-            <w14:solidFill>
-              <w14:srgbClr w14:val="061539">
-                <w14:lumMod w14:val="50000"/>
-              </w14:srgbClr>
-            </w14:solidFill>
-          </w14:textFill>
-        </w:rPr>
-      </w:pPr>
-      <w:r>
-        <w:rPr>
-          <w:rFonts w:ascii="Arial" w:hAnsi="Arial" w:cs="Arial"/>
-          <w:color w:val="061539"/>
-          <w:sz w:val="20"/>
-          <w:szCs w:val="20"/>
-          <w:lang w:eastAsia="en-ZA"/>
-        </w:rPr>
-        <w:t xml:space="preserve">An app created for my personal use only which </w:t>
-      </w:r>
-      <w:r>
-        <w:rPr>
-          <w:rFonts w:ascii="Arial" w:hAnsi="Arial" w:cs="Arial"/>
-          <w:color w:val="061539"/>
-          <w:sz w:val="20"/>
-          <w:szCs w:val="20"/>
-          <w:lang w:eastAsia="en-ZA"/>
-        </w:rPr>
-        <w:t xml:space="preserve">serves as a budget as well as personal </w:t>
-      </w:r>
-      <w:r>
-        <w:rPr>
-          <w:rFonts w:ascii="Arial" w:hAnsi="Arial" w:cs="Arial"/>
-          <w:color w:val="061539"/>
-          <w:sz w:val="20"/>
-          <w:szCs w:val="20"/>
-          <w:lang w:eastAsia="en-ZA"/>
-        </w:rPr>
-        <w:t>bookkeeping</w:t>
-      </w:r>
-      <w:r>
-        <w:rPr>
-          <w:rFonts w:ascii="Arial" w:hAnsi="Arial" w:cs="Arial"/>
-          <w:color w:val="061539"/>
-          <w:sz w:val="20"/>
-          <w:szCs w:val="20"/>
-          <w:lang w:eastAsia="en-ZA"/>
-        </w:rPr>
-        <w:t xml:space="preserve"> system</w:t>
-      </w:r>
-      <w:r>
-        <w:rPr>
-          <w:rFonts w:ascii="Arial" w:hAnsi="Arial" w:cs="Arial"/>
-          <w:color w:val="061539"/>
-          <w:sz w:val="20"/>
-          <w:szCs w:val="20"/>
-          <w:lang w:eastAsia="en-ZA"/>
-        </w:rPr>
-        <w:t xml:space="preserve"> where </w:t>
-      </w:r>
-      <w:r>
-        <w:rPr>
-          <w:rFonts w:ascii="Arial" w:hAnsi="Arial" w:cs="Arial"/>
-          <w:color w:val="061539"/>
-          <w:sz w:val="20"/>
-          <w:szCs w:val="20"/>
-          <w:lang w:eastAsia="en-ZA"/>
-        </w:rPr>
-        <w:t>I</w:t>
-      </w:r>
-      <w:r>
-        <w:rPr>
-          <w:rFonts w:ascii="Arial" w:hAnsi="Arial" w:cs="Arial"/>
-          <w:color w:val="061539"/>
-          <w:sz w:val="20"/>
-          <w:szCs w:val="20"/>
-          <w:lang w:eastAsia="en-ZA"/>
-        </w:rPr>
-        <w:t xml:space="preserve"> can process all </w:t>
-      </w:r>
-      <w:r>
-        <w:rPr>
-          <w:rFonts w:ascii="Arial" w:hAnsi="Arial" w:cs="Arial"/>
-          <w:color w:val="061539"/>
-          <w:sz w:val="20"/>
-          <w:szCs w:val="20"/>
-          <w:lang w:eastAsia="en-ZA"/>
-        </w:rPr>
-        <w:t>income</w:t>
-      </w:r>
-      <w:r>
-        <w:rPr>
-          <w:rFonts w:ascii="Arial" w:hAnsi="Arial" w:cs="Arial"/>
-          <w:color w:val="061539"/>
-          <w:sz w:val="20"/>
-          <w:szCs w:val="20"/>
-          <w:lang w:eastAsia="en-ZA"/>
-        </w:rPr>
-        <w:t>,</w:t>
-      </w:r>
-      <w:r>
-        <w:rPr>
-          <w:rFonts w:ascii="Arial" w:hAnsi="Arial" w:cs="Arial"/>
-          <w:color w:val="061539"/>
-          <w:sz w:val="20"/>
-          <w:szCs w:val="20"/>
-          <w:lang w:eastAsia="en-ZA"/>
-        </w:rPr>
-        <w:t xml:space="preserve"> expenses</w:t>
-      </w:r>
-      <w:r>
-        <w:rPr>
-          <w:rFonts w:ascii="Arial" w:hAnsi="Arial" w:cs="Arial"/>
-          <w:color w:val="061539"/>
-          <w:sz w:val="20"/>
-          <w:szCs w:val="20"/>
-          <w:lang w:eastAsia="en-ZA"/>
-        </w:rPr>
-        <w:t xml:space="preserve">, </w:t>
-      </w:r>
-      <w:r>
-        <w:rPr>
-          <w:rFonts w:ascii="Arial" w:hAnsi="Arial" w:cs="Arial"/>
-          <w:color w:val="061539"/>
-          <w:sz w:val="20"/>
-          <w:szCs w:val="20"/>
-          <w:lang w:eastAsia="en-ZA"/>
-        </w:rPr>
-        <w:t>a</w:t>
-      </w:r>
-      <w:r>
-        <w:rPr>
-          <w:rFonts w:ascii="Arial" w:hAnsi="Arial" w:cs="Arial"/>
-          <w:color w:val="061539"/>
-          <w:sz w:val="20"/>
-          <w:szCs w:val="20"/>
-          <w:lang w:eastAsia="en-ZA"/>
-        </w:rPr>
-        <w:t xml:space="preserve">ssets and </w:t>
-      </w:r>
-      <w:r>
-        <w:rPr>
-          <w:rFonts w:ascii="Arial" w:hAnsi="Arial" w:cs="Arial"/>
-          <w:color w:val="061539"/>
-          <w:sz w:val="20"/>
-          <w:szCs w:val="20"/>
-          <w:lang w:eastAsia="en-ZA"/>
-        </w:rPr>
-        <w:t>l</w:t>
-      </w:r>
-      <w:r>
-        <w:rPr>
-          <w:rFonts w:ascii="Arial" w:hAnsi="Arial" w:cs="Arial"/>
-          <w:color w:val="061539"/>
-          <w:sz w:val="20"/>
-          <w:szCs w:val="20"/>
-          <w:lang w:eastAsia="en-ZA"/>
-        </w:rPr>
-        <w:t>iabilities</w:t>
-      </w:r>
-      <w:r>
-        <w:rPr>
-          <w:rFonts w:ascii="Arial" w:hAnsi="Arial" w:cs="Arial"/>
-          <w:color w:val="061539"/>
-          <w:sz w:val="20"/>
-          <w:szCs w:val="20"/>
-          <w:lang w:eastAsia="en-ZA"/>
-          <w14:textFill>
-            <w14:solidFill>
-              <w14:srgbClr w14:val="061539">
-                <w14:lumMod w14:val="50000"/>
-              </w14:srgbClr>
-            </w14:solidFill>
-          </w14:textFill>
-        </w:rPr>
-        <w:t xml:space="preserve">. </w:t>
-      </w:r>
-      <w:r>
-        <w:rPr>
-          <w:rFonts w:ascii="Arial" w:hAnsi="Arial" w:cs="Arial"/>
-          <w:color w:val="061539"/>
-          <w:sz w:val="20"/>
-          <w:szCs w:val="20"/>
-          <w:lang w:eastAsia="en-ZA"/>
-        </w:rPr>
-        <w:t xml:space="preserve">ASP.NET MVC, C#, </w:t>
-      </w:r>
-      <w:proofErr w:type="spellStart"/>
-      <w:r>
-        <w:rPr>
-          <w:rFonts w:ascii="Arial" w:hAnsi="Arial" w:cs="Arial"/>
-          <w:color w:val="061539"/>
-          <w:sz w:val="20"/>
-          <w:szCs w:val="20"/>
-          <w:lang w:eastAsia="en-ZA"/>
-        </w:rPr>
-        <w:t>Enity</w:t>
-      </w:r>
-      <w:proofErr w:type="spellEnd"/>
-      <w:r>
-        <w:rPr>
-          <w:rFonts w:ascii="Arial" w:hAnsi="Arial" w:cs="Arial"/>
-          <w:color w:val="061539"/>
-          <w:sz w:val="20"/>
-          <w:szCs w:val="20"/>
-          <w:lang w:eastAsia="en-ZA"/>
-        </w:rPr>
-        <w:t xml:space="preserve"> Frame</w:t>
-      </w:r>
-      <w:bookmarkStart w:id="0" w:name="_GoBack"/>
-      <w:bookmarkEnd w:id="0"/>
-      <w:r>
-        <w:rPr>
-          <w:rFonts w:ascii="Arial" w:hAnsi="Arial" w:cs="Arial"/>
-          <w:color w:val="061539"/>
-          <w:sz w:val="20"/>
-          <w:szCs w:val="20"/>
-          <w:lang w:eastAsia="en-ZA"/>
-        </w:rPr>
-        <w:t>work, MSSQL, Bootstrap</w:t>
-      </w:r>
-    </w:p>
-    <w:p>
-      <w:pPr>
-        <w:pStyle w:val="Standard"/>
-        <w:spacing w:line="360" w:lineRule="auto"/>
-        <w:jc w:val="both"/>
-        <w:rPr>
-          <w:rFonts w:ascii="Arial" w:hAnsi="Arial" w:cs="Arial"/>
-          <w:color w:val="061539"/>
-          <w:sz w:val="20"/>
-          <w:szCs w:val="20"/>
-        </w:rPr>
-      </w:pPr>
-    </w:p>
-    <w:p>
-      <w:pPr>
-        <w:pStyle w:val="Standard"/>
-        <w:spacing w:line="360" w:lineRule="auto"/>
-        <w:jc w:val="both"/>
-        <w:rPr>
-          <w:rFonts w:ascii="Arial" w:hAnsi="Arial" w:cs="Arial"/>
-          <w:color w:val="A5A5A5" w:themeColor="accent3"/>
-          <w:sz w:val="20"/>
-          <w:szCs w:val="20"/>
-        </w:rPr>
-      </w:pPr>
-      <w:proofErr w:type="spellStart"/>
-      <w:r>
-        <w:rPr>
-          <w:rFonts w:ascii="Arial" w:hAnsi="Arial" w:cs="Arial"/>
-          <w:b/>
-          <w:color w:val="061539"/>
-          <w:sz w:val="20"/>
-          <w:szCs w:val="20"/>
-        </w:rPr>
-        <w:t>Miway</w:t>
-      </w:r>
-      <w:proofErr w:type="spellEnd"/>
-      <w:r>
-        <w:rPr>
-          <w:rFonts w:ascii="Arial" w:hAnsi="Arial" w:cs="Arial"/>
-          <w:b/>
-          <w:color w:val="061539"/>
-          <w:sz w:val="20"/>
-          <w:szCs w:val="20"/>
-        </w:rPr>
-        <w:t xml:space="preserve"> (</w:t>
-      </w:r>
-      <w:r>
-        <w:rPr>
-          <w:rFonts w:ascii="Arial" w:hAnsi="Arial" w:cs="Arial"/>
-          <w:b/>
-          <w:color w:val="061539"/>
-          <w:sz w:val="20"/>
-          <w:szCs w:val="20"/>
-        </w:rPr>
-        <w:t>Document Developer</w:t>
-      </w:r>
-      <w:r>
-        <w:rPr>
-          <w:rFonts w:ascii="Arial" w:hAnsi="Arial" w:cs="Arial"/>
-          <w:b/>
-          <w:color w:val="061539"/>
-          <w:sz w:val="20"/>
-          <w:szCs w:val="20"/>
-        </w:rPr>
-        <w:t>)</w:t>
-      </w:r>
-      <w:r>
-        <w:rPr>
-          <w:rFonts w:ascii="Arial" w:hAnsi="Arial" w:cs="Arial"/>
-          <w:color w:val="061539"/>
-          <w:sz w:val="20"/>
-          <w:szCs w:val="20"/>
-        </w:rPr>
-        <w:t xml:space="preserve"> </w:t>
-      </w:r>
-      <w:r>
-        <w:rPr>
-          <w:rFonts w:ascii="Arial" w:hAnsi="Arial" w:cs="Arial"/>
-          <w:color w:val="A5A5A5" w:themeColor="accent3"/>
-          <w:sz w:val="20"/>
-          <w:szCs w:val="20"/>
-        </w:rPr>
-        <w:t>O</w:t>
-      </w:r>
-      <w:r>
-        <w:rPr>
-          <w:rFonts w:ascii="Arial" w:hAnsi="Arial" w:cs="Arial"/>
-          <w:color w:val="A5A5A5" w:themeColor="accent3"/>
-          <w:sz w:val="20"/>
-          <w:szCs w:val="20"/>
-        </w:rPr>
-        <w:t>ct 2013 – Feb 2015</w:t>
-      </w:r>
-    </w:p>
-    <w:p>
-      <w:pPr>
-        <w:pStyle w:val="Standard"/>
-        <w:spacing w:line="360" w:lineRule="auto"/>
-        <w:jc w:val="both"/>
-        <w:rPr>
-          <w:rFonts w:ascii="Arial" w:hAnsi="Arial" w:cs="Arial"/>
-          <w:color w:val="061539"/>
-          <w:sz w:val="20"/>
-          <w:szCs w:val="20"/>
-          <w:lang w:eastAsia="en-ZA"/>
-        </w:rPr>
-      </w:pPr>
-      <w:r>
-        <w:rPr>
-          <w:rFonts w:ascii="Arial" w:hAnsi="Arial" w:cs="Arial"/>
-          <w:color w:val="061539"/>
-          <w:sz w:val="20"/>
-          <w:szCs w:val="20"/>
-          <w14:textFill>
-            <w14:solidFill>
-              <w14:srgbClr w14:val="061539">
-                <w14:lumMod w14:val="50000"/>
-              </w14:srgbClr>
-            </w14:solidFill>
-          </w14:textFill>
-        </w:rPr>
-        <w:t xml:space="preserve">I worked for </w:t>
-      </w:r>
-      <w:proofErr w:type="spellStart"/>
-      <w:r>
-        <w:rPr>
-          <w:rFonts w:ascii="Arial" w:hAnsi="Arial" w:cs="Arial"/>
-          <w:color w:val="061539"/>
-          <w:sz w:val="20"/>
-          <w:szCs w:val="20"/>
-          <w14:textFill>
-            <w14:solidFill>
-              <w14:srgbClr w14:val="061539">
-                <w14:lumMod w14:val="50000"/>
-              </w14:srgbClr>
-            </w14:solidFill>
-          </w14:textFill>
-        </w:rPr>
-        <w:t>MiWay</w:t>
-      </w:r>
-      <w:proofErr w:type="spellEnd"/>
-      <w:r>
-        <w:rPr>
-          <w:rFonts w:ascii="Arial" w:hAnsi="Arial" w:cs="Arial"/>
-          <w:color w:val="061539"/>
-          <w:sz w:val="20"/>
-          <w:szCs w:val="20"/>
-          <w14:textFill>
-            <w14:solidFill>
-              <w14:srgbClr w14:val="061539">
-                <w14:lumMod w14:val="50000"/>
-              </w14:srgbClr>
-            </w14:solidFill>
-          </w14:textFill>
-        </w:rPr>
-        <w:t xml:space="preserve"> u</w:t>
-      </w:r>
-      <w:r>
-        <w:rPr>
-          <w:rFonts w:ascii="Arial" w:hAnsi="Arial" w:cs="Arial"/>
-          <w:color w:val="061539"/>
-          <w:sz w:val="20"/>
-          <w:szCs w:val="20"/>
-          <w14:textFill>
-            <w14:solidFill>
-              <w14:srgbClr w14:val="061539">
-                <w14:lumMod w14:val="50000"/>
-              </w14:srgbClr>
-            </w14:solidFill>
-          </w14:textFill>
-        </w:rPr>
-        <w:t xml:space="preserve">sing </w:t>
-      </w:r>
-      <w:r>
-        <w:rPr>
-          <w:rFonts w:ascii="Arial" w:hAnsi="Arial" w:cs="Arial"/>
-          <w:color w:val="061539"/>
-          <w:sz w:val="20"/>
-          <w:szCs w:val="20"/>
-        </w:rPr>
-        <w:t>XF Designer to design Policy Schedules</w:t>
-      </w:r>
-      <w:r>
-        <w:rPr>
-          <w:rFonts w:ascii="Arial" w:hAnsi="Arial" w:cs="Arial"/>
-          <w:color w:val="061539"/>
-          <w:sz w:val="20"/>
-          <w:szCs w:val="20"/>
-        </w:rPr>
-        <w:t xml:space="preserve"> as well as</w:t>
-      </w:r>
-      <w:r>
-        <w:rPr>
-          <w:rFonts w:ascii="Arial" w:hAnsi="Arial" w:cs="Arial"/>
-          <w:color w:val="061539"/>
-          <w:sz w:val="20"/>
-          <w:szCs w:val="20"/>
-        </w:rPr>
-        <w:t xml:space="preserve"> letters. XF Designer uses logic to build conditions in the policy schedule so that it is customized and display only the relevant information which applies to certain customers and certain options etc.</w:t>
-      </w:r>
-      <w:r>
-        <w:rPr>
-          <w:rFonts w:ascii="Arial" w:hAnsi="Arial" w:cs="Arial"/>
-          <w:color w:val="061539"/>
-          <w:sz w:val="20"/>
-          <w:szCs w:val="20"/>
-        </w:rPr>
-        <w:t xml:space="preserve"> I used </w:t>
-      </w:r>
-      <w:r>
-        <w:rPr>
-          <w:rFonts w:ascii="Arial" w:hAnsi="Arial" w:cs="Arial"/>
-          <w:color w:val="061539"/>
-          <w:sz w:val="20"/>
-          <w:szCs w:val="20"/>
-        </w:rPr>
-        <w:t>JavaScript to write custom functions in the template</w:t>
-      </w:r>
-      <w:r>
-        <w:rPr>
-          <w:rFonts w:ascii="Arial" w:hAnsi="Arial" w:cs="Arial"/>
-          <w:color w:val="061539"/>
-          <w:sz w:val="20"/>
-          <w:szCs w:val="20"/>
-        </w:rPr>
-        <w:t xml:space="preserve">. I also wrote </w:t>
-      </w:r>
-      <w:r>
-        <w:rPr>
-          <w:rFonts w:ascii="Arial" w:hAnsi="Arial" w:cs="Arial"/>
-          <w:color w:val="061539"/>
-          <w:sz w:val="20"/>
-          <w:szCs w:val="20"/>
-          <w:lang w:eastAsia="en-ZA"/>
-        </w:rPr>
-        <w:t xml:space="preserve">basic select queries in Oracle to select policy numbers with certain criteria.  </w:t>
-      </w:r>
-    </w:p>
-    <w:p>
-      <w:pPr>
-        <w:pStyle w:val="Standard"/>
-        <w:spacing w:line="360" w:lineRule="auto"/>
-        <w:jc w:val="both"/>
-        <w:rPr>
-          <w:rFonts w:ascii="Arial" w:hAnsi="Arial" w:cs="Arial"/>
-          <w:color w:val="061539"/>
-          <w:sz w:val="20"/>
-          <w:szCs w:val="20"/>
-          <w:lang w:eastAsia="en-ZA"/>
-        </w:rPr>
-      </w:pPr>
-    </w:p>
-    <w:p>
-      <w:pPr>
-        <w:pStyle w:val="Standard"/>
-        <w:spacing w:line="360" w:lineRule="auto"/>
-        <w:jc w:val="both"/>
-        <w:rPr>
-          <w:rFonts w:ascii="Arial" w:hAnsi="Arial" w:cs="Arial"/>
-          <w:color w:val="061539"/>
-          <w:sz w:val="20"/>
-          <w:szCs w:val="20"/>
-          <w:lang w:eastAsia="en-ZA"/>
+          <w:b/>
+          <w:color w:val="7887AB"/>
+          <w:sz w:val="24"/>
+          <w:szCs w:val="24"/>
         </w:rPr>
       </w:pPr>
     </w:p>
@@ -2059,48 +2013,25 @@
       <w:r>
         <w:rPr>
           <w:rFonts w:ascii="Arial" w:hAnsi="Arial" w:cs="Arial"/>
+          <w:b/>
           <w:color w:val="061539"/>
           <w:sz w:val="20"/>
           <w:szCs w:val="20"/>
           <w:shd w:val="clear" w:color="auto" w:fill="FFFFFF"/>
-          <w14:textFill>
-            <w14:solidFill>
-              <w14:srgbClr w14:val="061539">
-                <w14:lumMod w14:val="50000"/>
-              </w14:srgbClr>
-            </w14:solidFill>
-          </w14:textFill>
-        </w:rPr>
-        <w:t>J</w:t>
-      </w:r>
-      <w:r>
-        <w:rPr>
-          <w:rFonts w:ascii="Arial" w:hAnsi="Arial" w:cs="Arial"/>
+        </w:rPr>
+        <w:t>The Complete Web Developer 2018:</w:t>
+      </w:r>
+      <w:r>
+        <w:rPr>
+          <w:rFonts w:ascii="Arial" w:hAnsi="Arial" w:cs="Arial"/>
+          <w:b/>
           <w:color w:val="061539"/>
           <w:sz w:val="20"/>
           <w:szCs w:val="20"/>
           <w:shd w:val="clear" w:color="auto" w:fill="FFFFFF"/>
         </w:rPr>
-        <w:t>anuary 2018 – February 2018</w:t>
-      </w:r>
-    </w:p>
-    <w:p>
-      <w:pPr>
-        <w:pStyle w:val="Standard"/>
-        <w:tabs>
-          <w:tab w:val="left" w:pos="3960"/>
-        </w:tabs>
-        <w:spacing w:line="360" w:lineRule="auto"/>
-        <w:jc w:val="both"/>
-        <w:rPr>
-          <w:rFonts w:ascii="Arial" w:hAnsi="Arial" w:cs="Arial"/>
-          <w:b/>
-          <w:color w:val="061539"/>
-          <w:sz w:val="20"/>
-          <w:szCs w:val="20"/>
-          <w:lang w:val="en-US"/>
-        </w:rPr>
-      </w:pPr>
+        <w:t xml:space="preserve"> </w:t>
+      </w:r>
       <w:r>
         <w:rPr>
           <w:rFonts w:ascii="Arial" w:hAnsi="Arial" w:cs="Arial"/>
@@ -2110,9 +2041,8 @@
           <w:szCs w:val="20"/>
           <w:shd w:val="clear" w:color="auto" w:fill="FFFFFF"/>
         </w:rPr>
-        <w:t xml:space="preserve">The Complete Web Developer </w:t>
-      </w:r>
-      <w:proofErr w:type="gramStart"/>
+        <w:t>Zero to Mastery</w:t>
+      </w:r>
       <w:r>
         <w:rPr>
           <w:rFonts w:ascii="Arial" w:hAnsi="Arial" w:cs="Arial"/>
@@ -2122,19 +2052,17 @@
           <w:szCs w:val="20"/>
           <w:shd w:val="clear" w:color="auto" w:fill="FFFFFF"/>
         </w:rPr>
-        <w:t>2018:Zero</w:t>
-      </w:r>
-      <w:proofErr w:type="gramEnd"/>
-      <w:r>
-        <w:rPr>
-          <w:rFonts w:ascii="Arial" w:hAnsi="Arial" w:cs="Arial"/>
-          <w:b/>
+        <w:t xml:space="preserve"> </w:t>
+      </w:r>
+      <w:r>
+        <w:rPr>
+          <w:rFonts w:ascii="Arial" w:hAnsi="Arial" w:cs="Arial"/>
           <w:color w:val="061539"/>
           <w:sz w:val="20"/>
           <w:szCs w:val="20"/>
           <w:shd w:val="clear" w:color="auto" w:fill="FFFFFF"/>
         </w:rPr>
-        <w:t xml:space="preserve"> to Mastery</w:t>
+        <w:t>Completed: Feb 2018</w:t>
       </w:r>
     </w:p>
     <w:p>
@@ -2154,6 +2082,59 @@
           <w:shd w:val="clear" w:color="auto" w:fill="FFFFFF"/>
         </w:rPr>
       </w:pPr>
+      <w:r>
+        <w:rPr>
+          <w:rFonts w:ascii="Arial" w:hAnsi="Arial" w:cs="Arial"/>
+          <w:b/>
+          <w:color w:val="061539"/>
+          <w:sz w:val="20"/>
+          <w:szCs w:val="20"/>
+          <w:shd w:val="clear" w:color="auto" w:fill="FFFFFF"/>
+        </w:rPr>
+        <w:t>The Web Developer Bootcamp</w:t>
+      </w:r>
+      <w:r>
+        <w:rPr>
+          <w:rFonts w:ascii="Arial" w:hAnsi="Arial" w:cs="Arial"/>
+          <w:b/>
+          <w:color w:val="061539"/>
+          <w:sz w:val="20"/>
+          <w:szCs w:val="20"/>
+          <w:shd w:val="clear" w:color="auto" w:fill="FFFFFF"/>
+        </w:rPr>
+        <w:t xml:space="preserve"> </w:t>
+      </w:r>
+      <w:r>
+        <w:rPr>
+          <w:rFonts w:ascii="Arial" w:hAnsi="Arial" w:cs="Arial"/>
+          <w:color w:val="061539"/>
+          <w:sz w:val="20"/>
+          <w:szCs w:val="20"/>
+          <w:shd w:val="clear" w:color="auto" w:fill="FFFFFF"/>
+        </w:rPr>
+        <w:t>Completed:</w:t>
+      </w:r>
+      <w:r>
+        <w:rPr>
+          <w:rFonts w:ascii="Arial" w:hAnsi="Arial" w:cs="Arial"/>
+          <w:b/>
+          <w:color w:val="061539"/>
+          <w:sz w:val="20"/>
+          <w:szCs w:val="20"/>
+          <w:shd w:val="clear" w:color="auto" w:fill="FFFFFF"/>
+        </w:rPr>
+        <w:t xml:space="preserve"> </w:t>
+      </w:r>
+      <w:r>
+        <w:rPr>
+          <w:rFonts w:ascii="Arial" w:hAnsi="Arial" w:cs="Arial"/>
+          <w:color w:val="061539"/>
+          <w:sz w:val="20"/>
+          <w:szCs w:val="20"/>
+          <w:shd w:val="clear" w:color="auto" w:fill="FFFFFF"/>
+        </w:rPr>
+        <w:t>In Progress</w:t>
+      </w:r>
     </w:p>
     <w:p>
       <w:pPr>
@@ -2166,6 +2147,7 @@
         <w:jc w:val="both"/>
         <w:rPr>
           <w:rFonts w:ascii="Arial" w:hAnsi="Arial" w:cs="Arial"/>
+          <w:b/>
           <w:color w:val="061539"/>
           <w:sz w:val="20"/>
           <w:szCs w:val="20"/>
@@ -2175,75 +2157,25 @@
       <w:r>
         <w:rPr>
           <w:rFonts w:ascii="Arial" w:hAnsi="Arial" w:cs="Arial"/>
+          <w:b/>
           <w:color w:val="061539"/>
           <w:sz w:val="20"/>
           <w:szCs w:val="20"/>
           <w:shd w:val="clear" w:color="auto" w:fill="FFFFFF"/>
         </w:rPr>
-        <w:t>February 2018 – Current</w:t>
-      </w:r>
-      <w:r>
-        <w:rPr>
-          <w:rFonts w:ascii="Arial" w:hAnsi="Arial" w:cs="Arial"/>
-          <w:color w:val="061539"/>
-          <w:sz w:val="20"/>
-          <w:szCs w:val="20"/>
-          <w:lang w:val="en-US"/>
-        </w:rPr>
-        <w:tab/>
-      </w:r>
-    </w:p>
-    <w:p>
-      <w:pPr>
-        <w:pStyle w:val="Standard"/>
-        <w:tabs>
-          <w:tab w:val="left" w:pos="3960"/>
-          <w:tab w:val="left" w:pos="7920"/>
-        </w:tabs>
-        <w:spacing w:line="360" w:lineRule="auto"/>
-        <w:ind w:left="720" w:hanging="720"/>
-        <w:jc w:val="both"/>
-        <w:rPr>
-          <w:rFonts w:ascii="Arial" w:hAnsi="Arial" w:cs="Arial"/>
-          <w:b/>
-          <w:color w:val="061539"/>
-          <w:sz w:val="20"/>
-          <w:szCs w:val="20"/>
-          <w:lang w:val="en-US"/>
-        </w:rPr>
-      </w:pPr>
-      <w:r>
-        <w:rPr>
-          <w:rFonts w:ascii="Arial" w:hAnsi="Arial" w:cs="Arial"/>
-          <w:b/>
+        <w:t>Progressive Web Apps (PWA)</w:t>
+      </w:r>
+      <w:r>
+        <w:rPr>
+          <w:rFonts w:ascii="Arial" w:hAnsi="Arial" w:cs="Arial"/>
           <w:color w:val="061539"/>
           <w:sz w:val="20"/>
           <w:szCs w:val="20"/>
           <w:shd w:val="clear" w:color="auto" w:fill="FFFFFF"/>
         </w:rPr>
-        <w:t>The Web Developer Bootcamp</w:t>
-      </w:r>
-      <w:r>
-        <w:rPr>
-          <w:rFonts w:ascii="Arial" w:hAnsi="Arial" w:cs="Arial"/>
-          <w:b/>
-          <w:color w:val="061539"/>
-          <w:sz w:val="20"/>
-          <w:szCs w:val="20"/>
-          <w:lang w:val="en-US"/>
-        </w:rPr>
-        <w:tab/>
-      </w:r>
-    </w:p>
-    <w:p>
-      <w:pPr>
-        <w:pStyle w:val="Standard"/>
-        <w:tabs>
-          <w:tab w:val="left" w:pos="3960"/>
-          <w:tab w:val="left" w:pos="7920"/>
-        </w:tabs>
-        <w:spacing w:line="360" w:lineRule="auto"/>
-        <w:jc w:val="both"/>
+        <w:t xml:space="preserve"> </w:t>
+      </w:r>
+      <w:r>
         <w:rPr>
           <w:rFonts w:ascii="Arial" w:hAnsi="Arial" w:cs="Arial"/>
           <w:color w:val="061539"/>
@@ -2251,75 +2183,7 @@
           <w:szCs w:val="20"/>
           <w:shd w:val="clear" w:color="auto" w:fill="FFFFFF"/>
         </w:rPr>
-      </w:pPr>
-    </w:p>
-    <w:p>
-      <w:pPr>
-        <w:pStyle w:val="Standard"/>
-        <w:tabs>
-          <w:tab w:val="left" w:pos="3960"/>
-          <w:tab w:val="left" w:pos="7920"/>
-        </w:tabs>
-        <w:spacing w:line="360" w:lineRule="auto"/>
-        <w:jc w:val="both"/>
-        <w:rPr>
-          <w:rFonts w:ascii="Arial" w:hAnsi="Arial" w:cs="Arial"/>
-          <w:color w:val="061539"/>
-          <w:sz w:val="20"/>
-          <w:szCs w:val="20"/>
-          <w:lang w:val="en-US"/>
-        </w:rPr>
-      </w:pPr>
-      <w:r>
-        <w:rPr>
-          <w:rFonts w:ascii="Arial" w:hAnsi="Arial" w:cs="Arial"/>
-          <w:color w:val="061539"/>
-          <w:sz w:val="20"/>
-          <w:szCs w:val="20"/>
-          <w:shd w:val="clear" w:color="auto" w:fill="FFFFFF"/>
-        </w:rPr>
-        <w:t>February 2018 – Current</w:t>
-      </w:r>
-      <w:r>
-        <w:rPr>
-          <w:rFonts w:ascii="Arial" w:hAnsi="Arial" w:cs="Arial"/>
-          <w:color w:val="061539"/>
-          <w:sz w:val="20"/>
-          <w:szCs w:val="20"/>
-          <w:lang w:val="en-US"/>
-        </w:rPr>
-        <w:tab/>
-      </w:r>
-    </w:p>
-    <w:p>
-      <w:pPr>
-        <w:pStyle w:val="Standard"/>
-        <w:tabs>
-          <w:tab w:val="left" w:pos="3960"/>
-          <w:tab w:val="left" w:pos="7920"/>
-        </w:tabs>
-        <w:spacing w:line="360" w:lineRule="auto"/>
-        <w:ind w:left="720" w:hanging="720"/>
-        <w:jc w:val="both"/>
-        <w:rPr>
-          <w:rFonts w:ascii="Arial" w:hAnsi="Arial" w:cs="Arial"/>
-          <w:b/>
-          <w:color w:val="061539"/>
-          <w:sz w:val="20"/>
-          <w:szCs w:val="20"/>
-          <w:lang w:val="en-US"/>
-        </w:rPr>
-      </w:pPr>
-      <w:r>
-        <w:rPr>
-          <w:rFonts w:ascii="Arial" w:hAnsi="Arial" w:cs="Arial"/>
-          <w:b/>
-          <w:color w:val="061539"/>
-          <w:sz w:val="20"/>
-          <w:szCs w:val="20"/>
-          <w:shd w:val="clear" w:color="auto" w:fill="FFFFFF"/>
-        </w:rPr>
-        <w:t>Progressive Web Apps (PWA) - The Complete Guide</w:t>
+        <w:t>Completed: In Progress</w:t>
       </w:r>
     </w:p>
     <w:p>
@@ -3212,85 +3076,6 @@
             <w:tcW w:w="2486" w:type="dxa"/>
             <w:tcBorders>
               <w:top w:val="single" w:sz="2" w:space="0" w:color="1F3864" w:themeColor="accent1" w:themeShade="80"/>
-              <w:bottom w:val="single" w:sz="2" w:space="0" w:color="1F3864" w:themeColor="accent1" w:themeShade="80"/>
-              <w:right w:val="single" w:sz="2" w:space="0" w:color="1F3864" w:themeColor="accent1" w:themeShade="80"/>
-            </w:tcBorders>
-            <w:vAlign w:val="center"/>
-          </w:tcPr>
-          <w:p>
-            <w:pPr>
-              <w:spacing w:line="360" w:lineRule="auto"/>
-              <w:rPr>
-                <w:rFonts w:ascii="Arial" w:hAnsi="Arial" w:cs="Arial"/>
-                <w:color w:val="061539"/>
-                <w:sz w:val="20"/>
-                <w:szCs w:val="20"/>
-              </w:rPr>
-            </w:pPr>
-            <w:r>
-              <w:rPr>
-                <w:rFonts w:ascii="Arial" w:hAnsi="Arial" w:cs="Arial"/>
-                <w:color w:val="061539"/>
-                <w:sz w:val="20"/>
-                <w:szCs w:val="20"/>
-              </w:rPr>
-              <w:t>XF Designer, XML, XSLT, JavaScript functions</w:t>
-            </w:r>
-          </w:p>
-        </w:tc>
-        <w:tc>
-          <w:tcPr>
-            <w:tcW w:w="2486" w:type="dxa"/>
-            <w:tcBorders>
-              <w:top w:val="single" w:sz="2" w:space="0" w:color="1F3864" w:themeColor="accent1" w:themeShade="80"/>
-              <w:left w:val="single" w:sz="2" w:space="0" w:color="1F3864" w:themeColor="accent1" w:themeShade="80"/>
-              <w:bottom w:val="single" w:sz="2" w:space="0" w:color="1F3864" w:themeColor="accent1" w:themeShade="80"/>
-            </w:tcBorders>
-            <w:vAlign w:val="center"/>
-          </w:tcPr>
-          <w:p>
-            <w:pPr>
-              <w:spacing w:line="360" w:lineRule="auto"/>
-              <w:rPr>
-                <w:rFonts w:ascii="Arial" w:hAnsi="Arial" w:cs="Arial"/>
-                <w:color w:val="061539"/>
-                <w:sz w:val="20"/>
-                <w:szCs w:val="20"/>
-              </w:rPr>
-            </w:pPr>
-            <w:r>
-              <w:rPr>
-                <w:rFonts w:ascii="Arial" w:hAnsi="Arial" w:cs="Arial"/>
-                <w:color w:val="061539"/>
-                <w:sz w:val="20"/>
-                <w:szCs w:val="20"/>
-              </w:rPr>
-              <w:t>1 year 5 months</w:t>
-            </w:r>
-          </w:p>
-          <w:p>
-            <w:pPr>
-              <w:spacing w:line="360" w:lineRule="auto"/>
-              <w:rPr>
-                <w:rFonts w:ascii="Arial" w:hAnsi="Arial" w:cs="Arial"/>
-                <w:color w:val="061539"/>
-                <w:sz w:val="20"/>
-                <w:szCs w:val="20"/>
-              </w:rPr>
-            </w:pPr>
-          </w:p>
-        </w:tc>
-      </w:tr>
-      <w:tr>
-        <w:trPr>
-          <w:trHeight w:val="284"/>
-          <w:jc w:val="center"/>
-        </w:trPr>
-        <w:tc>
-          <w:tcPr>
-            <w:tcW w:w="2486" w:type="dxa"/>
-            <w:tcBorders>
-              <w:top w:val="single" w:sz="2" w:space="0" w:color="1F3864" w:themeColor="accent1" w:themeShade="80"/>
               <w:bottom w:val="single" w:sz="24" w:space="0" w:color="1F3864" w:themeColor="accent1" w:themeShade="80"/>
               <w:right w:val="single" w:sz="2" w:space="0" w:color="1F3864" w:themeColor="accent1" w:themeShade="80"/>
             </w:tcBorders>
@@ -3320,7 +3105,16 @@
                 <w:sz w:val="20"/>
                 <w:szCs w:val="20"/>
               </w:rPr>
-              <w:t>Agile Scrum</w:t>
+              <w:t>XF Designer, XML, XSLT, JavaScript functions</w:t>
+            </w:r>
+            <w:r>
+              <w:rPr>
+                <w:rFonts w:ascii="Arial" w:hAnsi="Arial" w:cs="Arial"/>
+                <w:color w:val="061539"/>
+                <w:sz w:val="20"/>
+                <w:szCs w:val="20"/>
+              </w:rPr>
+              <w:t>, Agile Scrum</w:t>
             </w:r>
           </w:p>
         </w:tc>
@@ -3342,6 +3136,26 @@
                 <w:color w:val="061539"/>
                 <w:sz w:val="20"/>
                 <w:szCs w:val="20"/>
+              </w:rPr>
+            </w:pPr>
+            <w:r>
+              <w:rPr>
+                <w:rFonts w:ascii="Arial" w:hAnsi="Arial" w:cs="Arial"/>
+                <w:color w:val="061539"/>
+                <w:sz w:val="20"/>
+                <w:szCs w:val="20"/>
+              </w:rPr>
+              <w:t>1 year 5 months</w:t>
+            </w:r>
+          </w:p>
+          <w:p>
+            <w:pPr>
+              <w:spacing w:line="360" w:lineRule="auto"/>
+              <w:rPr>
+                <w:rFonts w:ascii="Arial" w:hAnsi="Arial" w:cs="Arial"/>
+                <w:color w:val="061539"/>
+                <w:sz w:val="20"/>
+                <w:szCs w:val="20"/>
                 <w14:textFill>
                   <w14:solidFill>
                     <w14:srgbClr w14:val="061539">
@@ -3351,15 +3165,6 @@
                 </w14:textFill>
               </w:rPr>
             </w:pPr>
-            <w:r>
-              <w:rPr>
-                <w:rFonts w:ascii="Arial" w:hAnsi="Arial" w:cs="Arial"/>
-                <w:color w:val="061539"/>
-                <w:sz w:val="20"/>
-                <w:szCs w:val="20"/>
-              </w:rPr>
-              <w:t>1 year 5 months</w:t>
-            </w:r>
           </w:p>
         </w:tc>
       </w:tr>

</xml_diff>

<commit_message>
add latest nasa project
</commit_message>
<xml_diff>
--- a/src/Components/Shared/Navbar/WordResume.docx
+++ b/src/Components/Shared/Navbar/WordResume.docx
@@ -634,8 +634,6 @@
         </w:rPr>
         <w:t>worked</w:t>
       </w:r>
-      <w:bookmarkStart w:id="0" w:name="_GoBack"/>
-      <w:bookmarkEnd w:id="0"/>
       <w:r>
         <w:rPr>
           <w:rFonts w:ascii="Arial" w:hAnsi="Arial" w:cs="Arial"/>
@@ -1276,7 +1274,7 @@
           <w:lang w:eastAsia="en-ZA"/>
         </w:rPr>
       </w:pPr>
-      <w:bookmarkStart w:id="1" w:name="_Hlk511919729"/>
+      <w:bookmarkStart w:id="0" w:name="_Hlk511919729"/>
       <w:r>
         <w:rPr>
           <w:rFonts w:ascii="Arial" w:hAnsi="Arial" w:cs="Arial"/>
@@ -1407,7 +1405,7 @@
         </w:rPr>
         <w:t>basic select queries in Oracle to select policy numbers with certain criteria.</w:t>
       </w:r>
-      <w:bookmarkEnd w:id="1"/>
+      <w:bookmarkEnd w:id="0"/>
       <w:r>
         <w:rPr>
           <w:rFonts w:ascii="Arial" w:hAnsi="Arial" w:cs="Arial"/>
@@ -1824,7 +1822,7 @@
           <w:szCs w:val="20"/>
           <w:shd w:val="clear" w:color="auto" w:fill="FFFFFF"/>
         </w:rPr>
-        <w:t>The Complete Web Developer 2018:</w:t>
+        <w:t>Complete Web Developer 2018:</w:t>
       </w:r>
       <w:r>
         <w:rPr>
@@ -1977,7 +1975,57 @@
           <w:szCs w:val="20"/>
           <w:shd w:val="clear" w:color="auto" w:fill="FFFFFF"/>
         </w:rPr>
-        <w:t>Angular 5 – The Complete Guide</w:t>
+        <w:t>Complete ASP.NET MVC Core 2.0</w:t>
+      </w:r>
+      <w:r>
+        <w:rPr>
+          <w:rFonts w:ascii="Arial" w:hAnsi="Arial" w:cs="Arial"/>
+          <w:b/>
+          <w:color w:val="061539"/>
+          <w:sz w:val="20"/>
+          <w:szCs w:val="20"/>
+          <w:shd w:val="clear" w:color="auto" w:fill="FFFFFF"/>
+        </w:rPr>
+        <w:t xml:space="preserve"> </w:t>
+      </w:r>
+      <w:r>
+        <w:rPr>
+          <w:rFonts w:ascii="Arial" w:hAnsi="Arial" w:cs="Arial"/>
+          <w:color w:val="061539"/>
+          <w:sz w:val="20"/>
+          <w:szCs w:val="20"/>
+          <w:shd w:val="clear" w:color="auto" w:fill="FFFFFF"/>
+        </w:rPr>
+        <w:t>Completed: October 2018</w:t>
+      </w:r>
+    </w:p>
+    <w:p>
+      <w:pPr>
+        <w:pStyle w:val="Standard"/>
+        <w:tabs>
+          <w:tab w:val="left" w:pos="3960"/>
+          <w:tab w:val="left" w:pos="7920"/>
+        </w:tabs>
+        <w:spacing w:line="360" w:lineRule="auto"/>
+        <w:jc w:val="both"/>
+        <w:rPr>
+          <w:rFonts w:ascii="Arial" w:hAnsi="Arial" w:cs="Arial"/>
+          <w:color w:val="061539"/>
+          <w:sz w:val="20"/>
+          <w:szCs w:val="20"/>
+          <w:shd w:val="clear" w:color="auto" w:fill="FFFFFF"/>
+        </w:rPr>
+      </w:pPr>
+      <w:r>
+        <w:rPr>
+          <w:rFonts w:ascii="Arial" w:hAnsi="Arial" w:cs="Arial"/>
+          <w:b/>
+          <w:color w:val="061539"/>
+          <w:sz w:val="20"/>
+          <w:szCs w:val="20"/>
+          <w:shd w:val="clear" w:color="auto" w:fill="FFFFFF"/>
+        </w:rPr>
+        <w:t>Angular 5 – Complete Guide</w:t>
       </w:r>
       <w:r>
         <w:rPr>
@@ -2051,6 +2099,8 @@
         </w:rPr>
         <w:t>Completed: In Progress</w:t>
       </w:r>
+      <w:bookmarkStart w:id="1" w:name="_GoBack"/>
+      <w:bookmarkEnd w:id="1"/>
     </w:p>
     <w:p>
       <w:pPr>

</xml_diff>